<commit_message>
New revision round CGB
</commit_message>
<xml_diff>
--- a/gcb review/Resource availability and disturbance shape maximum tree height across the Amazon.docx
+++ b/gcb review/Resource availability and disturbance shape maximum tree height across the Amazon.docx
@@ -258,37 +258,116 @@
           <w:sz w:val="24"/>
           <w:szCs w:val="24"/>
         </w:rPr>
-        <w:t xml:space="preserve">, and have reached a consensus that the Amazon supports shorter trees, and therefore stores a lower amount of carbon per hectare, than the forests of tropical Africa and Asia (Cao &amp; Woodward, 1998; Feldpausch et al., 2012). </w:t>
+        <w:t>, and have reached a consensus that the Amazon supports shorter trees, and therefore stores a lower amount of carbon per hectare, than</w:t>
+      </w:r>
+      <w:bookmarkStart w:id="9" w:name="_GoBack"/>
+      <w:bookmarkEnd w:id="9"/>
+      <w:r>
+        <w:rPr>
+          <w:rFonts w:hint="default" w:ascii="Times New Roman" w:hAnsi="Times New Roman" w:cs="Times New Roman"/>
+          <w:color w:val="auto"/>
+          <w:sz w:val="24"/>
+          <w:szCs w:val="24"/>
+        </w:rPr>
+        <w:t xml:space="preserve"> the forests of tropical Africa and Asia (Cao &amp; Woodward, 1998; Feldpausch et al., 2012). </w:t>
       </w:r>
       <w:commentRangeStart w:id="3"/>
-      <w:r>
-        <w:rPr>
-          <w:rFonts w:hint="default" w:ascii="Times New Roman" w:hAnsi="Times New Roman" w:cs="Times New Roman"/>
-          <w:color w:val="0000FF"/>
-          <w:sz w:val="24"/>
-          <w:szCs w:val="24"/>
-        </w:rPr>
-        <w:t>Previous studies have debated the factors which govern Amazon tree growth and have particularly focused on productivity drivers related to the wet and dry seasons (</w:t>
-      </w:r>
-      <w:bookmarkStart w:id="9" w:name="_GoBack"/>
-      <w:r>
-        <w:rPr>
-          <w:rFonts w:hint="default" w:ascii="Times New Roman" w:hAnsi="Times New Roman" w:cs="Times New Roman"/>
-          <w:color w:val="0000FF"/>
-          <w:sz w:val="24"/>
-          <w:szCs w:val="24"/>
-        </w:rPr>
-        <w:t>Huete et al., 2006; Morton et al., 2014</w:t>
-      </w:r>
-      <w:bookmarkEnd w:id="9"/>
-      <w:r>
-        <w:rPr>
-          <w:rFonts w:hint="default" w:ascii="Times New Roman" w:hAnsi="Times New Roman" w:cs="Times New Roman"/>
-          <w:color w:val="0000FF"/>
-          <w:sz w:val="24"/>
-          <w:szCs w:val="24"/>
-        </w:rPr>
-        <w:t xml:space="preserve">). However, the recent discovery of giant trees - up to 88 m tall - in the Amazon basin (Gorgens et al., 2019) challenges </w:t>
+      <w:commentRangeStart w:id="4"/>
+      <w:r>
+        <w:rPr>
+          <w:rFonts w:hint="default" w:ascii="Times New Roman" w:hAnsi="Times New Roman" w:cs="Times New Roman"/>
+          <w:color w:val="0000FF"/>
+          <w:sz w:val="24"/>
+          <w:szCs w:val="24"/>
+        </w:rPr>
+        <w:t xml:space="preserve">Previous studies have </w:t>
+      </w:r>
+      <w:r>
+        <w:rPr>
+          <w:rFonts w:hint="default" w:ascii="Times New Roman" w:hAnsi="Times New Roman" w:cs="Times New Roman"/>
+          <w:color w:val="0000FF"/>
+          <w:sz w:val="24"/>
+          <w:szCs w:val="24"/>
+          <w:lang w:val="pt-BR"/>
+        </w:rPr>
+        <w:t>showed some potentially height regions in the Amazon Forest</w:t>
+      </w:r>
+      <w:r>
+        <w:rPr>
+          <w:rFonts w:hint="default"/>
+          <w:lang w:val="pt-BR"/>
+        </w:rPr>
+        <w:t xml:space="preserve"> and </w:t>
+      </w:r>
+      <w:r>
+        <w:rPr>
+          <w:rFonts w:hint="default" w:ascii="Times New Roman" w:hAnsi="Times New Roman" w:cs="Times New Roman"/>
+          <w:color w:val="0000FF"/>
+          <w:sz w:val="24"/>
+          <w:szCs w:val="24"/>
+        </w:rPr>
+        <w:t>debated the factors which govern Amazon tree growth (</w:t>
+      </w:r>
+      <w:r>
+        <w:rPr>
+          <w:rFonts w:hint="default" w:ascii="Times New Roman" w:hAnsi="Times New Roman" w:cs="Times New Roman"/>
+          <w:color w:val="0000FF"/>
+          <w:sz w:val="24"/>
+          <w:szCs w:val="24"/>
+          <w:lang w:val="pt-BR"/>
+        </w:rPr>
+        <w:t xml:space="preserve">Lefsky 2010; Simard et al., 2011; </w:t>
+      </w:r>
+      <w:r>
+        <w:rPr>
+          <w:rFonts w:hint="default" w:ascii="Times New Roman" w:hAnsi="Times New Roman" w:cs="Times New Roman"/>
+          <w:color w:val="auto"/>
+          <w:sz w:val="24"/>
+          <w:szCs w:val="24"/>
+        </w:rPr>
+        <w:t>Larjavaara, 2013</w:t>
+      </w:r>
+      <w:r>
+        <w:rPr>
+          <w:rFonts w:hint="default" w:ascii="Times New Roman" w:hAnsi="Times New Roman" w:cs="Times New Roman"/>
+          <w:color w:val="auto"/>
+          <w:sz w:val="24"/>
+          <w:szCs w:val="24"/>
+          <w:lang w:val="pt-BR"/>
+        </w:rPr>
+        <w:t xml:space="preserve">; </w:t>
+      </w:r>
+      <w:r>
+        <w:rPr>
+          <w:rFonts w:hint="default" w:ascii="Times New Roman" w:hAnsi="Times New Roman" w:cs="Times New Roman"/>
+          <w:color w:val="0000FF"/>
+          <w:sz w:val="24"/>
+          <w:szCs w:val="24"/>
+          <w:lang w:val="pt-BR"/>
+        </w:rPr>
+        <w:t>Tao et al., 2016</w:t>
+      </w:r>
+      <w:r>
+        <w:rPr>
+          <w:rFonts w:hint="default" w:ascii="Times New Roman" w:hAnsi="Times New Roman" w:cs="Times New Roman"/>
+          <w:color w:val="0000FF"/>
+          <w:sz w:val="24"/>
+          <w:szCs w:val="24"/>
+        </w:rPr>
+        <w:t>)</w:t>
+      </w:r>
+      <w:commentRangeEnd w:id="3"/>
+      <w:r>
+        <w:commentReference w:id="3"/>
+      </w:r>
+      <w:r>
+        <w:rPr>
+          <w:rFonts w:hint="default" w:ascii="Times New Roman" w:hAnsi="Times New Roman" w:cs="Times New Roman"/>
+          <w:color w:val="0000FF"/>
+          <w:sz w:val="24"/>
+          <w:szCs w:val="24"/>
+        </w:rPr>
+        <w:t xml:space="preserve">. However, the recent discovery of giant trees - up to 88 m tall - in the Amazon basin (Gorgens et al., 2019) challenges </w:t>
       </w:r>
       <w:r>
         <w:rPr>
@@ -347,9 +426,9 @@
         </w:rPr>
         <w:t>.</w:t>
       </w:r>
-      <w:commentRangeEnd w:id="3"/>
-      <w:r>
-        <w:commentReference w:id="3"/>
+      <w:commentRangeEnd w:id="4"/>
+      <w:r>
+        <w:commentReference w:id="4"/>
       </w:r>
       <w:r>
         <w:rPr>
@@ -364,6 +443,9 @@
     <w:p>
       <w:pPr>
         <w:pStyle w:val="3"/>
+        <w:tabs>
+          <w:tab w:val="left" w:pos="2640"/>
+        </w:tabs>
         <w:spacing w:line="480" w:lineRule="auto"/>
         <w:rPr>
           <w:rFonts w:hint="default" w:ascii="Times New Roman" w:hAnsi="Times New Roman" w:cs="Times New Roman"/>
@@ -381,7 +463,7 @@
         </w:rPr>
         <w:t xml:space="preserve">Tree height is fundamentally linked to growth, survival, and reproduction strategies, and is ultimately related to the ability to pre-empt light resources and disperse diaspores (Díaz et al., 2016). Height growth is partly governed by </w:t>
       </w:r>
-      <w:commentRangeStart w:id="4"/>
+      <w:commentRangeStart w:id="5"/>
       <w:r>
         <w:rPr>
           <w:rFonts w:hint="default" w:ascii="Times New Roman" w:hAnsi="Times New Roman" w:cs="Times New Roman"/>
@@ -401,9 +483,9 @@
         </w:rPr>
         <w:t xml:space="preserve">scale factors </w:t>
       </w:r>
-      <w:commentRangeEnd w:id="4"/>
-      <w:r>
-        <w:commentReference w:id="4"/>
+      <w:commentRangeEnd w:id="5"/>
+      <w:r>
+        <w:commentReference w:id="5"/>
       </w:r>
       <w:r>
         <w:rPr>
@@ -426,7 +508,7 @@
           <w:szCs w:val="24"/>
         </w:rPr>
       </w:pPr>
-      <w:commentRangeStart w:id="5"/>
+      <w:commentRangeStart w:id="6"/>
       <w:r>
         <w:rPr>
           <w:rFonts w:hint="default" w:ascii="Times New Roman" w:hAnsi="Times New Roman" w:cs="Times New Roman"/>
@@ -446,9 +528,9 @@
         </w:rPr>
         <w:t xml:space="preserve"> trees</w:t>
       </w:r>
-      <w:commentRangeEnd w:id="5"/>
-      <w:r>
-        <w:commentReference w:id="5"/>
+      <w:commentRangeEnd w:id="6"/>
+      <w:r>
+        <w:commentReference w:id="6"/>
       </w:r>
       <w:r>
         <w:rPr>
@@ -469,7 +551,7 @@
         </w:rPr>
         <w:t xml:space="preserve"> (</w:t>
       </w:r>
-      <w:commentRangeStart w:id="6"/>
+      <w:commentRangeStart w:id="7"/>
       <w:r>
         <w:rPr>
           <w:rFonts w:hint="default" w:ascii="Times New Roman" w:hAnsi="Times New Roman" w:cs="Times New Roman"/>
@@ -480,9 +562,9 @@
         </w:rPr>
         <w:t>Koch et al., 2004; Niklas, 2007; McDowell et al., 2008</w:t>
       </w:r>
-      <w:commentRangeEnd w:id="6"/>
-      <w:r>
-        <w:commentReference w:id="6"/>
+      <w:commentRangeEnd w:id="7"/>
+      <w:r>
+        <w:commentReference w:id="7"/>
       </w:r>
       <w:r>
         <w:rPr>
@@ -564,7 +646,7 @@
         </w:rPr>
         <w:t xml:space="preserve">In this study, we employed the largest airborne laser data collection in the Amazon to contribute </w:t>
       </w:r>
-      <w:commentRangeStart w:id="7"/>
+      <w:commentRangeStart w:id="8"/>
       <w:r>
         <w:rPr>
           <w:rFonts w:hint="default" w:ascii="Times New Roman" w:hAnsi="Times New Roman" w:cs="Times New Roman"/>
@@ -612,9 +694,9 @@
         </w:rPr>
         <w:t>.</w:t>
       </w:r>
-      <w:commentRangeEnd w:id="7"/>
-      <w:r>
-        <w:commentReference w:id="7"/>
+      <w:commentRangeEnd w:id="8"/>
+      <w:r>
+        <w:commentReference w:id="8"/>
       </w:r>
       <w:r>
         <w:rPr>
@@ -812,7 +894,7 @@
           <w:lang w:val="pt-BR" w:eastAsia="en-US" w:bidi="ar-SA"/>
         </w:rPr>
       </w:pPr>
-      <w:commentRangeStart w:id="8"/>
+      <w:commentRangeStart w:id="9"/>
       <w:r>
         <w:rPr>
           <w:rFonts w:hint="default" w:ascii="Times New Roman" w:hAnsi="Times New Roman" w:cs="Times New Roman" w:eastAsiaTheme="minorHAnsi"/>
@@ -825,9 +907,9 @@
         </w:rPr>
         <w:t xml:space="preserve">Figure </w:t>
       </w:r>
-      <w:commentRangeEnd w:id="8"/>
-      <w:r>
-        <w:commentReference w:id="8"/>
+      <w:commentRangeEnd w:id="9"/>
+      <w:r>
+        <w:commentReference w:id="9"/>
       </w:r>
       <w:r>
         <w:rPr>
@@ -1236,7 +1318,7 @@
           <w:szCs w:val="24"/>
         </w:rPr>
       </w:pPr>
-      <w:commentRangeStart w:id="9"/>
+      <w:commentRangeStart w:id="10"/>
       <w:r>
         <w:rPr>
           <w:rFonts w:hint="default" w:ascii="Times New Roman" w:hAnsi="Times New Roman" w:cs="Times New Roman"/>
@@ -1322,35 +1404,54 @@
         </w:rPr>
         <w:t xml:space="preserve"> </w:t>
       </w:r>
-      <w:commentRangeStart w:id="10"/>
-      <w:r>
-        <w:rPr>
-          <w:rFonts w:hint="default" w:ascii="Times New Roman" w:hAnsi="Times New Roman" w:cs="Times New Roman"/>
-          <w:color w:val="0000FF"/>
-          <w:sz w:val="24"/>
-          <w:szCs w:val="24"/>
-          <w:lang w:val="pt-BR"/>
-        </w:rPr>
-        <w:t xml:space="preserve">To help visualization of </w:t>
-      </w:r>
-      <w:r>
-        <w:rPr>
-          <w:rFonts w:hint="default" w:ascii="Times New Roman" w:hAnsi="Times New Roman" w:cs="Times New Roman"/>
-          <w:color w:val="0000FF"/>
-          <w:sz w:val="24"/>
-          <w:szCs w:val="24"/>
-        </w:rPr>
-        <w:t>the relative variable importance</w:t>
-      </w:r>
-      <w:r>
-        <w:rPr>
-          <w:rFonts w:hint="default" w:ascii="Times New Roman" w:hAnsi="Times New Roman" w:cs="Times New Roman"/>
-          <w:color w:val="0000FF"/>
-          <w:sz w:val="24"/>
-          <w:szCs w:val="24"/>
-          <w:lang w:val="pt-BR"/>
-        </w:rPr>
-        <w:t xml:space="preserve"> we used </w:t>
+      <w:commentRangeStart w:id="11"/>
+      <w:r>
+        <w:rPr>
+          <w:rFonts w:hint="default" w:ascii="Times New Roman" w:hAnsi="Times New Roman" w:cs="Times New Roman"/>
+          <w:color w:val="0000FF"/>
+          <w:sz w:val="24"/>
+          <w:szCs w:val="24"/>
+          <w:lang w:val="pt-BR"/>
+        </w:rPr>
+        <w:t xml:space="preserve">To visualize how the environmental </w:t>
+      </w:r>
+      <w:r>
+        <w:rPr>
+          <w:rFonts w:hint="default" w:ascii="Times New Roman" w:hAnsi="Times New Roman" w:cs="Times New Roman"/>
+          <w:color w:val="0000FF"/>
+          <w:sz w:val="24"/>
+          <w:szCs w:val="24"/>
+        </w:rPr>
+        <w:t>variable</w:t>
+      </w:r>
+      <w:r>
+        <w:rPr>
+          <w:rFonts w:hint="default" w:ascii="Times New Roman" w:hAnsi="Times New Roman" w:cs="Times New Roman"/>
+          <w:color w:val="0000FF"/>
+          <w:sz w:val="24"/>
+          <w:szCs w:val="24"/>
+          <w:lang w:val="pt-BR"/>
+        </w:rPr>
+        <w:t>s relate to the maximum  height</w:t>
+      </w:r>
+      <w:r>
+        <w:rPr>
+          <w:rFonts w:hint="default" w:ascii="Times New Roman" w:hAnsi="Times New Roman" w:cs="Times New Roman"/>
+          <w:color w:val="0000FF"/>
+          <w:sz w:val="24"/>
+          <w:szCs w:val="24"/>
+        </w:rPr>
+        <w:t xml:space="preserve"> </w:t>
+      </w:r>
+      <w:r>
+        <w:rPr>
+          <w:rFonts w:hint="default" w:ascii="Times New Roman" w:hAnsi="Times New Roman" w:cs="Times New Roman"/>
+          <w:color w:val="0000FF"/>
+          <w:sz w:val="24"/>
+          <w:szCs w:val="24"/>
+          <w:lang w:val="pt-BR"/>
+        </w:rPr>
+        <w:t xml:space="preserve">we used </w:t>
       </w:r>
       <w:r>
         <w:rPr>
@@ -1361,6 +1462,29 @@
         </w:rPr>
         <w:t>marginal plots</w:t>
       </w:r>
+      <w:commentRangeEnd w:id="11"/>
+      <w:r>
+        <w:commentReference w:id="11"/>
+      </w:r>
+      <w:r>
+        <w:rPr>
+          <w:rFonts w:hint="default" w:ascii="Times New Roman" w:hAnsi="Times New Roman" w:cs="Times New Roman"/>
+          <w:color w:val="0000FF"/>
+          <w:sz w:val="24"/>
+          <w:szCs w:val="24"/>
+          <w:lang w:val="pt-BR"/>
+        </w:rPr>
+        <w:t>, estimating the maximum height by one variable per time, keeping others constant at average</w:t>
+      </w:r>
+      <w:r>
+        <w:rPr>
+          <w:rFonts w:hint="default" w:ascii="Times New Roman" w:hAnsi="Times New Roman" w:cs="Times New Roman"/>
+          <w:color w:val="0000FF"/>
+          <w:sz w:val="24"/>
+          <w:szCs w:val="24"/>
+        </w:rPr>
+        <w:t>.</w:t>
+      </w:r>
       <w:commentRangeEnd w:id="10"/>
       <w:r>
         <w:commentReference w:id="10"/>
@@ -1368,34 +1492,54 @@
       <w:r>
         <w:rPr>
           <w:rFonts w:hint="default" w:ascii="Times New Roman" w:hAnsi="Times New Roman" w:cs="Times New Roman"/>
-          <w:color w:val="0000FF"/>
-          <w:sz w:val="24"/>
-          <w:szCs w:val="24"/>
-          <w:lang w:val="pt-BR"/>
-        </w:rPr>
-        <w:t>, estimating the maximum height by one variable per time, keeping others constant at average</w:t>
-      </w:r>
-      <w:r>
-        <w:rPr>
-          <w:rFonts w:hint="default" w:ascii="Times New Roman" w:hAnsi="Times New Roman" w:cs="Times New Roman"/>
-          <w:color w:val="0000FF"/>
-          <w:sz w:val="24"/>
-          <w:szCs w:val="24"/>
-        </w:rPr>
-        <w:t>.</w:t>
-      </w:r>
-      <w:commentRangeEnd w:id="9"/>
-      <w:r>
-        <w:commentReference w:id="9"/>
-      </w:r>
-      <w:r>
-        <w:rPr>
-          <w:rFonts w:hint="default" w:ascii="Times New Roman" w:hAnsi="Times New Roman" w:cs="Times New Roman"/>
-          <w:color w:val="auto"/>
-          <w:sz w:val="24"/>
-          <w:szCs w:val="24"/>
-        </w:rPr>
-        <w:t xml:space="preserve"> Among the initial 18 environmental variables, two of them (precipitation on driest month and months &lt; 100mm) were excluded due to high correlation (&gt; 0.80) to other independent variables. Using the coordinates of the tallest tree within each lidar transect, we extracted the values from the variable layers. Tree height was then modeled against the factors using a random forest algorithm, which recursively computes classification and regression trees (CART) from random subsets, a k-fold (k = 15) cross-validation method, and 500 as the number of CART. The number of variables randomly sampled as candidates at each split was set to 10. The adjusted model was evaluated considering the mean absolute error (MAE), root mean squared error (RMSE), and coefficient of determination (R²) of cross-validated predicted versus observed values. To assess the overall relative variable importance we used the mean decrease in Gini importance, which evaluates at each split in each tree, how much each variable contributes to decreasing the weighted impurity (i.e., variance in the case of regression trees). The resulting Random Forest model was finally implemented using the environmental variables to deliver a map of estimated heights of tallest trees across the Amazon.  </w:t>
+          <w:color w:val="auto"/>
+          <w:sz w:val="24"/>
+          <w:szCs w:val="24"/>
+        </w:rPr>
+        <w:t xml:space="preserve"> Among the initial 18 environmental variables, two of them (precipitation on driest month and months &lt; 100mm) were excluded due to high correlation (&gt; 0.80) to other independent variables. Using the coordinates of the tallest tree within each lidar transect, we extracted the values from the variable layers. Tree height was then modeled against the factors using a random forest algorithm, which recursively computes classification and regression trees (CART) from random subsets, a k-fold (k = 15) cross-validation method, and 500 as the number of CART. The number of variables randomly sampled as candidates at each split was set to 10. The adjusted model was evaluated considering the mean absolute error (MAE), root mean squared error (RMSE), and coefficient of determination (R²) of cross-validated predicted versus observed values. </w:t>
+      </w:r>
+      <w:commentRangeStart w:id="12"/>
+      <w:r>
+        <w:rPr>
+          <w:rFonts w:hint="default" w:ascii="Times New Roman" w:hAnsi="Times New Roman" w:cs="Times New Roman"/>
+          <w:color w:val="0000FF"/>
+          <w:sz w:val="24"/>
+          <w:szCs w:val="24"/>
+        </w:rPr>
+        <w:t>To assess the overall relative variable importance we used the mean decrease in accuracy.</w:t>
+      </w:r>
+      <w:commentRangeEnd w:id="12"/>
+      <w:r>
+        <w:commentReference w:id="12"/>
+      </w:r>
+      <w:r>
+        <w:rPr>
+          <w:rFonts w:hint="default" w:ascii="Times New Roman" w:hAnsi="Times New Roman" w:cs="Times New Roman"/>
+          <w:color w:val="0000FF"/>
+          <w:sz w:val="24"/>
+          <w:szCs w:val="24"/>
+          <w:lang w:val="pt-BR"/>
+        </w:rPr>
+        <w:t xml:space="preserve"> For further information about the variables importance, see in supplementary figure 2 a plot considering the mean decrease in accuracy and the </w:t>
+      </w:r>
+      <w:r>
+        <w:rPr>
+          <w:rFonts w:hint="default" w:ascii="Times New Roman" w:hAnsi="Times New Roman"/>
+          <w:color w:val="0000FF"/>
+          <w:sz w:val="24"/>
+          <w:szCs w:val="24"/>
+          <w:lang w:val="pt-BR"/>
+        </w:rPr>
+        <w:t xml:space="preserve">mean decrease in node impurity for all the variables. </w:t>
+      </w:r>
+      <w:r>
+        <w:rPr>
+          <w:rFonts w:hint="default" w:ascii="Times New Roman" w:hAnsi="Times New Roman" w:cs="Times New Roman"/>
+          <w:color w:val="auto"/>
+          <w:sz w:val="24"/>
+          <w:szCs w:val="24"/>
+        </w:rPr>
+        <w:t xml:space="preserve"> The resulting Random Forest model was finally implemented using the environmental variables to deliver a map of estimated heights of tallest trees across the Amazon.  </w:t>
       </w:r>
     </w:p>
     <w:p>
@@ -1427,7 +1571,7 @@
         </w:rPr>
         <w:t xml:space="preserve">to </w:t>
       </w:r>
-      <w:commentRangeStart w:id="11"/>
+      <w:commentRangeStart w:id="13"/>
       <w:r>
         <w:rPr>
           <w:rFonts w:hint="default" w:ascii="Times New Roman" w:hAnsi="Times New Roman" w:cs="Times New Roman"/>
@@ -1438,12 +1582,12 @@
         </w:rPr>
         <w:t>occur</w:t>
       </w:r>
-      <w:commentRangeEnd w:id="11"/>
+      <w:commentRangeEnd w:id="13"/>
       <w:r>
         <w:rPr>
           <w:color w:val="0070C0"/>
         </w:rPr>
-        <w:commentReference w:id="11"/>
+        <w:commentReference w:id="13"/>
       </w:r>
       <w:r>
         <w:rPr>
@@ -1492,7 +1636,7 @@
           <w:lang w:val="pt-BR" w:eastAsia="en-US" w:bidi="ar-SA"/>
         </w:rPr>
       </w:pPr>
-      <w:commentRangeStart w:id="12"/>
+      <w:commentRangeStart w:id="14"/>
       <w:r>
         <w:rPr>
           <w:rFonts w:hint="default" w:ascii="Times New Roman" w:hAnsi="Times New Roman" w:cs="Times New Roman" w:eastAsiaTheme="minorHAnsi"/>
@@ -1505,9 +1649,9 @@
         </w:rPr>
         <w:t xml:space="preserve">Trees </w:t>
       </w:r>
-      <w:commentRangeEnd w:id="12"/>
-      <w:r>
-        <w:commentReference w:id="12"/>
+      <w:commentRangeEnd w:id="14"/>
+      <w:r>
+        <w:commentReference w:id="14"/>
       </w:r>
       <w:r>
         <w:rPr>
@@ -1643,6 +1787,18 @@
       </w:r>
       <w:r>
         <w:rPr>
+          <w:rFonts w:hint="default" w:ascii="Times New Roman" w:hAnsi="Times New Roman" w:cs="Times New Roman"/>
+          <w:i w:val="0"/>
+          <w:iCs/>
+          <w:color w:val="0000FF"/>
+          <w:sz w:val="24"/>
+          <w:szCs w:val="24"/>
+          <w:lang w:val="pt-BR" w:eastAsia="en-US" w:bidi="ar-SA"/>
+        </w:rPr>
+        <w:t xml:space="preserve">Roraima </w:t>
+      </w:r>
+      <w:r>
+        <w:rPr>
           <w:rFonts w:hint="default" w:ascii="Times New Roman" w:hAnsi="Times New Roman" w:cs="Times New Roman" w:eastAsiaTheme="minorHAnsi"/>
           <w:i w:val="0"/>
           <w:iCs/>
@@ -1663,7 +1819,7 @@
           <w:szCs w:val="24"/>
           <w:lang w:val="en-US" w:eastAsia="en-US" w:bidi="ar-SA"/>
         </w:rPr>
-        <w:t>region III, Fig. </w:t>
+        <w:t>region, Fig. </w:t>
       </w:r>
       <w:r>
         <w:rPr>
@@ -1769,16 +1925,73 @@
           <w:szCs w:val="24"/>
           <w:lang w:val="pt-PT"/>
         </w:rPr>
-        <w:t xml:space="preserve">Figure 1. </w:t>
-      </w:r>
-      <w:r>
-        <w:rPr>
-          <w:rFonts w:hint="default" w:ascii="Times New Roman" w:hAnsi="Times New Roman" w:cs="Times New Roman"/>
-          <w:color w:val="auto"/>
-          <w:sz w:val="24"/>
-          <w:szCs w:val="24"/>
-        </w:rPr>
-        <w:t xml:space="preserve">Maps of the Brazilian Amazon showing the location of trees &gt; 50 m, &gt; 60 m, &gt; 70 m, and &gt; 80 m in height. Black circles indicate the presence of a tree above the height thresholds. Background color indicates the biogeographical subdivisions proposed by (Morrone, 2014): I - Para; II - Xingu-Tapajos; III - Roraima; IV - Guianan Lowlands; V - Madeira; VI - Yungas; VII - Pantepui; VIII - Imeri. </w:t>
+        <w:t>Figure 1.</w:t>
+      </w:r>
+      <w:r>
+        <w:rPr>
+          <w:rFonts w:hint="default" w:ascii="Times New Roman" w:hAnsi="Times New Roman" w:cs="Times New Roman"/>
+          <w:color w:val="0000FF"/>
+          <w:sz w:val="24"/>
+          <w:szCs w:val="24"/>
+          <w:lang w:val="pt-PT"/>
+        </w:rPr>
+        <w:t xml:space="preserve"> </w:t>
+      </w:r>
+      <w:r>
+        <w:rPr>
+          <w:rFonts w:hint="default" w:ascii="Times New Roman" w:hAnsi="Times New Roman" w:cs="Times New Roman"/>
+          <w:color w:val="0000FF"/>
+          <w:sz w:val="24"/>
+          <w:szCs w:val="24"/>
+        </w:rPr>
+        <w:t xml:space="preserve">Maps of the Brazilian Amazon showing the location of </w:t>
+      </w:r>
+      <w:r>
+        <w:rPr>
+          <w:rFonts w:hint="default" w:ascii="Times New Roman" w:hAnsi="Times New Roman" w:cs="Times New Roman"/>
+          <w:color w:val="0000FF"/>
+          <w:sz w:val="24"/>
+          <w:szCs w:val="24"/>
+          <w:lang w:val="pt-BR"/>
+        </w:rPr>
+        <w:t xml:space="preserve">transects considering height thresholds: </w:t>
+      </w:r>
+      <w:r>
+        <w:rPr>
+          <w:rFonts w:hint="default" w:ascii="Times New Roman" w:hAnsi="Times New Roman" w:cs="Times New Roman"/>
+          <w:color w:val="0000FF"/>
+          <w:sz w:val="24"/>
+          <w:szCs w:val="24"/>
+        </w:rPr>
+        <w:t xml:space="preserve">50 m, 60 m, 70 m, and 80 m in height. Black circles indicate </w:t>
+      </w:r>
+      <w:r>
+        <w:rPr>
+          <w:rFonts w:hint="default" w:ascii="Times New Roman" w:hAnsi="Times New Roman" w:cs="Times New Roman"/>
+          <w:color w:val="0000FF"/>
+          <w:sz w:val="24"/>
+          <w:szCs w:val="24"/>
+          <w:lang w:val="pt-BR"/>
+        </w:rPr>
+        <w:t>transects with trees taller then the threshold, white circles indicate remaining transects</w:t>
+      </w:r>
+      <w:r>
+        <w:rPr>
+          <w:rFonts w:hint="default" w:ascii="Times New Roman" w:hAnsi="Times New Roman" w:cs="Times New Roman"/>
+          <w:color w:val="0000FF"/>
+          <w:sz w:val="24"/>
+          <w:szCs w:val="24"/>
+        </w:rPr>
+        <w:t>.</w:t>
+      </w:r>
+      <w:r>
+        <w:rPr>
+          <w:rFonts w:hint="default" w:ascii="Times New Roman" w:hAnsi="Times New Roman" w:cs="Times New Roman"/>
+          <w:color w:val="auto"/>
+          <w:sz w:val="24"/>
+          <w:szCs w:val="24"/>
+        </w:rPr>
+        <w:t xml:space="preserve"> </w:t>
       </w:r>
     </w:p>
     <w:p>
@@ -1804,7 +2017,7 @@
           <w:szCs w:val="24"/>
         </w:rPr>
       </w:pPr>
-      <w:commentRangeStart w:id="13"/>
+      <w:commentRangeStart w:id="15"/>
       <w:r>
         <w:rPr>
           <w:rFonts w:hint="default" w:ascii="Times New Roman" w:hAnsi="Times New Roman" w:cs="Times New Roman"/>
@@ -1816,9 +2029,9 @@
         </w:rPr>
         <w:t xml:space="preserve">To </w:t>
       </w:r>
-      <w:commentRangeEnd w:id="13"/>
-      <w:r>
-        <w:commentReference w:id="13"/>
+      <w:commentRangeEnd w:id="15"/>
+      <w:r>
+        <w:commentReference w:id="15"/>
       </w:r>
       <w:r>
         <w:rPr>
@@ -1866,7 +2079,7 @@
         </w:rPr>
         <w:br w:type="page"/>
       </w:r>
-      <w:commentRangeStart w:id="14"/>
+      <w:commentRangeStart w:id="16"/>
       <w:r>
         <w:rPr>
           <w:rFonts w:hint="default" w:ascii="Times New Roman" w:hAnsi="Times New Roman" w:cs="Times New Roman"/>
@@ -1877,9 +2090,9 @@
         </w:rPr>
         <w:t xml:space="preserve">Table </w:t>
       </w:r>
-      <w:commentRangeEnd w:id="14"/>
-      <w:r>
-        <w:commentReference w:id="14"/>
+      <w:commentRangeEnd w:id="16"/>
+      <w:r>
+        <w:commentReference w:id="16"/>
       </w:r>
       <w:r>
         <w:rPr>
@@ -1904,7 +2117,7 @@
     <w:tbl>
       <w:tblPr>
         <w:tblStyle w:val="23"/>
-        <w:tblW w:w="4998" w:type="pct"/>
+        <w:tblW w:w="4997" w:type="pct"/>
         <w:tblInd w:w="0" w:type="dxa"/>
         <w:tblLayout w:type="autofit"/>
         <w:tblCellMar>
@@ -1916,7 +2129,7 @@
       </w:tblPr>
       <w:tblGrid>
         <w:gridCol w:w="1247"/>
-        <w:gridCol w:w="1464"/>
+        <w:gridCol w:w="1463"/>
         <w:gridCol w:w="1109"/>
         <w:gridCol w:w="726"/>
         <w:gridCol w:w="1290"/>
@@ -2093,7 +2306,32 @@
                 <w:szCs w:val="16"/>
                 <w:lang w:val="pt-BR"/>
               </w:rPr>
-              <w:t>Resolution (Spatial / time)</w:t>
+              <w:t>Spatial r</w:t>
+            </w:r>
+            <w:commentRangeStart w:id="17"/>
+            <w:r>
+              <w:rPr>
+                <w:rFonts w:hint="default" w:ascii="Times New Roman" w:hAnsi="Times New Roman" w:cs="Times New Roman"/>
+                <w:color w:val="0000FF"/>
+                <w:sz w:val="16"/>
+                <w:szCs w:val="16"/>
+                <w:lang w:val="pt-BR"/>
+              </w:rPr>
+              <w:t xml:space="preserve">esolution </w:t>
+            </w:r>
+            <w:commentRangeEnd w:id="17"/>
+            <w:r>
+              <w:commentReference w:id="17"/>
+            </w:r>
+            <w:r>
+              <w:rPr>
+                <w:rFonts w:hint="default" w:ascii="Times New Roman" w:hAnsi="Times New Roman" w:cs="Times New Roman"/>
+                <w:color w:val="0000FF"/>
+                <w:sz w:val="16"/>
+                <w:szCs w:val="16"/>
+                <w:lang w:val="pt-BR"/>
+              </w:rPr>
+              <w:t>(Time resolution)</w:t>
             </w:r>
           </w:p>
         </w:tc>
@@ -2150,6 +2388,30 @@
                 <w:szCs w:val="16"/>
               </w:rPr>
               <w:t>Importance</w:t>
+            </w:r>
+          </w:p>
+          <w:p>
+            <w:pPr>
+              <w:pStyle w:val="26"/>
+              <w:spacing w:line="480" w:lineRule="auto"/>
+              <w:jc w:val="center"/>
+              <w:rPr>
+                <w:rFonts w:hint="default" w:ascii="Times New Roman" w:hAnsi="Times New Roman" w:cs="Times New Roman"/>
+                <w:color w:val="auto"/>
+                <w:sz w:val="16"/>
+                <w:szCs w:val="16"/>
+                <w:lang w:val="pt-BR"/>
+              </w:rPr>
+            </w:pPr>
+            <w:r>
+              <w:rPr>
+                <w:rFonts w:hint="default" w:ascii="Times New Roman" w:hAnsi="Times New Roman" w:cs="Times New Roman"/>
+                <w:color w:val="auto"/>
+                <w:sz w:val="16"/>
+                <w:szCs w:val="16"/>
+                <w:lang w:val="pt-BR"/>
+              </w:rPr>
+              <w:t>(increase accuracy)</w:t>
             </w:r>
           </w:p>
         </w:tc>
@@ -2315,6 +2577,40 @@
                 <w:lang w:val="pt-BR"/>
               </w:rPr>
             </w:pPr>
+            <w:r>
+              <w:rPr>
+                <w:rFonts w:hint="default" w:ascii="Times New Roman" w:hAnsi="Times New Roman" w:cs="Times New Roman"/>
+                <w:color w:val="0000FF"/>
+                <w:sz w:val="16"/>
+                <w:szCs w:val="16"/>
+                <w:lang w:val="pt-BR"/>
+              </w:rPr>
+              <w:t>500 meters</w:t>
+            </w:r>
+          </w:p>
+          <w:p>
+            <w:pPr>
+              <w:pStyle w:val="26"/>
+              <w:spacing w:line="480" w:lineRule="auto"/>
+              <w:jc w:val="center"/>
+              <w:rPr>
+                <w:rFonts w:hint="default" w:ascii="Times New Roman" w:hAnsi="Times New Roman" w:cs="Times New Roman"/>
+                <w:color w:val="0000FF"/>
+                <w:sz w:val="16"/>
+                <w:szCs w:val="16"/>
+                <w:lang w:val="pt-BR"/>
+              </w:rPr>
+            </w:pPr>
+            <w:r>
+              <w:rPr>
+                <w:rFonts w:hint="default" w:ascii="Times New Roman" w:hAnsi="Times New Roman" w:cs="Times New Roman"/>
+                <w:color w:val="0000FF"/>
+                <w:sz w:val="16"/>
+                <w:szCs w:val="16"/>
+                <w:lang w:val="pt-BR"/>
+              </w:rPr>
+              <w:t>(2014 - 2018)</w:t>
+            </w:r>
           </w:p>
         </w:tc>
         <w:tc>
@@ -2360,16 +2656,18 @@
                 <w:color w:val="auto"/>
                 <w:sz w:val="16"/>
                 <w:szCs w:val="16"/>
-              </w:rPr>
-            </w:pPr>
-            <w:r>
-              <w:rPr>
-                <w:rFonts w:hint="default" w:ascii="Times New Roman" w:hAnsi="Times New Roman" w:cs="Times New Roman"/>
-                <w:color w:val="auto"/>
-                <w:sz w:val="16"/>
-                <w:szCs w:val="16"/>
-              </w:rPr>
-              <w:t>14.7</w:t>
+                <w:lang w:val="pt-BR"/>
+              </w:rPr>
+            </w:pPr>
+            <w:r>
+              <w:rPr>
+                <w:rFonts w:hint="default" w:ascii="Times New Roman" w:hAnsi="Times New Roman" w:cs="Times New Roman"/>
+                <w:color w:val="auto"/>
+                <w:sz w:val="16"/>
+                <w:szCs w:val="16"/>
+                <w:lang w:val="pt-BR"/>
+              </w:rPr>
+              <w:t>25.5</w:t>
             </w:r>
           </w:p>
         </w:tc>
@@ -2532,8 +2830,19 @@
                 <w:color w:val="0000FF"/>
                 <w:sz w:val="16"/>
                 <w:szCs w:val="16"/>
-              </w:rPr>
-            </w:pPr>
+                <w:lang w:val="pt-BR"/>
+              </w:rPr>
+            </w:pPr>
+            <w:r>
+              <w:rPr>
+                <w:rFonts w:hint="default" w:ascii="Times New Roman" w:hAnsi="Times New Roman" w:cs="Times New Roman"/>
+                <w:color w:val="0000FF"/>
+                <w:sz w:val="16"/>
+                <w:szCs w:val="16"/>
+                <w:lang w:val="pt-BR"/>
+              </w:rPr>
+              <w:t>250 meters</w:t>
+            </w:r>
           </w:p>
         </w:tc>
         <w:tc>
@@ -2579,16 +2888,18 @@
                 <w:color w:val="auto"/>
                 <w:sz w:val="16"/>
                 <w:szCs w:val="16"/>
-              </w:rPr>
-            </w:pPr>
-            <w:r>
-              <w:rPr>
-                <w:rFonts w:hint="default" w:ascii="Times New Roman" w:hAnsi="Times New Roman" w:cs="Times New Roman"/>
-                <w:color w:val="auto"/>
-                <w:sz w:val="16"/>
-                <w:szCs w:val="16"/>
-              </w:rPr>
-              <w:t>13.8</w:t>
+                <w:lang w:val="pt-BR"/>
+              </w:rPr>
+            </w:pPr>
+            <w:r>
+              <w:rPr>
+                <w:rFonts w:hint="default" w:ascii="Times New Roman" w:hAnsi="Times New Roman" w:cs="Times New Roman"/>
+                <w:color w:val="auto"/>
+                <w:sz w:val="16"/>
+                <w:szCs w:val="16"/>
+                <w:lang w:val="pt-BR"/>
+              </w:rPr>
+              <w:t>23.4</w:t>
             </w:r>
           </w:p>
         </w:tc>
@@ -2751,8 +3062,19 @@
                 <w:color w:val="0000FF"/>
                 <w:sz w:val="16"/>
                 <w:szCs w:val="16"/>
-              </w:rPr>
-            </w:pPr>
+                <w:lang w:val="pt-BR"/>
+              </w:rPr>
+            </w:pPr>
+            <w:r>
+              <w:rPr>
+                <w:rFonts w:hint="default" w:ascii="Times New Roman" w:hAnsi="Times New Roman" w:cs="Times New Roman"/>
+                <w:color w:val="0000FF"/>
+                <w:sz w:val="16"/>
+                <w:szCs w:val="16"/>
+                <w:lang w:val="pt-BR"/>
+              </w:rPr>
+              <w:t>30 meters</w:t>
+            </w:r>
           </w:p>
         </w:tc>
         <w:tc>
@@ -2798,16 +3120,18 @@
                 <w:color w:val="auto"/>
                 <w:sz w:val="16"/>
                 <w:szCs w:val="16"/>
-              </w:rPr>
-            </w:pPr>
-            <w:r>
-              <w:rPr>
-                <w:rFonts w:hint="default" w:ascii="Times New Roman" w:hAnsi="Times New Roman" w:cs="Times New Roman"/>
-                <w:color w:val="auto"/>
-                <w:sz w:val="16"/>
-                <w:szCs w:val="16"/>
-              </w:rPr>
-              <w:t>11.2</w:t>
+                <w:lang w:val="pt-BR"/>
+              </w:rPr>
+            </w:pPr>
+            <w:r>
+              <w:rPr>
+                <w:rFonts w:hint="default" w:ascii="Times New Roman" w:hAnsi="Times New Roman" w:cs="Times New Roman"/>
+                <w:color w:val="auto"/>
+                <w:sz w:val="16"/>
+                <w:szCs w:val="16"/>
+                <w:lang w:val="pt-BR"/>
+              </w:rPr>
+              <w:t>23.3</w:t>
             </w:r>
           </w:p>
         </w:tc>
@@ -2972,6 +3296,15 @@
                 <w:szCs w:val="16"/>
               </w:rPr>
             </w:pPr>
+            <w:r>
+              <w:rPr>
+                <w:rFonts w:hint="default" w:ascii="Times New Roman" w:hAnsi="Times New Roman"/>
+                <w:color w:val="0000FF"/>
+                <w:sz w:val="16"/>
+                <w:szCs w:val="16"/>
+              </w:rPr>
+              <w:t>30 arc seconds</w:t>
+            </w:r>
           </w:p>
         </w:tc>
         <w:tc>
@@ -3017,16 +3350,18 @@
                 <w:color w:val="auto"/>
                 <w:sz w:val="16"/>
                 <w:szCs w:val="16"/>
-              </w:rPr>
-            </w:pPr>
-            <w:r>
-              <w:rPr>
-                <w:rFonts w:hint="default" w:ascii="Times New Roman" w:hAnsi="Times New Roman" w:cs="Times New Roman"/>
-                <w:color w:val="auto"/>
-                <w:sz w:val="16"/>
-                <w:szCs w:val="16"/>
-              </w:rPr>
-              <w:t>8.9</w:t>
+                <w:lang w:val="pt-BR"/>
+              </w:rPr>
+            </w:pPr>
+            <w:r>
+              <w:rPr>
+                <w:rFonts w:hint="default" w:ascii="Times New Roman" w:hAnsi="Times New Roman" w:cs="Times New Roman"/>
+                <w:color w:val="auto"/>
+                <w:sz w:val="16"/>
+                <w:szCs w:val="16"/>
+                <w:lang w:val="pt-BR"/>
+              </w:rPr>
+              <w:t>22.4</w:t>
             </w:r>
           </w:p>
         </w:tc>
@@ -3191,6 +3526,15 @@
                 <w:szCs w:val="16"/>
               </w:rPr>
             </w:pPr>
+            <w:r>
+              <w:rPr>
+                <w:rFonts w:hint="default" w:ascii="Times New Roman" w:hAnsi="Times New Roman"/>
+                <w:color w:val="0000FF"/>
+                <w:sz w:val="16"/>
+                <w:szCs w:val="16"/>
+              </w:rPr>
+              <w:t>30 arc seconds</w:t>
+            </w:r>
           </w:p>
         </w:tc>
         <w:tc>
@@ -3236,16 +3580,18 @@
                 <w:color w:val="auto"/>
                 <w:sz w:val="16"/>
                 <w:szCs w:val="16"/>
-              </w:rPr>
-            </w:pPr>
-            <w:r>
-              <w:rPr>
-                <w:rFonts w:hint="default" w:ascii="Times New Roman" w:hAnsi="Times New Roman" w:cs="Times New Roman"/>
-                <w:color w:val="auto"/>
-                <w:sz w:val="16"/>
-                <w:szCs w:val="16"/>
-              </w:rPr>
-              <w:t>6.9</w:t>
+                <w:lang w:val="pt-BR"/>
+              </w:rPr>
+            </w:pPr>
+            <w:r>
+              <w:rPr>
+                <w:rFonts w:hint="default" w:ascii="Times New Roman" w:hAnsi="Times New Roman" w:cs="Times New Roman"/>
+                <w:color w:val="auto"/>
+                <w:sz w:val="16"/>
+                <w:szCs w:val="16"/>
+                <w:lang w:val="pt-BR"/>
+              </w:rPr>
+              <w:t>21.3</w:t>
             </w:r>
           </w:p>
         </w:tc>
@@ -3282,7 +3628,7 @@
                 <w:sz w:val="16"/>
                 <w:szCs w:val="16"/>
               </w:rPr>
-              <w:t>fapar</w:t>
+              <w:t>tseason</w:t>
             </w:r>
           </w:p>
         </w:tc>
@@ -3309,7 +3655,7 @@
                 <w:sz w:val="16"/>
                 <w:szCs w:val="16"/>
               </w:rPr>
-              <w:t>fraction of absorbed photosynthetically active radiation</w:t>
+              <w:t>temperature seasonality</w:t>
             </w:r>
           </w:p>
         </w:tc>
@@ -3336,7 +3682,7 @@
                 <w:sz w:val="16"/>
                 <w:szCs w:val="16"/>
               </w:rPr>
-              <w:t>radiation - vegetation health - anthropic regions - soil exposure</w:t>
+              <w:t>temperature - temperature distribution</w:t>
             </w:r>
           </w:p>
         </w:tc>
@@ -3363,7 +3709,7 @@
                 <w:sz w:val="16"/>
                 <w:szCs w:val="16"/>
               </w:rPr>
-              <w:t>%</w:t>
+              <w:t>C</w:t>
             </w:r>
           </w:p>
         </w:tc>
@@ -3390,7 +3736,7 @@
                 <w:sz w:val="16"/>
                 <w:szCs w:val="16"/>
               </w:rPr>
-              <w:t>NOAA AVHRR</w:t>
+              <w:t>WorldClim</w:t>
             </w:r>
           </w:p>
         </w:tc>
@@ -3410,6 +3756,15 @@
                 <w:szCs w:val="16"/>
               </w:rPr>
             </w:pPr>
+            <w:r>
+              <w:rPr>
+                <w:rFonts w:hint="default" w:ascii="Times New Roman" w:hAnsi="Times New Roman"/>
+                <w:color w:val="0000FF"/>
+                <w:sz w:val="16"/>
+                <w:szCs w:val="16"/>
+              </w:rPr>
+              <w:t>30 arc seconds</w:t>
+            </w:r>
           </w:p>
         </w:tc>
         <w:tc>
@@ -3437,7 +3792,7 @@
                 <w:szCs w:val="16"/>
                 <w:lang w:val="pt-BR"/>
               </w:rPr>
-              <w:t>Positive</w:t>
+              <w:t>Negative</w:t>
             </w:r>
           </w:p>
         </w:tc>
@@ -3455,16 +3810,18 @@
                 <w:color w:val="auto"/>
                 <w:sz w:val="16"/>
                 <w:szCs w:val="16"/>
-              </w:rPr>
-            </w:pPr>
-            <w:r>
-              <w:rPr>
-                <w:rFonts w:hint="default" w:ascii="Times New Roman" w:hAnsi="Times New Roman" w:cs="Times New Roman"/>
-                <w:color w:val="auto"/>
-                <w:sz w:val="16"/>
-                <w:szCs w:val="16"/>
-              </w:rPr>
-              <w:t>6.3</w:t>
+                <w:lang w:val="pt-BR"/>
+              </w:rPr>
+            </w:pPr>
+            <w:r>
+              <w:rPr>
+                <w:rFonts w:hint="default" w:ascii="Times New Roman" w:hAnsi="Times New Roman" w:cs="Times New Roman"/>
+                <w:color w:val="auto"/>
+                <w:sz w:val="16"/>
+                <w:szCs w:val="16"/>
+                <w:lang w:val="pt-BR"/>
+              </w:rPr>
+              <w:t>21.3</w:t>
             </w:r>
           </w:p>
         </w:tc>
@@ -3501,7 +3858,7 @@
                 <w:sz w:val="16"/>
                 <w:szCs w:val="16"/>
               </w:rPr>
-              <w:t>pwettest</w:t>
+              <w:t>uspeed</w:t>
             </w:r>
           </w:p>
         </w:tc>
@@ -3528,7 +3885,7 @@
                 <w:sz w:val="16"/>
                 <w:szCs w:val="16"/>
               </w:rPr>
-              <w:t>precipitation of the wettest month</w:t>
+              <w:t>zonal speed (W-E)</w:t>
             </w:r>
           </w:p>
         </w:tc>
@@ -3555,7 +3912,7 @@
                 <w:sz w:val="16"/>
                 <w:szCs w:val="16"/>
               </w:rPr>
-              <w:t>precipitation - precipitation intensity - precipitation distribution</w:t>
+              <w:t>storms - convective winds</w:t>
             </w:r>
           </w:p>
         </w:tc>
@@ -3582,7 +3939,7 @@
                 <w:sz w:val="16"/>
                 <w:szCs w:val="16"/>
               </w:rPr>
-              <w:t>mm</w:t>
+              <w:t>m/s</w:t>
             </w:r>
           </w:p>
         </w:tc>
@@ -3609,7 +3966,7 @@
                 <w:sz w:val="16"/>
                 <w:szCs w:val="16"/>
               </w:rPr>
-              <w:t>WorldClim</w:t>
+              <w:t>ECM-RWF</w:t>
             </w:r>
           </w:p>
         </w:tc>
@@ -3623,12 +3980,44 @@
               <w:spacing w:line="480" w:lineRule="auto"/>
               <w:jc w:val="center"/>
               <w:rPr>
-                <w:rFonts w:hint="default" w:ascii="Times New Roman" w:hAnsi="Times New Roman" w:cs="Times New Roman"/>
+                <w:rFonts w:hint="default" w:ascii="Times New Roman" w:hAnsi="Times New Roman"/>
                 <w:color w:val="0000FF"/>
                 <w:sz w:val="16"/>
                 <w:szCs w:val="16"/>
               </w:rPr>
             </w:pPr>
+            <w:r>
+              <w:rPr>
+                <w:rFonts w:hint="default" w:ascii="Times New Roman" w:hAnsi="Times New Roman"/>
+                <w:color w:val="0000FF"/>
+                <w:sz w:val="16"/>
+                <w:szCs w:val="16"/>
+              </w:rPr>
+              <w:t>0.25 degrees</w:t>
+            </w:r>
+          </w:p>
+          <w:p>
+            <w:pPr>
+              <w:pStyle w:val="26"/>
+              <w:spacing w:line="480" w:lineRule="auto"/>
+              <w:jc w:val="center"/>
+              <w:rPr>
+                <w:rFonts w:hint="default" w:ascii="Times New Roman" w:hAnsi="Times New Roman"/>
+                <w:color w:val="0000FF"/>
+                <w:sz w:val="16"/>
+                <w:szCs w:val="16"/>
+              </w:rPr>
+            </w:pPr>
+            <w:r>
+              <w:rPr>
+                <w:rFonts w:hint="default" w:ascii="Times New Roman" w:hAnsi="Times New Roman"/>
+                <w:color w:val="0000FF"/>
+                <w:sz w:val="16"/>
+                <w:szCs w:val="16"/>
+                <w:lang w:val="pt-BR"/>
+              </w:rPr>
+              <w:t>(2014-2018)</w:t>
+            </w:r>
           </w:p>
         </w:tc>
         <w:tc>
@@ -3674,16 +4063,18 @@
                 <w:color w:val="auto"/>
                 <w:sz w:val="16"/>
                 <w:szCs w:val="16"/>
-              </w:rPr>
-            </w:pPr>
-            <w:r>
-              <w:rPr>
-                <w:rFonts w:hint="default" w:ascii="Times New Roman" w:hAnsi="Times New Roman" w:cs="Times New Roman"/>
-                <w:color w:val="auto"/>
-                <w:sz w:val="16"/>
-                <w:szCs w:val="16"/>
-              </w:rPr>
-              <w:t>5.8</w:t>
+                <w:lang w:val="pt-BR"/>
+              </w:rPr>
+            </w:pPr>
+            <w:r>
+              <w:rPr>
+                <w:rFonts w:hint="default" w:ascii="Times New Roman" w:hAnsi="Times New Roman" w:cs="Times New Roman"/>
+                <w:color w:val="auto"/>
+                <w:sz w:val="16"/>
+                <w:szCs w:val="16"/>
+                <w:lang w:val="pt-BR"/>
+              </w:rPr>
+              <w:t>21.1</w:t>
             </w:r>
           </w:p>
         </w:tc>
@@ -3720,7 +4111,7 @@
                 <w:sz w:val="16"/>
                 <w:szCs w:val="16"/>
               </w:rPr>
-              <w:t>uspeed</w:t>
+              <w:t>pet</w:t>
             </w:r>
           </w:p>
         </w:tc>
@@ -3747,7 +4138,7 @@
                 <w:sz w:val="16"/>
                 <w:szCs w:val="16"/>
               </w:rPr>
-              <w:t>zonal speed (W-E)</w:t>
+              <w:t>potential evapotranspiration</w:t>
             </w:r>
           </w:p>
         </w:tc>
@@ -3774,7 +4165,7 @@
                 <w:sz w:val="16"/>
                 <w:szCs w:val="16"/>
               </w:rPr>
-              <w:t>storms - convective winds</w:t>
+              <w:t>energy balance - water balance - radiation - vegetation health - anthropic regions - soil exposure</w:t>
             </w:r>
           </w:p>
         </w:tc>
@@ -3801,7 +4192,7 @@
                 <w:sz w:val="16"/>
                 <w:szCs w:val="16"/>
               </w:rPr>
-              <w:t>m/s</w:t>
+              <w:t>mm</w:t>
             </w:r>
           </w:p>
         </w:tc>
@@ -3828,7 +4219,7 @@
                 <w:sz w:val="16"/>
                 <w:szCs w:val="16"/>
               </w:rPr>
-              <w:t>ECM-RWF</w:t>
+              <w:t>TerraClimate</w:t>
             </w:r>
           </w:p>
         </w:tc>
@@ -3842,12 +4233,45 @@
               <w:spacing w:line="480" w:lineRule="auto"/>
               <w:jc w:val="center"/>
               <w:rPr>
-                <w:rFonts w:hint="default" w:ascii="Times New Roman" w:hAnsi="Times New Roman" w:cs="Times New Roman"/>
+                <w:rFonts w:hint="default" w:ascii="Times New Roman" w:hAnsi="Times New Roman"/>
                 <w:color w:val="0000FF"/>
                 <w:sz w:val="16"/>
                 <w:szCs w:val="16"/>
               </w:rPr>
             </w:pPr>
+            <w:r>
+              <w:rPr>
+                <w:rFonts w:hint="default" w:ascii="Times New Roman" w:hAnsi="Times New Roman"/>
+                <w:color w:val="0000FF"/>
+                <w:sz w:val="16"/>
+                <w:szCs w:val="16"/>
+              </w:rPr>
+              <w:t>2.5 arc minutes</w:t>
+            </w:r>
+          </w:p>
+          <w:p>
+            <w:pPr>
+              <w:pStyle w:val="26"/>
+              <w:spacing w:line="480" w:lineRule="auto"/>
+              <w:jc w:val="center"/>
+              <w:rPr>
+                <w:rFonts w:hint="default" w:ascii="Times New Roman" w:hAnsi="Times New Roman"/>
+                <w:color w:val="0000FF"/>
+                <w:sz w:val="16"/>
+                <w:szCs w:val="16"/>
+                <w:lang w:val="pt-BR"/>
+              </w:rPr>
+            </w:pPr>
+            <w:r>
+              <w:rPr>
+                <w:rFonts w:hint="default" w:ascii="Times New Roman" w:hAnsi="Times New Roman"/>
+                <w:color w:val="0000FF"/>
+                <w:sz w:val="16"/>
+                <w:szCs w:val="16"/>
+                <w:lang w:val="pt-BR"/>
+              </w:rPr>
+              <w:t>(1990 - 2016)</w:t>
+            </w:r>
           </w:p>
         </w:tc>
         <w:tc>
@@ -3875,7 +4299,7 @@
                 <w:szCs w:val="16"/>
                 <w:lang w:val="pt-BR"/>
               </w:rPr>
-              <w:t>Negative</w:t>
+              <w:t>Positive</w:t>
             </w:r>
           </w:p>
         </w:tc>
@@ -3893,16 +4317,18 @@
                 <w:color w:val="auto"/>
                 <w:sz w:val="16"/>
                 <w:szCs w:val="16"/>
-              </w:rPr>
-            </w:pPr>
-            <w:r>
-              <w:rPr>
-                <w:rFonts w:hint="default" w:ascii="Times New Roman" w:hAnsi="Times New Roman" w:cs="Times New Roman"/>
-                <w:color w:val="auto"/>
-                <w:sz w:val="16"/>
-                <w:szCs w:val="16"/>
-              </w:rPr>
-              <w:t>5.6</w:t>
+                <w:lang w:val="pt-BR"/>
+              </w:rPr>
+            </w:pPr>
+            <w:r>
+              <w:rPr>
+                <w:rFonts w:hint="default" w:ascii="Times New Roman" w:hAnsi="Times New Roman" w:cs="Times New Roman"/>
+                <w:color w:val="auto"/>
+                <w:sz w:val="16"/>
+                <w:szCs w:val="16"/>
+                <w:lang w:val="pt-BR"/>
+              </w:rPr>
+              <w:t>20.2</w:t>
             </w:r>
           </w:p>
         </w:tc>
@@ -3939,7 +4365,7 @@
                 <w:sz w:val="16"/>
                 <w:szCs w:val="16"/>
               </w:rPr>
-              <w:t>days20</w:t>
+              <w:t>fapar</w:t>
             </w:r>
           </w:p>
         </w:tc>
@@ -3966,7 +4392,7 @@
                 <w:sz w:val="16"/>
                 <w:szCs w:val="16"/>
               </w:rPr>
-              <w:t>days with precipitasion higher then 20 mm</w:t>
+              <w:t>fraction of absorbed photosynthetically active radiation</w:t>
             </w:r>
           </w:p>
         </w:tc>
@@ -3984,119 +4410,151 @@
                 <w:color w:val="auto"/>
                 <w:sz w:val="16"/>
                 <w:szCs w:val="16"/>
+              </w:rPr>
+            </w:pPr>
+            <w:r>
+              <w:rPr>
+                <w:rFonts w:hint="default" w:ascii="Times New Roman" w:hAnsi="Times New Roman" w:cs="Times New Roman"/>
+                <w:color w:val="auto"/>
+                <w:sz w:val="16"/>
+                <w:szCs w:val="16"/>
+              </w:rPr>
+              <w:t>radiation - vegetation health - anthropic regions - soil exposure</w:t>
+            </w:r>
+          </w:p>
+        </w:tc>
+        <w:tc>
+          <w:tcPr>
+            <w:tcW w:w="410" w:type="pct"/>
+          </w:tcPr>
+          <w:p>
+            <w:pPr>
+              <w:pStyle w:val="26"/>
+              <w:spacing w:line="480" w:lineRule="auto"/>
+              <w:jc w:val="center"/>
+              <w:rPr>
+                <w:rFonts w:hint="default" w:ascii="Times New Roman" w:hAnsi="Times New Roman" w:cs="Times New Roman"/>
+                <w:color w:val="auto"/>
+                <w:sz w:val="16"/>
+                <w:szCs w:val="16"/>
+              </w:rPr>
+            </w:pPr>
+            <w:r>
+              <w:rPr>
+                <w:rFonts w:hint="default" w:ascii="Times New Roman" w:hAnsi="Times New Roman" w:cs="Times New Roman"/>
+                <w:color w:val="auto"/>
+                <w:sz w:val="16"/>
+                <w:szCs w:val="16"/>
+              </w:rPr>
+              <w:t>%</w:t>
+            </w:r>
+          </w:p>
+        </w:tc>
+        <w:tc>
+          <w:tcPr>
+            <w:tcW w:w="728" w:type="pct"/>
+          </w:tcPr>
+          <w:p>
+            <w:pPr>
+              <w:pStyle w:val="26"/>
+              <w:spacing w:line="480" w:lineRule="auto"/>
+              <w:jc w:val="center"/>
+              <w:rPr>
+                <w:rFonts w:hint="default" w:ascii="Times New Roman" w:hAnsi="Times New Roman" w:cs="Times New Roman"/>
+                <w:color w:val="auto"/>
+                <w:sz w:val="16"/>
+                <w:szCs w:val="16"/>
+              </w:rPr>
+            </w:pPr>
+            <w:r>
+              <w:rPr>
+                <w:rFonts w:hint="default" w:ascii="Times New Roman" w:hAnsi="Times New Roman" w:cs="Times New Roman"/>
+                <w:color w:val="auto"/>
+                <w:sz w:val="16"/>
+                <w:szCs w:val="16"/>
+              </w:rPr>
+              <w:t>NOAA AVHRR</w:t>
+            </w:r>
+          </w:p>
+        </w:tc>
+        <w:tc>
+          <w:tcPr>
+            <w:tcW w:w="552" w:type="pct"/>
+          </w:tcPr>
+          <w:p>
+            <w:pPr>
+              <w:pStyle w:val="26"/>
+              <w:spacing w:line="480" w:lineRule="auto"/>
+              <w:jc w:val="center"/>
+              <w:rPr>
+                <w:rFonts w:hint="default" w:ascii="Times New Roman" w:hAnsi="Times New Roman"/>
+                <w:color w:val="0000FF"/>
+                <w:sz w:val="16"/>
+                <w:szCs w:val="16"/>
+              </w:rPr>
+            </w:pPr>
+            <w:r>
+              <w:rPr>
+                <w:rFonts w:hint="default" w:ascii="Times New Roman" w:hAnsi="Times New Roman"/>
+                <w:color w:val="0000FF"/>
+                <w:sz w:val="16"/>
+                <w:szCs w:val="16"/>
+              </w:rPr>
+              <w:t>0.05 degrees</w:t>
+            </w:r>
+          </w:p>
+          <w:p>
+            <w:pPr>
+              <w:pStyle w:val="26"/>
+              <w:spacing w:line="480" w:lineRule="auto"/>
+              <w:jc w:val="center"/>
+              <w:rPr>
+                <w:rFonts w:hint="default" w:ascii="Times New Roman" w:hAnsi="Times New Roman"/>
+                <w:color w:val="0000FF"/>
+                <w:sz w:val="16"/>
+                <w:szCs w:val="16"/>
                 <w:lang w:val="pt-BR"/>
               </w:rPr>
             </w:pPr>
             <w:r>
               <w:rPr>
-                <w:rFonts w:hint="default" w:ascii="Times New Roman" w:hAnsi="Times New Roman" w:cs="Times New Roman"/>
-                <w:color w:val="auto"/>
-                <w:sz w:val="16"/>
-                <w:szCs w:val="16"/>
-              </w:rPr>
-              <w:t>storms - convective winds</w:t>
-            </w:r>
-            <w:r>
-              <w:rPr>
-                <w:rFonts w:hint="default" w:ascii="Times New Roman" w:hAnsi="Times New Roman" w:cs="Times New Roman"/>
-                <w:color w:val="auto"/>
+                <w:rFonts w:hint="default" w:ascii="Times New Roman" w:hAnsi="Times New Roman"/>
+                <w:color w:val="0000FF"/>
                 <w:sz w:val="16"/>
                 <w:szCs w:val="16"/>
                 <w:lang w:val="pt-BR"/>
               </w:rPr>
-              <w:t xml:space="preserve"> - </w:t>
-            </w:r>
-            <w:commentRangeStart w:id="15"/>
-            <w:r>
-              <w:rPr>
-                <w:rFonts w:hint="default" w:ascii="Times New Roman" w:hAnsi="Times New Roman" w:cs="Times New Roman"/>
-                <w:color w:val="auto"/>
+              <w:t>(2016 - 2018)</w:t>
+            </w:r>
+          </w:p>
+        </w:tc>
+        <w:tc>
+          <w:tcPr>
+            <w:tcW w:w="575" w:type="pct"/>
+          </w:tcPr>
+          <w:p>
+            <w:pPr>
+              <w:pStyle w:val="26"/>
+              <w:spacing w:line="480" w:lineRule="auto"/>
+              <w:jc w:val="center"/>
+              <w:rPr>
+                <w:rFonts w:hint="default" w:ascii="Times New Roman" w:hAnsi="Times New Roman" w:cs="Times New Roman"/>
+                <w:color w:val="0000FF"/>
                 <w:sz w:val="16"/>
                 <w:szCs w:val="16"/>
                 <w:lang w:val="pt-BR"/>
               </w:rPr>
-              <w:t>precipitation</w:t>
-            </w:r>
-            <w:commentRangeEnd w:id="15"/>
-            <w:r>
-              <w:rPr>
-                <w:sz w:val="16"/>
-                <w:szCs w:val="16"/>
-              </w:rPr>
-              <w:commentReference w:id="15"/>
-            </w:r>
-          </w:p>
-        </w:tc>
-        <w:tc>
-          <w:tcPr>
-            <w:tcW w:w="410" w:type="pct"/>
-          </w:tcPr>
-          <w:p>
-            <w:pPr>
-              <w:pStyle w:val="26"/>
-              <w:spacing w:line="480" w:lineRule="auto"/>
-              <w:jc w:val="center"/>
-              <w:rPr>
-                <w:rFonts w:hint="default" w:ascii="Times New Roman" w:hAnsi="Times New Roman" w:cs="Times New Roman"/>
-                <w:color w:val="auto"/>
-                <w:sz w:val="16"/>
-                <w:szCs w:val="16"/>
-              </w:rPr>
-            </w:pPr>
-            <w:r>
-              <w:rPr>
-                <w:rFonts w:hint="default" w:ascii="Times New Roman" w:hAnsi="Times New Roman" w:cs="Times New Roman"/>
-                <w:color w:val="auto"/>
-                <w:sz w:val="16"/>
-                <w:szCs w:val="16"/>
-              </w:rPr>
-              <w:t>days</w:t>
-            </w:r>
-          </w:p>
-        </w:tc>
-        <w:tc>
-          <w:tcPr>
-            <w:tcW w:w="728" w:type="pct"/>
-          </w:tcPr>
-          <w:p>
-            <w:pPr>
-              <w:pStyle w:val="26"/>
-              <w:spacing w:line="480" w:lineRule="auto"/>
-              <w:jc w:val="center"/>
-              <w:rPr>
-                <w:rFonts w:hint="default" w:ascii="Times New Roman" w:hAnsi="Times New Roman" w:cs="Times New Roman"/>
-                <w:color w:val="auto"/>
-                <w:sz w:val="16"/>
-                <w:szCs w:val="16"/>
-              </w:rPr>
-            </w:pPr>
-            <w:r>
-              <w:rPr>
-                <w:rFonts w:hint="default" w:ascii="Times New Roman" w:hAnsi="Times New Roman" w:cs="Times New Roman"/>
-                <w:color w:val="auto"/>
-                <w:sz w:val="16"/>
-                <w:szCs w:val="16"/>
-              </w:rPr>
-              <w:t>CHIRPS</w:t>
-            </w:r>
-          </w:p>
-        </w:tc>
-        <w:tc>
-          <w:tcPr>
-            <w:tcW w:w="552" w:type="pct"/>
-          </w:tcPr>
-          <w:p>
-            <w:pPr>
-              <w:pStyle w:val="26"/>
-              <w:spacing w:line="480" w:lineRule="auto"/>
-              <w:jc w:val="center"/>
+            </w:pPr>
+            <w:r>
               <w:rPr>
                 <w:rFonts w:hint="default" w:ascii="Times New Roman" w:hAnsi="Times New Roman" w:cs="Times New Roman"/>
                 <w:color w:val="0000FF"/>
                 <w:sz w:val="16"/>
                 <w:szCs w:val="16"/>
-              </w:rPr>
-            </w:pPr>
+                <w:lang w:val="pt-BR"/>
+              </w:rPr>
+              <w:t>Positive</w:t>
+            </w:r>
           </w:p>
         </w:tc>
         <w:tc>
@@ -4110,7 +4568,7 @@
               <w:jc w:val="center"/>
               <w:rPr>
                 <w:rFonts w:hint="default" w:ascii="Times New Roman" w:hAnsi="Times New Roman" w:cs="Times New Roman"/>
-                <w:color w:val="0000FF"/>
+                <w:color w:val="auto"/>
                 <w:sz w:val="16"/>
                 <w:szCs w:val="16"/>
                 <w:lang w:val="pt-BR"/>
@@ -4119,39 +4577,12 @@
             <w:r>
               <w:rPr>
                 <w:rFonts w:hint="default" w:ascii="Times New Roman" w:hAnsi="Times New Roman" w:cs="Times New Roman"/>
-                <w:color w:val="0000FF"/>
+                <w:color w:val="auto"/>
                 <w:sz w:val="16"/>
                 <w:szCs w:val="16"/>
                 <w:lang w:val="pt-BR"/>
               </w:rPr>
-              <w:t>Negative</w:t>
-            </w:r>
-          </w:p>
-        </w:tc>
-        <w:tc>
-          <w:tcPr>
-            <w:tcW w:w="575" w:type="pct"/>
-          </w:tcPr>
-          <w:p>
-            <w:pPr>
-              <w:pStyle w:val="26"/>
-              <w:spacing w:line="480" w:lineRule="auto"/>
-              <w:jc w:val="center"/>
-              <w:rPr>
-                <w:rFonts w:hint="default" w:ascii="Times New Roman" w:hAnsi="Times New Roman" w:cs="Times New Roman"/>
-                <w:color w:val="auto"/>
-                <w:sz w:val="16"/>
-                <w:szCs w:val="16"/>
-              </w:rPr>
-            </w:pPr>
-            <w:r>
-              <w:rPr>
-                <w:rFonts w:hint="default" w:ascii="Times New Roman" w:hAnsi="Times New Roman" w:cs="Times New Roman"/>
-                <w:color w:val="auto"/>
-                <w:sz w:val="16"/>
-                <w:szCs w:val="16"/>
-              </w:rPr>
-              <w:t>5.5</w:t>
+              <w:t>20.0</w:t>
             </w:r>
           </w:p>
         </w:tc>
@@ -4188,7 +4619,7 @@
                 <w:sz w:val="16"/>
                 <w:szCs w:val="16"/>
               </w:rPr>
-              <w:t>pet</w:t>
+              <w:t>pwettest</w:t>
             </w:r>
           </w:p>
         </w:tc>
@@ -4215,7 +4646,7 @@
                 <w:sz w:val="16"/>
                 <w:szCs w:val="16"/>
               </w:rPr>
-              <w:t>potential evapotranspiration</w:t>
+              <w:t>precipitation of the wettest month</w:t>
             </w:r>
           </w:p>
         </w:tc>
@@ -4242,7 +4673,7 @@
                 <w:sz w:val="16"/>
                 <w:szCs w:val="16"/>
               </w:rPr>
-              <w:t>energy balance - water balance - radiation - vegetation health - anthropic regions - soil exposure</w:t>
+              <w:t>precipitation - precipitation intensity - precipitation distribution</w:t>
             </w:r>
           </w:p>
         </w:tc>
@@ -4296,7 +4727,7 @@
                 <w:sz w:val="16"/>
                 <w:szCs w:val="16"/>
               </w:rPr>
-              <w:t>TerraClimate</w:t>
+              <w:t>WorldClim</w:t>
             </w:r>
           </w:p>
         </w:tc>
@@ -4316,6 +4747,15 @@
                 <w:szCs w:val="16"/>
               </w:rPr>
             </w:pPr>
+            <w:r>
+              <w:rPr>
+                <w:rFonts w:hint="default" w:ascii="Times New Roman" w:hAnsi="Times New Roman"/>
+                <w:color w:val="0000FF"/>
+                <w:sz w:val="16"/>
+                <w:szCs w:val="16"/>
+              </w:rPr>
+              <w:t>30 arc seconds</w:t>
+            </w:r>
           </w:p>
         </w:tc>
         <w:tc>
@@ -4343,7 +4783,7 @@
                 <w:szCs w:val="16"/>
                 <w:lang w:val="pt-BR"/>
               </w:rPr>
-              <w:t>Positive</w:t>
+              <w:t>Negative</w:t>
             </w:r>
           </w:p>
         </w:tc>
@@ -4361,16 +4801,18 @@
                 <w:color w:val="auto"/>
                 <w:sz w:val="16"/>
                 <w:szCs w:val="16"/>
-              </w:rPr>
-            </w:pPr>
-            <w:r>
-              <w:rPr>
-                <w:rFonts w:hint="default" w:ascii="Times New Roman" w:hAnsi="Times New Roman" w:cs="Times New Roman"/>
-                <w:color w:val="auto"/>
-                <w:sz w:val="16"/>
-                <w:szCs w:val="16"/>
-              </w:rPr>
-              <w:t>5.2</w:t>
+                <w:lang w:val="pt-BR"/>
+              </w:rPr>
+            </w:pPr>
+            <w:r>
+              <w:rPr>
+                <w:rFonts w:hint="default" w:ascii="Times New Roman" w:hAnsi="Times New Roman" w:cs="Times New Roman"/>
+                <w:color w:val="auto"/>
+                <w:sz w:val="16"/>
+                <w:szCs w:val="16"/>
+                <w:lang w:val="pt-BR"/>
+              </w:rPr>
+              <w:t>19.9</w:t>
             </w:r>
           </w:p>
         </w:tc>
@@ -4407,7 +4849,7 @@
                 <w:sz w:val="16"/>
                 <w:szCs w:val="16"/>
               </w:rPr>
-              <w:t>tseason</w:t>
+              <w:t>tmax</w:t>
             </w:r>
           </w:p>
         </w:tc>
@@ -4434,7 +4876,7 @@
                 <w:sz w:val="16"/>
                 <w:szCs w:val="16"/>
               </w:rPr>
-              <w:t>temperature seasonality</w:t>
+              <w:t>maximum temperatura</w:t>
             </w:r>
           </w:p>
         </w:tc>
@@ -4461,7 +4903,7 @@
                 <w:sz w:val="16"/>
                 <w:szCs w:val="16"/>
               </w:rPr>
-              <w:t>temperature - temperature distribution</w:t>
+              <w:t>storms - convective winds</w:t>
             </w:r>
           </w:p>
         </w:tc>
@@ -4535,6 +4977,15 @@
                 <w:szCs w:val="16"/>
               </w:rPr>
             </w:pPr>
+            <w:r>
+              <w:rPr>
+                <w:rFonts w:hint="default" w:ascii="Times New Roman" w:hAnsi="Times New Roman"/>
+                <w:color w:val="0000FF"/>
+                <w:sz w:val="16"/>
+                <w:szCs w:val="16"/>
+              </w:rPr>
+              <w:t>30 arc seconds</w:t>
+            </w:r>
           </w:p>
         </w:tc>
         <w:tc>
@@ -4580,16 +5031,18 @@
                 <w:color w:val="auto"/>
                 <w:sz w:val="16"/>
                 <w:szCs w:val="16"/>
-              </w:rPr>
-            </w:pPr>
-            <w:r>
-              <w:rPr>
-                <w:rFonts w:hint="default" w:ascii="Times New Roman" w:hAnsi="Times New Roman" w:cs="Times New Roman"/>
-                <w:color w:val="auto"/>
-                <w:sz w:val="16"/>
-                <w:szCs w:val="16"/>
-              </w:rPr>
-              <w:t>4.6</w:t>
+                <w:lang w:val="pt-BR"/>
+              </w:rPr>
+            </w:pPr>
+            <w:r>
+              <w:rPr>
+                <w:rFonts w:hint="default" w:ascii="Times New Roman" w:hAnsi="Times New Roman" w:cs="Times New Roman"/>
+                <w:color w:val="auto"/>
+                <w:sz w:val="16"/>
+                <w:szCs w:val="16"/>
+                <w:lang w:val="pt-BR"/>
+              </w:rPr>
+              <w:t>19.8</w:t>
             </w:r>
           </w:p>
         </w:tc>
@@ -4626,7 +5079,7 @@
                 <w:sz w:val="16"/>
                 <w:szCs w:val="16"/>
               </w:rPr>
-              <w:t>tmax</w:t>
+              <w:t>vspeed</w:t>
             </w:r>
           </w:p>
         </w:tc>
@@ -4653,7 +5106,7 @@
                 <w:sz w:val="16"/>
                 <w:szCs w:val="16"/>
               </w:rPr>
-              <w:t>maximum temperatura</w:t>
+              <w:t>meridional speed (N-S)</w:t>
             </w:r>
           </w:p>
         </w:tc>
@@ -4707,7 +5160,7 @@
                 <w:sz w:val="16"/>
                 <w:szCs w:val="16"/>
               </w:rPr>
-              <w:t>C</w:t>
+              <w:t>m/s</w:t>
             </w:r>
           </w:p>
         </w:tc>
@@ -4734,7 +5187,7 @@
                 <w:sz w:val="16"/>
                 <w:szCs w:val="16"/>
               </w:rPr>
-              <w:t>WorldClim</w:t>
+              <w:t>ECM-RWF</w:t>
             </w:r>
           </w:p>
         </w:tc>
@@ -4748,12 +5201,44 @@
               <w:spacing w:line="480" w:lineRule="auto"/>
               <w:jc w:val="center"/>
               <w:rPr>
-                <w:rFonts w:hint="default" w:ascii="Times New Roman" w:hAnsi="Times New Roman" w:cs="Times New Roman"/>
+                <w:rFonts w:hint="default" w:ascii="Times New Roman" w:hAnsi="Times New Roman"/>
                 <w:color w:val="0000FF"/>
                 <w:sz w:val="16"/>
                 <w:szCs w:val="16"/>
               </w:rPr>
             </w:pPr>
+            <w:r>
+              <w:rPr>
+                <w:rFonts w:hint="default" w:ascii="Times New Roman" w:hAnsi="Times New Roman"/>
+                <w:color w:val="0000FF"/>
+                <w:sz w:val="16"/>
+                <w:szCs w:val="16"/>
+              </w:rPr>
+              <w:t>0.25 degrees</w:t>
+            </w:r>
+          </w:p>
+          <w:p>
+            <w:pPr>
+              <w:pStyle w:val="26"/>
+              <w:spacing w:line="480" w:lineRule="auto"/>
+              <w:jc w:val="center"/>
+              <w:rPr>
+                <w:rFonts w:hint="default" w:ascii="Times New Roman" w:hAnsi="Times New Roman" w:cs="Times New Roman"/>
+                <w:color w:val="0000FF"/>
+                <w:sz w:val="16"/>
+                <w:szCs w:val="16"/>
+              </w:rPr>
+            </w:pPr>
+            <w:r>
+              <w:rPr>
+                <w:rFonts w:hint="default" w:ascii="Times New Roman" w:hAnsi="Times New Roman"/>
+                <w:color w:val="0000FF"/>
+                <w:sz w:val="16"/>
+                <w:szCs w:val="16"/>
+                <w:lang w:val="pt-BR"/>
+              </w:rPr>
+              <w:t>(2014-2018)</w:t>
+            </w:r>
           </w:p>
         </w:tc>
         <w:tc>
@@ -4799,16 +5284,18 @@
                 <w:color w:val="auto"/>
                 <w:sz w:val="16"/>
                 <w:szCs w:val="16"/>
-              </w:rPr>
-            </w:pPr>
-            <w:r>
-              <w:rPr>
-                <w:rFonts w:hint="default" w:ascii="Times New Roman" w:hAnsi="Times New Roman" w:cs="Times New Roman"/>
-                <w:color w:val="auto"/>
-                <w:sz w:val="16"/>
-                <w:szCs w:val="16"/>
-              </w:rPr>
-              <w:t>4.2</w:t>
+                <w:lang w:val="pt-BR"/>
+              </w:rPr>
+            </w:pPr>
+            <w:r>
+              <w:rPr>
+                <w:rFonts w:hint="default" w:ascii="Times New Roman" w:hAnsi="Times New Roman" w:cs="Times New Roman"/>
+                <w:color w:val="auto"/>
+                <w:sz w:val="16"/>
+                <w:szCs w:val="16"/>
+                <w:lang w:val="pt-BR"/>
+              </w:rPr>
+              <w:t>18.1</w:t>
             </w:r>
           </w:p>
         </w:tc>
@@ -4845,7 +5332,7 @@
                 <w:sz w:val="16"/>
                 <w:szCs w:val="16"/>
               </w:rPr>
-              <w:t>vspeed</w:t>
+              <w:t>lightning</w:t>
             </w:r>
           </w:p>
         </w:tc>
@@ -4872,7 +5359,7 @@
                 <w:sz w:val="16"/>
                 <w:szCs w:val="16"/>
               </w:rPr>
-              <w:t>meridional speed (N-S)</w:t>
+              <w:t>lightining rate</w:t>
             </w:r>
           </w:p>
         </w:tc>
@@ -4926,7 +5413,7 @@
                 <w:sz w:val="16"/>
                 <w:szCs w:val="16"/>
               </w:rPr>
-              <w:t>m/s</w:t>
+              <w:t>flashes rate</w:t>
             </w:r>
           </w:p>
         </w:tc>
@@ -4953,7 +5440,7 @@
                 <w:sz w:val="16"/>
                 <w:szCs w:val="16"/>
               </w:rPr>
-              <w:t>ECM-RWF</w:t>
+              <w:t>LIS TRMM</w:t>
             </w:r>
           </w:p>
         </w:tc>
@@ -4967,12 +5454,56 @@
               <w:spacing w:line="480" w:lineRule="auto"/>
               <w:jc w:val="center"/>
               <w:rPr>
-                <w:rFonts w:hint="default" w:ascii="Times New Roman" w:hAnsi="Times New Roman" w:cs="Times New Roman"/>
+                <w:rFonts w:hint="default" w:ascii="Times New Roman" w:hAnsi="Times New Roman"/>
                 <w:color w:val="0000FF"/>
                 <w:sz w:val="16"/>
                 <w:szCs w:val="16"/>
-              </w:rPr>
-            </w:pPr>
+                <w:lang w:val="pt-BR"/>
+              </w:rPr>
+            </w:pPr>
+            <w:r>
+              <w:rPr>
+                <w:rFonts w:hint="default" w:ascii="Times New Roman" w:hAnsi="Times New Roman"/>
+                <w:color w:val="0000FF"/>
+                <w:sz w:val="16"/>
+                <w:szCs w:val="16"/>
+              </w:rPr>
+              <w:t>0.1</w:t>
+            </w:r>
+            <w:r>
+              <w:rPr>
+                <w:rFonts w:hint="default" w:ascii="Times New Roman" w:hAnsi="Times New Roman"/>
+                <w:color w:val="0000FF"/>
+                <w:sz w:val="16"/>
+                <w:szCs w:val="16"/>
+                <w:lang w:val="pt-BR"/>
+              </w:rPr>
+              <w:t xml:space="preserve"> degrees</w:t>
+            </w:r>
+          </w:p>
+          <w:p>
+            <w:pPr>
+              <w:pStyle w:val="26"/>
+              <w:spacing w:line="480" w:lineRule="auto"/>
+              <w:jc w:val="center"/>
+              <w:rPr>
+                <w:rFonts w:hint="default" w:ascii="Times New Roman" w:hAnsi="Times New Roman"/>
+                <w:color w:val="0000FF"/>
+                <w:sz w:val="16"/>
+                <w:szCs w:val="16"/>
+                <w:lang w:val="pt-BR"/>
+              </w:rPr>
+            </w:pPr>
+            <w:r>
+              <w:rPr>
+                <w:rFonts w:hint="default" w:ascii="Times New Roman" w:hAnsi="Times New Roman"/>
+                <w:color w:val="0000FF"/>
+                <w:sz w:val="16"/>
+                <w:szCs w:val="16"/>
+                <w:lang w:val="pt-BR"/>
+              </w:rPr>
+              <w:t>(1998 - 2018)</w:t>
+            </w:r>
           </w:p>
         </w:tc>
         <w:tc>
@@ -5018,16 +5549,18 @@
                 <w:color w:val="auto"/>
                 <w:sz w:val="16"/>
                 <w:szCs w:val="16"/>
-              </w:rPr>
-            </w:pPr>
-            <w:r>
-              <w:rPr>
-                <w:rFonts w:hint="default" w:ascii="Times New Roman" w:hAnsi="Times New Roman" w:cs="Times New Roman"/>
-                <w:color w:val="auto"/>
-                <w:sz w:val="16"/>
-                <w:szCs w:val="16"/>
-              </w:rPr>
-              <w:t>3.6</w:t>
+                <w:lang w:val="pt-BR"/>
+              </w:rPr>
+            </w:pPr>
+            <w:r>
+              <w:rPr>
+                <w:rFonts w:hint="default" w:ascii="Times New Roman" w:hAnsi="Times New Roman" w:cs="Times New Roman"/>
+                <w:color w:val="auto"/>
+                <w:sz w:val="16"/>
+                <w:szCs w:val="16"/>
+                <w:lang w:val="pt-BR"/>
+              </w:rPr>
+              <w:t>18.0</w:t>
             </w:r>
           </w:p>
         </w:tc>
@@ -5064,7 +5597,7 @@
                 <w:sz w:val="16"/>
                 <w:szCs w:val="16"/>
               </w:rPr>
-              <w:t>lightning</w:t>
+              <w:t>days20</w:t>
             </w:r>
           </w:p>
         </w:tc>
@@ -5091,7 +5624,7 @@
                 <w:sz w:val="16"/>
                 <w:szCs w:val="16"/>
               </w:rPr>
-              <w:t>lightining rate</w:t>
+              <w:t>days with precipitasion higher then 20 mm</w:t>
             </w:r>
           </w:p>
         </w:tc>
@@ -5109,6 +5642,7 @@
                 <w:color w:val="auto"/>
                 <w:sz w:val="16"/>
                 <w:szCs w:val="16"/>
+                <w:lang w:val="pt-BR"/>
               </w:rPr>
             </w:pPr>
             <w:r>
@@ -5120,6 +5654,35 @@
               </w:rPr>
               <w:t>storms - convective winds</w:t>
             </w:r>
+            <w:r>
+              <w:rPr>
+                <w:rFonts w:hint="default" w:ascii="Times New Roman" w:hAnsi="Times New Roman" w:cs="Times New Roman"/>
+                <w:color w:val="auto"/>
+                <w:sz w:val="16"/>
+                <w:szCs w:val="16"/>
+                <w:lang w:val="pt-BR"/>
+              </w:rPr>
+              <w:t xml:space="preserve"> - </w:t>
+            </w:r>
+            <w:commentRangeStart w:id="18"/>
+            <w:r>
+              <w:rPr>
+                <w:rFonts w:hint="default" w:ascii="Times New Roman" w:hAnsi="Times New Roman" w:cs="Times New Roman"/>
+                <w:color w:val="auto"/>
+                <w:sz w:val="16"/>
+                <w:szCs w:val="16"/>
+                <w:lang w:val="pt-BR"/>
+              </w:rPr>
+              <w:t>precipitation</w:t>
+            </w:r>
+            <w:commentRangeEnd w:id="18"/>
+            <w:r>
+              <w:rPr>
+                <w:sz w:val="16"/>
+                <w:szCs w:val="16"/>
+              </w:rPr>
+              <w:commentReference w:id="18"/>
+            </w:r>
           </w:p>
         </w:tc>
         <w:tc>
@@ -5145,7 +5708,7 @@
                 <w:sz w:val="16"/>
                 <w:szCs w:val="16"/>
               </w:rPr>
-              <w:t>flashes rate</w:t>
+              <w:t>days</w:t>
             </w:r>
           </w:p>
         </w:tc>
@@ -5172,7 +5735,7 @@
                 <w:sz w:val="16"/>
                 <w:szCs w:val="16"/>
               </w:rPr>
-              <w:t>LIS TRMM</w:t>
+              <w:t>CHIRPS</w:t>
             </w:r>
           </w:p>
         </w:tc>
@@ -5186,12 +5749,45 @@
               <w:spacing w:line="480" w:lineRule="auto"/>
               <w:jc w:val="center"/>
               <w:rPr>
-                <w:rFonts w:hint="default" w:ascii="Times New Roman" w:hAnsi="Times New Roman" w:cs="Times New Roman"/>
+                <w:rFonts w:hint="default" w:ascii="Times New Roman" w:hAnsi="Times New Roman"/>
                 <w:color w:val="0000FF"/>
                 <w:sz w:val="16"/>
                 <w:szCs w:val="16"/>
               </w:rPr>
             </w:pPr>
+            <w:r>
+              <w:rPr>
+                <w:rFonts w:hint="default" w:ascii="Times New Roman" w:hAnsi="Times New Roman"/>
+                <w:color w:val="0000FF"/>
+                <w:sz w:val="16"/>
+                <w:szCs w:val="16"/>
+              </w:rPr>
+              <w:t>0.05 degrees</w:t>
+            </w:r>
+          </w:p>
+          <w:p>
+            <w:pPr>
+              <w:pStyle w:val="26"/>
+              <w:spacing w:line="480" w:lineRule="auto"/>
+              <w:jc w:val="center"/>
+              <w:rPr>
+                <w:rFonts w:hint="default" w:ascii="Times New Roman" w:hAnsi="Times New Roman"/>
+                <w:color w:val="0000FF"/>
+                <w:sz w:val="16"/>
+                <w:szCs w:val="16"/>
+                <w:lang w:val="pt-BR"/>
+              </w:rPr>
+            </w:pPr>
+            <w:r>
+              <w:rPr>
+                <w:rFonts w:hint="default" w:ascii="Times New Roman" w:hAnsi="Times New Roman"/>
+                <w:color w:val="0000FF"/>
+                <w:sz w:val="16"/>
+                <w:szCs w:val="16"/>
+                <w:lang w:val="pt-BR"/>
+              </w:rPr>
+              <w:t>(2014-2018)</w:t>
+            </w:r>
           </w:p>
         </w:tc>
         <w:tc>
@@ -5237,16 +5833,18 @@
                 <w:color w:val="auto"/>
                 <w:sz w:val="16"/>
                 <w:szCs w:val="16"/>
-              </w:rPr>
-            </w:pPr>
-            <w:r>
-              <w:rPr>
-                <w:rFonts w:hint="default" w:ascii="Times New Roman" w:hAnsi="Times New Roman" w:cs="Times New Roman"/>
-                <w:color w:val="auto"/>
-                <w:sz w:val="16"/>
-                <w:szCs w:val="16"/>
-              </w:rPr>
-              <w:t>3.5</w:t>
+                <w:lang w:val="pt-BR"/>
+              </w:rPr>
+            </w:pPr>
+            <w:r>
+              <w:rPr>
+                <w:rFonts w:hint="default" w:ascii="Times New Roman" w:hAnsi="Times New Roman" w:cs="Times New Roman"/>
+                <w:color w:val="auto"/>
+                <w:sz w:val="16"/>
+                <w:szCs w:val="16"/>
+                <w:lang w:val="pt-BR"/>
+              </w:rPr>
+              <w:t>16.4</w:t>
             </w:r>
           </w:p>
         </w:tc>
@@ -5409,8 +6007,18 @@
                 <w:color w:val="0000FF"/>
                 <w:sz w:val="16"/>
                 <w:szCs w:val="16"/>
-              </w:rPr>
-            </w:pPr>
+                <w:lang w:val="pt-BR"/>
+              </w:rPr>
+            </w:pPr>
+            <w:r>
+              <w:rPr>
+                <w:rFonts w:hint="default" w:ascii="Times New Roman" w:hAnsi="Times New Roman"/>
+                <w:color w:val="0000FF"/>
+                <w:sz w:val="16"/>
+                <w:szCs w:val="16"/>
+              </w:rPr>
+              <w:t>30 arc seconds</w:t>
+            </w:r>
           </w:p>
         </w:tc>
         <w:tc>
@@ -5456,16 +6064,18 @@
                 <w:color w:val="auto"/>
                 <w:sz w:val="16"/>
                 <w:szCs w:val="16"/>
-              </w:rPr>
-            </w:pPr>
-            <w:r>
-              <w:rPr>
-                <w:rFonts w:hint="default" w:ascii="Times New Roman" w:hAnsi="Times New Roman" w:cs="Times New Roman"/>
-                <w:color w:val="auto"/>
-                <w:sz w:val="16"/>
-                <w:szCs w:val="16"/>
-              </w:rPr>
-              <w:t>0.3</w:t>
+                <w:lang w:val="pt-BR"/>
+              </w:rPr>
+            </w:pPr>
+            <w:r>
+              <w:rPr>
+                <w:rFonts w:hint="default" w:ascii="Times New Roman" w:hAnsi="Times New Roman" w:cs="Times New Roman"/>
+                <w:color w:val="auto"/>
+                <w:sz w:val="16"/>
+                <w:szCs w:val="16"/>
+                <w:lang w:val="pt-BR"/>
+              </w:rPr>
+              <w:t>15.6</w:t>
             </w:r>
           </w:p>
         </w:tc>
@@ -5630,6 +6240,16 @@
                 <w:szCs w:val="16"/>
               </w:rPr>
             </w:pPr>
+            <w:r>
+              <w:rPr>
+                <w:rFonts w:hint="default" w:ascii="Times New Roman" w:hAnsi="Times New Roman" w:cs="Times New Roman"/>
+                <w:color w:val="0000FF"/>
+                <w:sz w:val="16"/>
+                <w:szCs w:val="16"/>
+                <w:lang w:val="pt-BR"/>
+              </w:rPr>
+              <w:t>250 meters</w:t>
+            </w:r>
           </w:p>
         </w:tc>
         <w:tc>
@@ -5675,16 +6295,18 @@
                 <w:color w:val="auto"/>
                 <w:sz w:val="16"/>
                 <w:szCs w:val="16"/>
-              </w:rPr>
-            </w:pPr>
-            <w:r>
-              <w:rPr>
-                <w:rFonts w:hint="default" w:ascii="Times New Roman" w:hAnsi="Times New Roman" w:cs="Times New Roman"/>
-                <w:color w:val="auto"/>
-                <w:sz w:val="16"/>
-                <w:szCs w:val="16"/>
-              </w:rPr>
-              <w:t>0</w:t>
+                <w:lang w:val="pt-BR"/>
+              </w:rPr>
+            </w:pPr>
+            <w:r>
+              <w:rPr>
+                <w:rFonts w:hint="default" w:ascii="Times New Roman" w:hAnsi="Times New Roman" w:cs="Times New Roman"/>
+                <w:color w:val="auto"/>
+                <w:sz w:val="16"/>
+                <w:szCs w:val="16"/>
+                <w:lang w:val="pt-BR"/>
+              </w:rPr>
+              <w:t>9.7</w:t>
             </w:r>
           </w:p>
         </w:tc>
@@ -5843,12 +6465,44 @@
               <w:spacing w:line="480" w:lineRule="auto"/>
               <w:jc w:val="center"/>
               <w:rPr>
-                <w:rFonts w:hint="default" w:ascii="Times New Roman" w:hAnsi="Times New Roman" w:cs="Times New Roman"/>
+                <w:rFonts w:hint="default" w:ascii="Times New Roman" w:hAnsi="Times New Roman"/>
                 <w:color w:val="0000FF"/>
                 <w:sz w:val="16"/>
                 <w:szCs w:val="16"/>
               </w:rPr>
             </w:pPr>
+            <w:r>
+              <w:rPr>
+                <w:rFonts w:hint="default" w:ascii="Times New Roman" w:hAnsi="Times New Roman"/>
+                <w:color w:val="0000FF"/>
+                <w:sz w:val="16"/>
+                <w:szCs w:val="16"/>
+              </w:rPr>
+              <w:t>0.05 degrees</w:t>
+            </w:r>
+          </w:p>
+          <w:p>
+            <w:pPr>
+              <w:pStyle w:val="26"/>
+              <w:spacing w:line="480" w:lineRule="auto"/>
+              <w:jc w:val="center"/>
+              <w:rPr>
+                <w:rFonts w:hint="default" w:ascii="Times New Roman" w:hAnsi="Times New Roman" w:cs="Times New Roman"/>
+                <w:color w:val="0000FF"/>
+                <w:sz w:val="16"/>
+                <w:szCs w:val="16"/>
+              </w:rPr>
+            </w:pPr>
+            <w:r>
+              <w:rPr>
+                <w:rFonts w:hint="default" w:ascii="Times New Roman" w:hAnsi="Times New Roman"/>
+                <w:color w:val="0000FF"/>
+                <w:sz w:val="16"/>
+                <w:szCs w:val="16"/>
+                <w:lang w:val="pt-BR"/>
+              </w:rPr>
+              <w:t>(2014-2018)</w:t>
+            </w:r>
           </w:p>
         </w:tc>
         <w:tc>
@@ -6068,6 +6722,15 @@
                 <w:szCs w:val="16"/>
               </w:rPr>
             </w:pPr>
+            <w:r>
+              <w:rPr>
+                <w:rFonts w:hint="default" w:ascii="Times New Roman" w:hAnsi="Times New Roman"/>
+                <w:color w:val="0000FF"/>
+                <w:sz w:val="16"/>
+                <w:szCs w:val="16"/>
+              </w:rPr>
+              <w:t>30 arc seconds</w:t>
+            </w:r>
           </w:p>
         </w:tc>
         <w:tc>
@@ -6172,7 +6835,7 @@
         </w:rPr>
         <w:t xml:space="preserve">that </w:t>
       </w:r>
-      <w:commentRangeStart w:id="16"/>
+      <w:commentRangeStart w:id="19"/>
       <w:r>
         <w:rPr>
           <w:rFonts w:hint="default" w:ascii="Times New Roman" w:hAnsi="Times New Roman" w:cs="Times New Roman"/>
@@ -6185,9 +6848,9 @@
         </w:rPr>
         <w:t xml:space="preserve">56,747 </w:t>
       </w:r>
-      <w:commentRangeEnd w:id="16"/>
-      <w:r>
-        <w:commentReference w:id="16"/>
+      <w:commentRangeEnd w:id="19"/>
+      <w:r>
+        <w:commentReference w:id="19"/>
       </w:r>
       <w:r>
         <w:rPr>
@@ -6199,7 +6862,7 @@
           <w:szCs w:val="24"/>
           <w:lang w:val="pt-BR"/>
         </w:rPr>
-        <w:t>km² (1.03% of the Amazon) support trees above 70 meters. Those regions are concentrated in eastern Amazon, with the trees specifically achieving greatest heights in the northeastern part of Roraima (III), and some isolate records in Pantepui (VII) and in the confluence of Madeira (V) and Xingu-Tapajos (II). </w:t>
+        <w:t>km² (1.03% of the Amazon) support trees above 70 meters. Those regions are concentrated in eastern Amazon, with the trees specifically achieving greatest heights in the northeastern part of Roraima, and some isolate records in Pantepui and in the confluence of Madeira and Xingu-Tapajos. </w:t>
       </w:r>
       <w:r>
         <w:rPr>
@@ -6301,7 +6964,7 @@
           <w:szCs w:val="24"/>
         </w:rPr>
       </w:pPr>
-      <w:commentRangeStart w:id="17"/>
+      <w:commentRangeStart w:id="20"/>
       <w:r>
         <w:rPr>
           <w:rFonts w:hint="default" w:ascii="Times New Roman" w:hAnsi="Times New Roman" w:cs="Times New Roman"/>
@@ -6312,9 +6975,9 @@
         </w:rPr>
         <w:t xml:space="preserve">Figure </w:t>
       </w:r>
-      <w:commentRangeEnd w:id="17"/>
-      <w:r>
-        <w:commentReference w:id="17"/>
+      <w:commentRangeEnd w:id="20"/>
+      <w:r>
+        <w:commentReference w:id="20"/>
       </w:r>
       <w:r>
         <w:rPr>
@@ -6494,9 +7157,9 @@
         </w:rPr>
         <w:drawing>
           <wp:inline distT="0" distB="0" distL="114300" distR="114300">
-            <wp:extent cx="4257675" cy="6386830"/>
-            <wp:effectExtent l="0" t="0" r="9525" b="13970"/>
-            <wp:docPr id="11" name="Imagem 11" descr="rfMarginalPlotsCor80v11092020"/>
+            <wp:extent cx="4257675" cy="6385560"/>
+            <wp:effectExtent l="0" t="0" r="9525" b="15240"/>
+            <wp:docPr id="11" name="Imagem 11" descr="C:\Users\gorge\Documents\GIS DataBase\amazon maximum height\gcb review\Figure 3.pngFigure 3"/>
             <wp:cNvGraphicFramePr>
               <a:graphicFrameLocks xmlns:a="http://schemas.openxmlformats.org/drawingml/2006/main" noChangeAspect="1"/>
             </wp:cNvGraphicFramePr>
@@ -6504,13 +7167,14 @@
               <a:graphicData uri="http://schemas.openxmlformats.org/drawingml/2006/picture">
                 <pic:pic xmlns:pic="http://schemas.openxmlformats.org/drawingml/2006/picture">
                   <pic:nvPicPr>
-                    <pic:cNvPr id="11" name="Imagem 11" descr="rfMarginalPlotsCor80v11092020"/>
+                    <pic:cNvPr id="11" name="Imagem 11" descr="C:\Users\gorge\Documents\GIS DataBase\amazon maximum height\gcb review\Figure 3.pngFigure 3"/>
                     <pic:cNvPicPr>
                       <a:picLocks noChangeAspect="1"/>
                     </pic:cNvPicPr>
                   </pic:nvPicPr>
                   <pic:blipFill>
                     <a:blip r:embed="rId9"/>
+                    <a:srcRect/>
                     <a:stretch>
                       <a:fillRect/>
                     </a:stretch>
@@ -6518,7 +7182,7 @@
                   <pic:spPr>
                     <a:xfrm>
                       <a:off x="0" y="0"/>
-                      <a:ext cx="4257675" cy="6386830"/>
+                      <a:ext cx="4257675" cy="6385560"/>
                     </a:xfrm>
                     <a:prstGeom prst="rect">
                       <a:avLst/>
@@ -6542,7 +7206,7 @@
           <w:szCs w:val="24"/>
         </w:rPr>
       </w:pPr>
-      <w:commentRangeStart w:id="18"/>
+      <w:commentRangeStart w:id="21"/>
       <w:r>
         <w:rPr>
           <w:rFonts w:hint="default" w:ascii="Times New Roman" w:hAnsi="Times New Roman" w:cs="Times New Roman"/>
@@ -6553,9 +7217,9 @@
         </w:rPr>
         <w:t xml:space="preserve">Figure </w:t>
       </w:r>
-      <w:commentRangeEnd w:id="18"/>
-      <w:r>
-        <w:commentReference w:id="18"/>
+      <w:commentRangeEnd w:id="21"/>
+      <w:r>
+        <w:commentReference w:id="21"/>
       </w:r>
       <w:r>
         <w:rPr>
@@ -6599,7 +7263,7 @@
         <w:rPr>
           <w:color w:val="0070C0"/>
         </w:rPr>
-        <w:commentReference w:id="19"/>
+        <w:commentReference w:id="22"/>
       </w:r>
       <w:r>
         <w:rPr>
@@ -6660,7 +7324,7 @@
         </w:rPr>
         <w:t xml:space="preserve">of trees taller than 70 m in height. The extraordinarily tall trees </w:t>
       </w:r>
-      <w:commentRangeStart w:id="20"/>
+      <w:commentRangeStart w:id="23"/>
       <w:r>
         <w:rPr>
           <w:rFonts w:hint="default" w:ascii="Times New Roman" w:hAnsi="Times New Roman" w:cs="Times New Roman"/>
@@ -6671,9 +7335,9 @@
         </w:rPr>
         <w:t>were found in conditions</w:t>
       </w:r>
-      <w:commentRangeEnd w:id="20"/>
-      <w:r>
-        <w:commentReference w:id="20"/>
+      <w:commentRangeEnd w:id="23"/>
+      <w:r>
+        <w:commentReference w:id="23"/>
       </w:r>
       <w:r>
         <w:rPr>
@@ -6703,7 +7367,7 @@
         </w:rPr>
         <w:t xml:space="preserve">. The maximum entropy model shows that the niche is dominated mostly by wind speed (relative importance of 67.7 %). The second most important driver of tall tree </w:t>
       </w:r>
-      <w:commentRangeStart w:id="21"/>
+      <w:commentRangeStart w:id="24"/>
       <w:r>
         <w:rPr>
           <w:rFonts w:hint="default" w:ascii="Times New Roman" w:hAnsi="Times New Roman" w:cs="Times New Roman"/>
@@ -6714,9 +7378,9 @@
         </w:rPr>
         <w:t xml:space="preserve">occurrence </w:t>
       </w:r>
-      <w:commentRangeEnd w:id="21"/>
-      <w:r>
-        <w:commentReference w:id="21"/>
+      <w:commentRangeEnd w:id="24"/>
+      <w:r>
+        <w:commentReference w:id="24"/>
       </w:r>
       <w:r>
         <w:rPr>
@@ -6818,7 +7482,7 @@
           <w:szCs w:val="24"/>
         </w:rPr>
       </w:pPr>
-      <w:commentRangeStart w:id="22"/>
+      <w:commentRangeStart w:id="25"/>
       <w:r>
         <w:rPr>
           <w:rFonts w:hint="default" w:ascii="Times New Roman" w:hAnsi="Times New Roman" w:cs="Times New Roman"/>
@@ -6829,9 +7493,9 @@
         </w:rPr>
         <w:t xml:space="preserve">Figure </w:t>
       </w:r>
-      <w:commentRangeEnd w:id="22"/>
-      <w:r>
-        <w:commentReference w:id="22"/>
+      <w:commentRangeEnd w:id="25"/>
+      <w:r>
+        <w:commentReference w:id="25"/>
       </w:r>
       <w:r>
         <w:rPr>
@@ -6990,7 +7654,7 @@
           <w:szCs w:val="24"/>
         </w:rPr>
       </w:pPr>
-      <w:commentRangeStart w:id="23"/>
+      <w:commentRangeStart w:id="26"/>
       <w:r>
         <w:rPr>
           <w:rFonts w:hint="default" w:ascii="Times New Roman" w:hAnsi="Times New Roman" w:cs="Times New Roman"/>
@@ -7001,9 +7665,9 @@
         </w:rPr>
         <w:t xml:space="preserve">Figure </w:t>
       </w:r>
-      <w:commentRangeEnd w:id="23"/>
-      <w:r>
-        <w:commentReference w:id="23"/>
+      <w:commentRangeEnd w:id="26"/>
+      <w:r>
+        <w:commentReference w:id="26"/>
       </w:r>
       <w:r>
         <w:rPr>
@@ -7135,7 +7799,7 @@
         </w:rPr>
         <w:t xml:space="preserve">; </w:t>
       </w:r>
-      <w:commentRangeStart w:id="24"/>
+      <w:commentRangeStart w:id="27"/>
       <w:r>
         <w:rPr>
           <w:rFonts w:hint="default" w:ascii="Times New Roman" w:hAnsi="Times New Roman" w:cs="Times New Roman"/>
@@ -7146,9 +7810,9 @@
         </w:rPr>
         <w:t>ter Steege et al., 2006</w:t>
       </w:r>
-      <w:commentRangeEnd w:id="24"/>
-      <w:r>
-        <w:commentReference w:id="24"/>
+      <w:commentRangeEnd w:id="27"/>
+      <w:r>
+        <w:commentReference w:id="27"/>
       </w:r>
       <w:r>
         <w:rPr>
@@ -7171,7 +7835,7 @@
           <w:szCs w:val="24"/>
         </w:rPr>
       </w:pPr>
-      <w:commentRangeStart w:id="25"/>
+      <w:commentRangeStart w:id="28"/>
       <w:r>
         <w:rPr>
           <w:rFonts w:hint="default" w:ascii="Times New Roman" w:hAnsi="Times New Roman" w:cs="Times New Roman"/>
@@ -7257,7 +7921,7 @@
         </w:rPr>
         <w:t xml:space="preserve">with limited nutrient supply in eastern Amazon favor slow-growing species that invest their resources in structures that can support taller and bigger trees with a long lifespan (Malhi et al., 2004; Quesada et al., 2009). </w:t>
       </w:r>
-      <w:commentRangeStart w:id="26"/>
+      <w:commentRangeStart w:id="29"/>
       <w:r>
         <w:rPr>
           <w:rFonts w:hint="default" w:ascii="Times New Roman" w:hAnsi="Times New Roman" w:cs="Times New Roman"/>
@@ -7267,12 +7931,12 @@
         </w:rPr>
         <w:t xml:space="preserve">This </w:t>
       </w:r>
-      <w:commentRangeEnd w:id="26"/>
-      <w:r>
-        <w:rPr>
-          <w:color w:val="0000FF"/>
-        </w:rPr>
-        <w:commentReference w:id="26"/>
+      <w:commentRangeEnd w:id="29"/>
+      <w:r>
+        <w:rPr>
+          <w:color w:val="0000FF"/>
+        </w:rPr>
+        <w:commentReference w:id="29"/>
       </w:r>
       <w:r>
         <w:rPr>
@@ -7321,9 +7985,9 @@
         </w:rPr>
         <w:t>. </w:t>
       </w:r>
-      <w:commentRangeEnd w:id="25"/>
-      <w:r>
-        <w:commentReference w:id="25"/>
+      <w:commentRangeEnd w:id="28"/>
+      <w:r>
+        <w:commentReference w:id="28"/>
       </w:r>
       <w:r>
         <w:rPr>
@@ -7450,7 +8114,7 @@
           <w:lang w:val="pt-BR"/>
         </w:rPr>
       </w:pPr>
-      <w:commentRangeStart w:id="27"/>
+      <w:commentRangeStart w:id="30"/>
       <w:r>
         <w:rPr>
           <w:rFonts w:hint="default" w:ascii="Times New Roman" w:hAnsi="Times New Roman" w:cs="Times New Roman"/>
@@ -7461,7 +8125,7 @@
         </w:rPr>
         <w:t>To compute the wind speed map, ERA5 does not ingest surface winds from land stations. This is necessary to avoid areas with inhomogeneous terrain, where stations experience strong local influences and do represent the grid-area winds appropriately. As a result, ERA5 is parametrized in planetary boundary layers schemes from surface characteristics, stability indices and lowering the inland speed (</w:t>
       </w:r>
-      <w:commentRangeStart w:id="28"/>
+      <w:commentRangeStart w:id="31"/>
       <w:r>
         <w:rPr>
           <w:rFonts w:hint="default" w:ascii="Times New Roman" w:hAnsi="Times New Roman" w:cs="Times New Roman"/>
@@ -7472,9 +8136,9 @@
         </w:rPr>
         <w:t xml:space="preserve">Ramon </w:t>
       </w:r>
-      <w:commentRangeEnd w:id="28"/>
-      <w:r>
-        <w:commentReference w:id="28"/>
+      <w:commentRangeEnd w:id="31"/>
+      <w:r>
+        <w:commentReference w:id="31"/>
       </w:r>
       <w:r>
         <w:rPr>
@@ -7505,24 +8169,24 @@
         </w:rPr>
         <w:t xml:space="preserve"> wind product does not show a magnitude technically associated to tree damage, its long-term mean speed could indicate variability and trends between regions, which seems to be relevant in our amazonian-scale analysis.</w:t>
       </w:r>
-      <w:commentRangeEnd w:id="27"/>
-      <w:r>
-        <w:commentReference w:id="27"/>
-      </w:r>
-    </w:p>
-    <w:p>
-      <w:pPr>
-        <w:pStyle w:val="3"/>
-        <w:spacing w:line="480" w:lineRule="auto"/>
-        <w:rPr>
-          <w:rFonts w:hint="default" w:ascii="Times New Roman" w:hAnsi="Times New Roman" w:cs="Times New Roman"/>
-          <w:color w:val="auto"/>
-          <w:sz w:val="24"/>
-          <w:szCs w:val="24"/>
-          <w:lang w:val="pt-BR"/>
-        </w:rPr>
-      </w:pPr>
-      <w:commentRangeStart w:id="29"/>
+      <w:commentRangeEnd w:id="30"/>
+      <w:r>
+        <w:commentReference w:id="30"/>
+      </w:r>
+    </w:p>
+    <w:p>
+      <w:pPr>
+        <w:pStyle w:val="3"/>
+        <w:spacing w:line="480" w:lineRule="auto"/>
+        <w:rPr>
+          <w:rFonts w:hint="default" w:ascii="Times New Roman" w:hAnsi="Times New Roman" w:cs="Times New Roman"/>
+          <w:color w:val="auto"/>
+          <w:sz w:val="24"/>
+          <w:szCs w:val="24"/>
+          <w:lang w:val="pt-BR"/>
+        </w:rPr>
+      </w:pPr>
+      <w:commentRangeStart w:id="32"/>
       <w:r>
         <w:rPr>
           <w:rFonts w:hint="default" w:ascii="Times New Roman" w:hAnsi="Times New Roman" w:cs="Times New Roman"/>
@@ -7533,7 +8197,7 @@
         </w:rPr>
         <w:t xml:space="preserve">If we removed wind componentes from the MaxENT analysis, the importance of zonal wind speed shifts to lightning (importance changed from 3 to 34), potential evapotranspiration (importance changed from 4 to 18) and precipitation seasonality (importance changed from 0.5 to 15). Secondary factors such elevation, annual precipitation and watter content did not changed after removing wind speed. This shifts indicates that wind speed is indeed adding information which is scattered in others factors, and related to anomalous events (i.e. </w:t>
       </w:r>
-      <w:commentRangeStart w:id="30"/>
+      <w:commentRangeStart w:id="33"/>
       <w:r>
         <w:rPr>
           <w:rFonts w:hint="default" w:ascii="Times New Roman" w:hAnsi="Times New Roman" w:cs="Times New Roman"/>
@@ -7544,9 +8208,9 @@
         </w:rPr>
         <w:t xml:space="preserve">lightning </w:t>
       </w:r>
-      <w:commentRangeEnd w:id="30"/>
-      <w:r>
-        <w:commentReference w:id="30"/>
+      <w:commentRangeEnd w:id="33"/>
+      <w:r>
+        <w:commentReference w:id="33"/>
       </w:r>
       <w:r>
         <w:rPr>
@@ -7558,9 +8222,9 @@
         </w:rPr>
         <w:t>and seasonality).</w:t>
       </w:r>
-      <w:commentRangeEnd w:id="29"/>
-      <w:r>
-        <w:commentReference w:id="29"/>
+      <w:commentRangeEnd w:id="32"/>
+      <w:r>
+        <w:commentReference w:id="32"/>
       </w:r>
     </w:p>
     <w:p>
@@ -7604,7 +8268,7 @@
         </w:rPr>
         <w:t xml:space="preserve">A decrease in cloud-free days goes together with an increase in solar radiation (Barkhordarian et al., 2019), which, along with changes in the Vapor Pressure Deficit, or atmospheric dryness, drive changes in the physiological function of trees (Williams et al., 2012; Nunes et al., 2019). The increase in diffuse radiation led by cloudy conditions induces an increase in photosynthetic activity (Gu, 2003). </w:t>
       </w:r>
-      <w:commentRangeStart w:id="31"/>
+      <w:commentRangeStart w:id="34"/>
       <w:r>
         <w:rPr>
           <w:rFonts w:hint="default" w:ascii="Times New Roman" w:hAnsi="Times New Roman" w:cs="Times New Roman"/>
@@ -7618,7 +8282,7 @@
         <w:rPr>
           <w:color w:val="0000FF"/>
         </w:rPr>
-        <w:commentReference w:id="32"/>
+        <w:commentReference w:id="35"/>
       </w:r>
       <w:r>
         <w:rPr>
@@ -7648,9 +8312,9 @@
         </w:rPr>
         <w:t>height growth (Koch et al., 2004). </w:t>
       </w:r>
-      <w:commentRangeEnd w:id="31"/>
-      <w:r>
-        <w:commentReference w:id="31"/>
+      <w:commentRangeEnd w:id="34"/>
+      <w:r>
+        <w:commentReference w:id="34"/>
       </w:r>
     </w:p>
     <w:p>
@@ -7711,7 +8375,7 @@
         </w:rPr>
         <w:t xml:space="preserve"> terraces and create floodplains of variable sizes dating to the Miocene, with terrace–floodplain elevation differences decreasing eastwards from the Andes (Hamilton et al., 2007). </w:t>
       </w:r>
-      <w:commentRangeStart w:id="33"/>
+      <w:commentRangeStart w:id="36"/>
       <w:r>
         <w:rPr>
           <w:rFonts w:hint="default" w:ascii="Times New Roman" w:hAnsi="Times New Roman" w:cs="Times New Roman"/>
@@ -7769,9 +8433,9 @@
         </w:rPr>
         <w:t>in Amazonian forests (Asner et al., 2015).</w:t>
       </w:r>
-      <w:commentRangeEnd w:id="33"/>
-      <w:r>
-        <w:commentReference w:id="33"/>
+      <w:commentRangeEnd w:id="36"/>
+      <w:r>
+        <w:commentReference w:id="36"/>
       </w:r>
       <w:r>
         <w:rPr>
@@ -9832,6 +10496,164 @@
           <w:lang w:val="pt-PT"/>
         </w:rPr>
         <w:t>Phillips, O. L., Baker, T. R., Arroyo, L., Higuchi, N., Killeen, T. J., Laurance, W. F., … others. (2004). Pattern and process in Amazon tree turnover, 1976--2001. Philosophical Transactions of the Royal Society of London. Series B: Biological Sciences, 359(1443), 381–407.</w:t>
+      </w:r>
+    </w:p>
+    <w:p>
+      <w:pPr>
+        <w:pStyle w:val="3"/>
+        <w:spacing w:line="480" w:lineRule="auto"/>
+        <w:rPr>
+          <w:rFonts w:hint="default" w:ascii="Times New Roman" w:hAnsi="Times New Roman" w:cs="Times New Roman"/>
+          <w:color w:val="0000FF"/>
+          <w:sz w:val="24"/>
+          <w:szCs w:val="24"/>
+          <w:lang w:val="pt-BR"/>
+        </w:rPr>
+      </w:pPr>
+      <w:commentRangeStart w:id="37"/>
+      <w:r>
+        <w:rPr>
+          <w:rFonts w:hint="default" w:ascii="Times New Roman" w:hAnsi="Times New Roman"/>
+          <w:color w:val="0000FF"/>
+          <w:sz w:val="24"/>
+          <w:szCs w:val="24"/>
+          <w:lang w:val="pt-PT"/>
+        </w:rPr>
+        <w:t>Phillips</w:t>
+      </w:r>
+      <w:r>
+        <w:rPr>
+          <w:rFonts w:hint="default" w:ascii="Times New Roman" w:hAnsi="Times New Roman"/>
+          <w:color w:val="0000FF"/>
+          <w:sz w:val="24"/>
+          <w:szCs w:val="24"/>
+          <w:lang w:val="pt-BR"/>
+        </w:rPr>
+        <w:t>, S. J.</w:t>
+      </w:r>
+      <w:r>
+        <w:rPr>
+          <w:rFonts w:hint="default" w:ascii="Times New Roman" w:hAnsi="Times New Roman"/>
+          <w:color w:val="0000FF"/>
+          <w:sz w:val="24"/>
+          <w:szCs w:val="24"/>
+          <w:lang w:val="pt-PT"/>
+        </w:rPr>
+        <w:t xml:space="preserve">, Anderson, </w:t>
+      </w:r>
+      <w:r>
+        <w:rPr>
+          <w:rFonts w:hint="default" w:ascii="Times New Roman" w:hAnsi="Times New Roman"/>
+          <w:color w:val="0000FF"/>
+          <w:sz w:val="24"/>
+          <w:szCs w:val="24"/>
+          <w:lang w:val="pt-BR"/>
+        </w:rPr>
+        <w:t>R.</w:t>
+      </w:r>
+      <w:r>
+        <w:rPr>
+          <w:rFonts w:hint="default" w:ascii="Times New Roman" w:hAnsi="Times New Roman"/>
+          <w:color w:val="0000FF"/>
+          <w:sz w:val="24"/>
+          <w:szCs w:val="24"/>
+          <w:lang w:val="pt-PT"/>
+        </w:rPr>
+        <w:t xml:space="preserve"> P.</w:t>
+      </w:r>
+      <w:r>
+        <w:rPr>
+          <w:rFonts w:hint="default" w:ascii="Times New Roman" w:hAnsi="Times New Roman"/>
+          <w:color w:val="0000FF"/>
+          <w:sz w:val="24"/>
+          <w:szCs w:val="24"/>
+          <w:lang w:val="pt-BR"/>
+        </w:rPr>
+        <w:t>,</w:t>
+      </w:r>
+      <w:r>
+        <w:rPr>
+          <w:rFonts w:hint="default" w:ascii="Times New Roman" w:hAnsi="Times New Roman"/>
+          <w:color w:val="0000FF"/>
+          <w:sz w:val="24"/>
+          <w:szCs w:val="24"/>
+          <w:lang w:val="pt-PT"/>
+        </w:rPr>
+        <w:t xml:space="preserve"> Schapire</w:t>
+      </w:r>
+      <w:r>
+        <w:rPr>
+          <w:rFonts w:hint="default" w:ascii="Times New Roman" w:hAnsi="Times New Roman"/>
+          <w:color w:val="0000FF"/>
+          <w:sz w:val="24"/>
+          <w:szCs w:val="24"/>
+          <w:lang w:val="pt-BR"/>
+        </w:rPr>
+        <w:t xml:space="preserve">, </w:t>
+      </w:r>
+      <w:r>
+        <w:rPr>
+          <w:rFonts w:hint="default" w:ascii="Times New Roman" w:hAnsi="Times New Roman"/>
+          <w:color w:val="0000FF"/>
+          <w:sz w:val="24"/>
+          <w:szCs w:val="24"/>
+          <w:lang w:val="pt-PT"/>
+        </w:rPr>
+        <w:t>R</w:t>
+      </w:r>
+      <w:r>
+        <w:rPr>
+          <w:rFonts w:hint="default" w:ascii="Times New Roman" w:hAnsi="Times New Roman"/>
+          <w:color w:val="0000FF"/>
+          <w:sz w:val="24"/>
+          <w:szCs w:val="24"/>
+          <w:lang w:val="pt-BR"/>
+        </w:rPr>
+        <w:t>.</w:t>
+      </w:r>
+      <w:r>
+        <w:rPr>
+          <w:rFonts w:hint="default" w:ascii="Times New Roman" w:hAnsi="Times New Roman"/>
+          <w:color w:val="0000FF"/>
+          <w:sz w:val="24"/>
+          <w:szCs w:val="24"/>
+          <w:lang w:val="pt-PT"/>
+        </w:rPr>
+        <w:t xml:space="preserve"> E.</w:t>
+      </w:r>
+      <w:r>
+        <w:rPr>
+          <w:rFonts w:hint="default" w:ascii="Times New Roman" w:hAnsi="Times New Roman"/>
+          <w:color w:val="0000FF"/>
+          <w:sz w:val="24"/>
+          <w:szCs w:val="24"/>
+          <w:lang w:val="pt-BR"/>
+        </w:rPr>
+        <w:t xml:space="preserve"> (2006)</w:t>
+      </w:r>
+      <w:r>
+        <w:rPr>
+          <w:rFonts w:hint="default" w:ascii="Times New Roman" w:hAnsi="Times New Roman"/>
+          <w:color w:val="0000FF"/>
+          <w:sz w:val="24"/>
+          <w:szCs w:val="24"/>
+          <w:lang w:val="pt-PT"/>
+        </w:rPr>
+        <w:t>. Maximum entropy modeling of species geographic distributions. Ecological Modelling 190, 231–259</w:t>
+      </w:r>
+      <w:r>
+        <w:rPr>
+          <w:rFonts w:hint="default" w:ascii="Times New Roman" w:hAnsi="Times New Roman"/>
+          <w:color w:val="0000FF"/>
+          <w:sz w:val="24"/>
+          <w:szCs w:val="24"/>
+          <w:lang w:val="pt-BR"/>
+        </w:rPr>
+        <w:t>.</w:t>
+      </w:r>
+      <w:commentRangeEnd w:id="37"/>
+      <w:r>
+        <w:commentReference w:id="37"/>
       </w:r>
     </w:p>
     <w:p>
@@ -10611,7 +11433,7 @@
       </w:r>
     </w:p>
   </w:comment>
-  <w:comment w:id="3" w:author="Unknown" w:date="2020-09-15T19:10:12Z" w:initials="RV">
+  <w:comment w:id="3" w:author="Unknown" w:date="2020-09-17T16:42:47Z" w:initials="RV">
     <w:p>
       <w:pPr>
         <w:pStyle w:val="10"/>
@@ -10625,11 +11447,29 @@
           <w:rFonts w:hint="default"/>
           <w:lang w:val="pt-BR"/>
         </w:rPr>
+        <w:t>R2. Line 24.</w:t>
+      </w:r>
+    </w:p>
+  </w:comment>
+  <w:comment w:id="4" w:author="Unknown" w:date="2020-09-15T19:10:12Z" w:initials="RV">
+    <w:p>
+      <w:pPr>
+        <w:pStyle w:val="10"/>
+        <w:rPr>
+          <w:rFonts w:hint="default"/>
+          <w:lang w:val="pt-BR"/>
+        </w:rPr>
+      </w:pPr>
+      <w:r>
+        <w:rPr>
+          <w:rFonts w:hint="default"/>
+          <w:lang w:val="pt-BR"/>
+        </w:rPr>
         <w:t>R2. Line27.</w:t>
       </w:r>
     </w:p>
   </w:comment>
-  <w:comment w:id="4" w:author="Unknown" w:date="2020-09-13T19:43:45Z" w:initials="RV">
+  <w:comment w:id="5" w:author="Unknown" w:date="2020-09-13T19:43:45Z" w:initials="RV">
     <w:p>
       <w:pPr>
         <w:pStyle w:val="10"/>
@@ -10647,7 +11487,7 @@
       </w:r>
     </w:p>
   </w:comment>
-  <w:comment w:id="5" w:author="Unknown" w:date="2020-09-13T19:44:29Z" w:initials="RV">
+  <w:comment w:id="6" w:author="Unknown" w:date="2020-09-13T19:44:29Z" w:initials="RV">
     <w:p>
       <w:pPr>
         <w:pStyle w:val="10"/>
@@ -10665,7 +11505,7 @@
       </w:r>
     </w:p>
   </w:comment>
-  <w:comment w:id="6" w:author="Unknown" w:date="2020-09-15T19:14:39Z" w:initials="RV">
+  <w:comment w:id="7" w:author="Unknown" w:date="2020-09-15T19:14:39Z" w:initials="RV">
     <w:p>
       <w:pPr>
         <w:pStyle w:val="10"/>
@@ -10683,14 +11523,14 @@
       </w:r>
     </w:p>
   </w:comment>
-  <w:comment w:id="7" w:author="Unknown" w:date="2020-09-15T18:59:41Z" w:initials="RV">
+  <w:comment w:id="8" w:author="Unknown" w:date="2020-09-15T18:59:41Z" w:initials="RV">
     <w:p>
       <w:pPr>
         <w:pStyle w:val="10"/>
       </w:pPr>
     </w:p>
   </w:comment>
-  <w:comment w:id="8" w:author="Unknown" w:date="2020-09-10T21:15:12Z" w:initials="RV">
+  <w:comment w:id="9" w:author="Unknown" w:date="2020-09-10T21:15:12Z" w:initials="RV">
     <w:p>
       <w:pPr>
         <w:pStyle w:val="10"/>
@@ -10708,7 +11548,7 @@
       </w:r>
     </w:p>
   </w:comment>
-  <w:comment w:id="10" w:author="Unknown" w:date="2020-09-13T20:19:36Z" w:initials="RV">
+  <w:comment w:id="11" w:author="Unknown" w:date="2020-09-13T20:19:36Z" w:initials="RV">
     <w:p>
       <w:pPr>
         <w:pStyle w:val="10"/>
@@ -10726,7 +11566,7 @@
       </w:r>
     </w:p>
   </w:comment>
-  <w:comment w:id="9" w:author="Unknown" w:date="2020-09-13T20:08:48Z" w:initials="RV">
+  <w:comment w:id="10" w:author="Unknown" w:date="2020-09-13T20:08:48Z" w:initials="RV">
     <w:p>
       <w:pPr>
         <w:pStyle w:val="10"/>
@@ -10744,7 +11584,7 @@
       </w:r>
     </w:p>
   </w:comment>
-  <w:comment w:id="11" w:author="Unknown" w:date="2020-09-11T19:45:32Z" w:initials="RV">
+  <w:comment w:id="12" w:author="Unknown" w:date="2020-09-17T15:37:08Z" w:initials="RV">
     <w:p>
       <w:pPr>
         <w:pStyle w:val="10"/>
@@ -10758,11 +11598,29 @@
           <w:rFonts w:hint="default"/>
           <w:lang w:val="pt-BR"/>
         </w:rPr>
+        <w:t>R2</w:t>
+      </w:r>
+    </w:p>
+  </w:comment>
+  <w:comment w:id="13" w:author="Unknown" w:date="2020-09-11T19:45:32Z" w:initials="RV">
+    <w:p>
+      <w:pPr>
+        <w:pStyle w:val="10"/>
+        <w:rPr>
+          <w:rFonts w:hint="default"/>
+          <w:lang w:val="pt-BR"/>
+        </w:rPr>
+      </w:pPr>
+      <w:r>
+        <w:rPr>
+          <w:rFonts w:hint="default"/>
+          <w:lang w:val="pt-BR"/>
+        </w:rPr>
         <w:t>R1. Trivia.</w:t>
       </w:r>
     </w:p>
   </w:comment>
-  <w:comment w:id="12" w:author="Unknown" w:date="2020-09-10T21:15:38Z" w:initials="RV">
+  <w:comment w:id="14" w:author="Unknown" w:date="2020-09-10T21:15:38Z" w:initials="RV">
     <w:p>
       <w:pPr>
         <w:pStyle w:val="10"/>
@@ -10780,7 +11638,7 @@
       </w:r>
     </w:p>
   </w:comment>
-  <w:comment w:id="13" w:author="Unknown" w:date="2020-09-10T21:15:53Z" w:initials="RV">
+  <w:comment w:id="15" w:author="Unknown" w:date="2020-09-10T21:15:53Z" w:initials="RV">
     <w:p>
       <w:pPr>
         <w:pStyle w:val="10"/>
@@ -10803,7 +11661,7 @@
       </w:pPr>
     </w:p>
   </w:comment>
-  <w:comment w:id="14" w:author="Unknown" w:date="2020-09-13T20:16:22Z" w:initials="RV">
+  <w:comment w:id="16" w:author="Unknown" w:date="2020-09-13T20:16:22Z" w:initials="RV">
     <w:p>
       <w:pPr>
         <w:pStyle w:val="10"/>
@@ -10821,7 +11679,7 @@
       </w:r>
     </w:p>
   </w:comment>
-  <w:comment w:id="15" w:author="Unknown" w:date="2020-09-11T20:14:13Z" w:initials="RV">
+  <w:comment w:id="17" w:author="Unknown" w:date="2020-09-17T16:14:54Z" w:initials="RV">
     <w:p>
       <w:pPr>
         <w:pStyle w:val="10"/>
@@ -10835,11 +11693,29 @@
           <w:rFonts w:hint="default"/>
           <w:lang w:val="pt-BR"/>
         </w:rPr>
+        <w:t>R2. Line 212</w:t>
+      </w:r>
+    </w:p>
+  </w:comment>
+  <w:comment w:id="18" w:author="Unknown" w:date="2020-09-11T20:14:13Z" w:initials="RV">
+    <w:p>
+      <w:pPr>
+        <w:pStyle w:val="10"/>
+        <w:rPr>
+          <w:rFonts w:hint="default"/>
+          <w:lang w:val="pt-BR"/>
+        </w:rPr>
+      </w:pPr>
+      <w:r>
+        <w:rPr>
+          <w:rFonts w:hint="default"/>
+          <w:lang w:val="pt-BR"/>
+        </w:rPr>
         <w:t>R2.discussion</w:t>
       </w:r>
     </w:p>
   </w:comment>
-  <w:comment w:id="16" w:author="Unknown" w:date="2020-09-10T21:16:06Z" w:initials="RV">
+  <w:comment w:id="19" w:author="Unknown" w:date="2020-09-10T21:16:06Z" w:initials="RV">
     <w:p>
       <w:pPr>
         <w:pStyle w:val="10"/>
@@ -10862,7 +11738,7 @@
       </w:pPr>
     </w:p>
   </w:comment>
-  <w:comment w:id="17" w:author="Unknown" w:date="2020-09-12T20:36:33Z" w:initials="RV">
+  <w:comment w:id="20" w:author="Unknown" w:date="2020-09-12T20:36:33Z" w:initials="RV">
     <w:p>
       <w:pPr>
         <w:pStyle w:val="10"/>
@@ -10880,7 +11756,7 @@
       </w:r>
     </w:p>
   </w:comment>
-  <w:comment w:id="18" w:author="Unknown" w:date="2020-09-11T20:47:07Z" w:initials="RV">
+  <w:comment w:id="21" w:author="Unknown" w:date="2020-09-11T20:47:07Z" w:initials="RV">
     <w:p>
       <w:pPr>
         <w:pStyle w:val="10"/>
@@ -10898,7 +11774,7 @@
       </w:r>
     </w:p>
   </w:comment>
-  <w:comment w:id="19" w:author="Unknown" w:date="2020-09-11T20:49:22Z" w:initials="RV">
+  <w:comment w:id="22" w:author="Unknown" w:date="2020-09-11T20:49:22Z" w:initials="RV">
     <w:p>
       <w:pPr>
         <w:pStyle w:val="10"/>
@@ -10916,7 +11792,7 @@
       </w:r>
     </w:p>
   </w:comment>
-  <w:comment w:id="20" w:author="Unknown" w:date="2020-09-11T19:47:35Z" w:initials="RV">
+  <w:comment w:id="23" w:author="Unknown" w:date="2020-09-11T19:47:35Z" w:initials="RV">
     <w:p>
       <w:pPr>
         <w:pStyle w:val="10"/>
@@ -10934,7 +11810,7 @@
       </w:r>
     </w:p>
   </w:comment>
-  <w:comment w:id="21" w:author="Unknown" w:date="2020-09-11T21:00:36Z" w:initials="RV">
+  <w:comment w:id="24" w:author="Unknown" w:date="2020-09-11T21:00:36Z" w:initials="RV">
     <w:p>
       <w:pPr>
         <w:pStyle w:val="10"/>
@@ -10952,7 +11828,7 @@
       </w:r>
     </w:p>
   </w:comment>
-  <w:comment w:id="22" w:author="Unknown" w:date="2020-09-11T21:38:44Z" w:initials="RV">
+  <w:comment w:id="25" w:author="Unknown" w:date="2020-09-11T21:38:44Z" w:initials="RV">
     <w:p>
       <w:pPr>
         <w:pStyle w:val="10"/>
@@ -10970,7 +11846,7 @@
       </w:r>
     </w:p>
   </w:comment>
-  <w:comment w:id="23" w:author="Unknown" w:date="2020-09-12T20:37:20Z" w:initials="RV">
+  <w:comment w:id="26" w:author="Unknown" w:date="2020-09-12T20:37:20Z" w:initials="RV">
     <w:p>
       <w:pPr>
         <w:pStyle w:val="10"/>
@@ -10993,7 +11869,7 @@
       </w:pPr>
     </w:p>
   </w:comment>
-  <w:comment w:id="24" w:author="Unknown" w:date="2020-09-14T18:49:38Z" w:initials="RV">
+  <w:comment w:id="27" w:author="Unknown" w:date="2020-09-14T18:49:38Z" w:initials="RV">
     <w:p>
       <w:pPr>
         <w:pStyle w:val="10"/>
@@ -11011,7 +11887,7 @@
       </w:r>
     </w:p>
   </w:comment>
-  <w:comment w:id="26" w:author="Unknown" w:date="2020-09-14T19:04:16Z" w:initials="RV">
+  <w:comment w:id="29" w:author="Unknown" w:date="2020-09-14T19:04:16Z" w:initials="RV">
     <w:p>
       <w:pPr>
         <w:pStyle w:val="10"/>
@@ -11038,7 +11914,7 @@
       </w:r>
     </w:p>
   </w:comment>
-  <w:comment w:id="25" w:author="Unknown" w:date="2020-09-14T19:05:47Z" w:initials="RV">
+  <w:comment w:id="28" w:author="Unknown" w:date="2020-09-14T19:05:47Z" w:initials="RV">
     <w:p>
       <w:pPr>
         <w:pStyle w:val="10"/>
@@ -11056,7 +11932,7 @@
       </w:r>
     </w:p>
   </w:comment>
-  <w:comment w:id="28" w:author="Unknown" w:date="2020-09-14T19:40:13Z" w:initials="RV">
+  <w:comment w:id="31" w:author="Unknown" w:date="2020-09-14T19:40:13Z" w:initials="RV">
     <w:p>
       <w:pPr>
         <w:pStyle w:val="10"/>
@@ -11115,7 +11991,7 @@
       </w:r>
     </w:p>
   </w:comment>
-  <w:comment w:id="27" w:author="Unknown" w:date="2020-09-14T19:38:50Z" w:initials="RV">
+  <w:comment w:id="30" w:author="Unknown" w:date="2020-09-14T19:38:50Z" w:initials="RV">
     <w:p>
       <w:pPr>
         <w:pStyle w:val="10"/>
@@ -11133,7 +12009,7 @@
       </w:r>
     </w:p>
   </w:comment>
-  <w:comment w:id="30" w:author="Unknown" w:date="2020-09-14T19:50:50Z" w:initials="RV">
+  <w:comment w:id="33" w:author="Unknown" w:date="2020-09-14T19:50:50Z" w:initials="RV">
     <w:p>
       <w:pPr>
         <w:pStyle w:val="10"/>
@@ -11151,7 +12027,7 @@
       </w:r>
     </w:p>
   </w:comment>
-  <w:comment w:id="29" w:author="Unknown" w:date="2020-09-14T19:50:07Z" w:initials="RV">
+  <w:comment w:id="32" w:author="Unknown" w:date="2020-09-14T19:50:07Z" w:initials="RV">
     <w:p>
       <w:pPr>
         <w:pStyle w:val="10"/>
@@ -11169,7 +12045,7 @@
       </w:r>
     </w:p>
   </w:comment>
-  <w:comment w:id="32" w:author="Unknown" w:date="2020-09-14T19:12:48Z" w:initials="RV">
+  <w:comment w:id="35" w:author="Unknown" w:date="2020-09-14T19:12:48Z" w:initials="RV">
     <w:p>
       <w:pPr>
         <w:pStyle w:val="10"/>
@@ -11196,7 +12072,7 @@
       </w:r>
     </w:p>
   </w:comment>
-  <w:comment w:id="31" w:author="Unknown" w:date="2020-09-14T19:16:50Z" w:initials="RV">
+  <w:comment w:id="34" w:author="Unknown" w:date="2020-09-14T19:16:50Z" w:initials="RV">
     <w:p>
       <w:pPr>
         <w:pStyle w:val="10"/>
@@ -11214,7 +12090,7 @@
       </w:r>
     </w:p>
   </w:comment>
-  <w:comment w:id="33" w:author="Unknown" w:date="2020-09-14T20:03:09Z" w:initials="RV">
+  <w:comment w:id="36" w:author="Unknown" w:date="2020-09-14T20:03:09Z" w:initials="RV">
     <w:p>
       <w:pPr>
         <w:pStyle w:val="10"/>
@@ -11229,6 +12105,24 @@
           <w:lang w:val="pt-BR"/>
         </w:rPr>
         <w:t>R2. Line 332</w:t>
+      </w:r>
+    </w:p>
+  </w:comment>
+  <w:comment w:id="37" w:author="Unknown" w:date="2020-09-17T15:51:59Z" w:initials="RV">
+    <w:p>
+      <w:pPr>
+        <w:pStyle w:val="10"/>
+        <w:rPr>
+          <w:rFonts w:hint="default"/>
+          <w:lang w:val="pt-BR"/>
+        </w:rPr>
+      </w:pPr>
+      <w:r>
+        <w:rPr>
+          <w:rFonts w:hint="default"/>
+          <w:lang w:val="pt-BR"/>
+        </w:rPr>
+        <w:t>R2. L187.</w:t>
       </w:r>
     </w:p>
   </w:comment>
@@ -11237,40 +12131,44 @@
 
 <file path=word/commentsExtended.xml><?xml version="1.0" encoding="utf-8"?>
 <w15:commentsEx xmlns:wpc="http://schemas.microsoft.com/office/word/2010/wordprocessingCanvas" xmlns:mc="http://schemas.openxmlformats.org/markup-compatibility/2006" xmlns:o="urn:schemas-microsoft-com:office:office" xmlns:r="http://schemas.openxmlformats.org/officeDocument/2006/relationships" xmlns:m="http://schemas.openxmlformats.org/officeDocument/2006/math" xmlns:v="urn:schemas-microsoft-com:vml" xmlns:wp14="http://schemas.microsoft.com/office/word/2010/wordprocessingDrawing" xmlns:wp="http://schemas.openxmlformats.org/drawingml/2006/wordprocessingDrawing" xmlns:w="http://schemas.openxmlformats.org/wordprocessingml/2006/main" xmlns:w14="http://schemas.microsoft.com/office/word/2010/wordml" xmlns:w15="http://schemas.microsoft.com/office/word/2012/wordml" xmlns:w10="urn:schemas-microsoft-com:office:word" xmlns:wpg="http://schemas.microsoft.com/office/word/2010/wordprocessingGroup" xmlns:wpi="http://schemas.microsoft.com/office/word/2010/wordprocessingInk" xmlns:wne="http://schemas.microsoft.com/office/word/2006/wordml" xmlns:wps="http://schemas.microsoft.com/office/word/2010/wordprocessingShape" xmlns:wpsCustomData="http://www.wps.cn/officeDocument/2013/wpsCustomData" mc:Ignorable="w14 w15 wp14">
-  <w15:commentEx w15:paraId="095D6C40" w15:done="0"/>
-  <w15:commentEx w15:paraId="186F7608" w15:done="0"/>
-  <w15:commentEx w15:paraId="2F7F1AB0" w15:done="0"/>
-  <w15:commentEx w15:paraId="4852568F" w15:done="0"/>
-  <w15:commentEx w15:paraId="6D9C37E1" w15:done="0"/>
-  <w15:commentEx w15:paraId="78970663" w15:done="0"/>
-  <w15:commentEx w15:paraId="6C4D6D12" w15:done="0"/>
-  <w15:commentEx w15:paraId="64445EC7" w15:done="0"/>
-  <w15:commentEx w15:paraId="796574C0" w15:done="0"/>
-  <w15:commentEx w15:paraId="57613E54" w15:done="0"/>
-  <w15:commentEx w15:paraId="4DD47362" w15:done="0"/>
-  <w15:commentEx w15:paraId="43FE4748" w15:done="0"/>
-  <w15:commentEx w15:paraId="6ACC4857" w15:done="0"/>
-  <w15:commentEx w15:paraId="52226B1D" w15:done="0"/>
-  <w15:commentEx w15:paraId="2AF9726B" w15:done="0"/>
-  <w15:commentEx w15:paraId="1DF628C3" w15:done="0"/>
-  <w15:commentEx w15:paraId="3B9655A1" w15:done="0"/>
-  <w15:commentEx w15:paraId="639D458B" w15:done="0"/>
-  <w15:commentEx w15:paraId="4DA04746" w15:done="0"/>
-  <w15:commentEx w15:paraId="1E4625C0" w15:done="0"/>
-  <w15:commentEx w15:paraId="79672AB2" w15:done="0"/>
-  <w15:commentEx w15:paraId="6BC96F8A" w15:done="0"/>
-  <w15:commentEx w15:paraId="23980AC6" w15:done="0"/>
-  <w15:commentEx w15:paraId="601E1AF8" w15:done="0"/>
-  <w15:commentEx w15:paraId="714E3F4D" w15:done="0"/>
-  <w15:commentEx w15:paraId="19421A4B" w15:done="0"/>
-  <w15:commentEx w15:paraId="1E7149C6" w15:done="0"/>
-  <w15:commentEx w15:paraId="28157784" w15:done="0"/>
-  <w15:commentEx w15:paraId="42412C52" w15:done="0"/>
-  <w15:commentEx w15:paraId="78042B35" w15:done="0"/>
-  <w15:commentEx w15:paraId="367522C3" w15:done="0"/>
-  <w15:commentEx w15:paraId="4A1C2943" w15:done="0"/>
-  <w15:commentEx w15:paraId="30AB32F6" w15:done="0"/>
-  <w15:commentEx w15:paraId="296A7F6F" w15:done="0"/>
+  <w15:commentEx w15:paraId="3E6E0A88" w15:done="0"/>
+  <w15:commentEx w15:paraId="2BA01D6A" w15:done="0"/>
+  <w15:commentEx w15:paraId="54C96DF3" w15:done="0"/>
+  <w15:commentEx w15:paraId="1D7778C8" w15:done="0"/>
+  <w15:commentEx w15:paraId="283A6ED3" w15:done="0"/>
+  <w15:commentEx w15:paraId="03527085" w15:done="0"/>
+  <w15:commentEx w15:paraId="5FDA6C4F" w15:done="0"/>
+  <w15:commentEx w15:paraId="4F2D01A6" w15:done="0"/>
+  <w15:commentEx w15:paraId="209B1547" w15:done="0"/>
+  <w15:commentEx w15:paraId="09AD68A4" w15:done="0"/>
+  <w15:commentEx w15:paraId="557E5596" w15:done="0"/>
+  <w15:commentEx w15:paraId="7BFB18CC" w15:done="0"/>
+  <w15:commentEx w15:paraId="48072894" w15:done="0"/>
+  <w15:commentEx w15:paraId="2BD342E6" w15:done="0"/>
+  <w15:commentEx w15:paraId="1CEF74DF" w15:done="0"/>
+  <w15:commentEx w15:paraId="0918555C" w15:done="0"/>
+  <w15:commentEx w15:paraId="122B6DFE" w15:done="0"/>
+  <w15:commentEx w15:paraId="52C67378" w15:done="0"/>
+  <w15:commentEx w15:paraId="2F3B252C" w15:done="0"/>
+  <w15:commentEx w15:paraId="4EDF7AB3" w15:done="0"/>
+  <w15:commentEx w15:paraId="6B834D60" w15:done="0"/>
+  <w15:commentEx w15:paraId="61A26414" w15:done="0"/>
+  <w15:commentEx w15:paraId="244252A6" w15:done="0"/>
+  <w15:commentEx w15:paraId="1C5D5C61" w15:done="0"/>
+  <w15:commentEx w15:paraId="660B15CB" w15:done="0"/>
+  <w15:commentEx w15:paraId="640C45A2" w15:done="0"/>
+  <w15:commentEx w15:paraId="2BDA7976" w15:done="0"/>
+  <w15:commentEx w15:paraId="0E240BA2" w15:done="0"/>
+  <w15:commentEx w15:paraId="797E4CFE" w15:done="0"/>
+  <w15:commentEx w15:paraId="10B64448" w15:done="0"/>
+  <w15:commentEx w15:paraId="1F812F25" w15:done="0"/>
+  <w15:commentEx w15:paraId="72EA3D50" w15:done="0"/>
+  <w15:commentEx w15:paraId="6E6A51F8" w15:done="0"/>
+  <w15:commentEx w15:paraId="159F00B5" w15:done="0"/>
+  <w15:commentEx w15:paraId="04A22B6A" w15:done="0"/>
+  <w15:commentEx w15:paraId="2F5120A3" w15:done="0"/>
+  <w15:commentEx w15:paraId="78360E26" w15:done="0"/>
+  <w15:commentEx w15:paraId="438470C7" w15:done="0"/>
 </w15:commentsEx>
 </file>
 
@@ -11323,7 +12221,7 @@
     <w:lsdException w:unhideWhenUsed="0" w:uiPriority="0" w:semiHidden="0" w:name="toc 9"/>
     <w:lsdException w:unhideWhenUsed="0" w:uiPriority="0" w:semiHidden="0" w:name="Normal Indent"/>
     <w:lsdException w:qFormat="1" w:uiPriority="9" w:semiHidden="0" w:name="footnote text"/>
-    <w:lsdException w:unhideWhenUsed="0" w:uiPriority="0" w:semiHidden="0" w:name="annotation text"/>
+    <w:lsdException w:qFormat="1" w:unhideWhenUsed="0" w:uiPriority="0" w:semiHidden="0" w:name="annotation text"/>
     <w:lsdException w:unhideWhenUsed="0" w:uiPriority="0" w:semiHidden="0" w:name="header"/>
     <w:lsdException w:unhideWhenUsed="0" w:uiPriority="0" w:semiHidden="0" w:name="footer"/>
     <w:lsdException w:unhideWhenUsed="0" w:uiPriority="0" w:semiHidden="0" w:name="index heading"/>
@@ -11640,6 +12538,7 @@
   <w:style w:type="paragraph" w:styleId="10">
     <w:name w:val="annotation text"/>
     <w:basedOn w:val="1"/>
+    <w:qFormat/>
     <w:uiPriority w:val="0"/>
     <w:pPr>
       <w:jc w:val="left"/>

</xml_diff>

<commit_message>
Update Resource availability and disturbance shape maximum tree height across the Amazon.docx
</commit_message>
<xml_diff>
--- a/gcb review/Resource availability and disturbance shape maximum tree height across the Amazon.docx
+++ b/gcb review/Resource availability and disturbance shape maximum tree height across the Amazon.docx
@@ -258,18 +258,7 @@
           <w:sz w:val="24"/>
           <w:szCs w:val="24"/>
         </w:rPr>
-        <w:t>, and have reached a consensus that the Amazon supports shorter trees, and therefore stores a lower amount of carbon per hectare, than</w:t>
-      </w:r>
-      <w:bookmarkStart w:id="9" w:name="_GoBack"/>
-      <w:bookmarkEnd w:id="9"/>
-      <w:r>
-        <w:rPr>
-          <w:rFonts w:hint="default" w:ascii="Times New Roman" w:hAnsi="Times New Roman" w:cs="Times New Roman"/>
-          <w:color w:val="auto"/>
-          <w:sz w:val="24"/>
-          <w:szCs w:val="24"/>
-        </w:rPr>
-        <w:t xml:space="preserve"> the forests of tropical Africa and Asia (Cao &amp; Woodward, 1998; Feldpausch et al., 2012). </w:t>
+        <w:t xml:space="preserve">, and have reached a consensus that the Amazon supports shorter trees, and therefore stores a lower amount of carbon per hectare, than the forests of tropical Africa and Asia (Cao &amp; Woodward, 1998; Feldpausch et al., 2012). </w:t>
       </w:r>
       <w:commentRangeStart w:id="3"/>
       <w:commentRangeStart w:id="4"/>
@@ -9837,15 +9826,20 @@
         <w:spacing w:line="480" w:lineRule="auto"/>
         <w:rPr>
           <w:rFonts w:hint="default" w:ascii="Times New Roman" w:hAnsi="Times New Roman" w:cs="Times New Roman"/>
-          <w:color w:val="auto"/>
-          <w:sz w:val="24"/>
-          <w:szCs w:val="24"/>
-          <w:lang w:val="pt-PT"/>
-        </w:rPr>
-      </w:pPr>
-      <w:r>
-        <w:rPr>
-          <w:rFonts w:hint="default" w:ascii="Times New Roman" w:hAnsi="Times New Roman" w:cs="Times New Roman"/>
+          <w:strike/>
+          <w:dstrike w:val="0"/>
+          <w:color w:val="auto"/>
+          <w:sz w:val="24"/>
+          <w:szCs w:val="24"/>
+          <w:lang w:val="pt-PT"/>
+        </w:rPr>
+      </w:pPr>
+      <w:commentRangeStart w:id="37"/>
+      <w:r>
+        <w:rPr>
+          <w:rFonts w:hint="default" w:ascii="Times New Roman" w:hAnsi="Times New Roman" w:cs="Times New Roman"/>
+          <w:strike/>
+          <w:dstrike w:val="0"/>
           <w:color w:val="auto"/>
           <w:sz w:val="24"/>
           <w:szCs w:val="24"/>
@@ -9853,6 +9847,10 @@
         </w:rPr>
         <w:t>Huete, A. R., Didan, K., Shimabukuro, Y. E., Ratana, P., Saleska, S. R., Hutyra, L. R., … Myneni, R. (2006). Amazon rainforests green-up with sunlight in dry season. Geophysical Research Letters, 33(6). https://doi.org/10.1029/2005gl025583</w:t>
       </w:r>
+      <w:commentRangeEnd w:id="37"/>
+      <w:r>
+        <w:commentReference w:id="37"/>
+      </w:r>
     </w:p>
     <w:p>
       <w:pPr>
@@ -9897,7 +9895,19 @@
           <w:szCs w:val="24"/>
           <w:lang w:val="pt-PT"/>
         </w:rPr>
-        <w:t>Kang, S., Running, S. W., Zhao, M., Kimball, J. S., &amp; Glassy, J. (2005). Improving continuity of {MODIS} terrestrial photosynthesis products using an interpolation scheme for cloudy pixels. International Journal of Remote Sensing, 26(8), 1659–1676. https://doi.org/10.1080/01431160512331326693</w:t>
+        <w:t xml:space="preserve">Kang, S., Running, S. W., Zhao, M., Kimball, J. S., &amp; Glassy, J. (2005). Improving continuity of {MODIS} terrestrial photosynthesis products using an interpolation scheme </w:t>
+      </w:r>
+      <w:bookmarkStart w:id="9" w:name="_GoBack"/>
+      <w:bookmarkEnd w:id="9"/>
+      <w:r>
+        <w:rPr>
+          <w:rFonts w:hint="default" w:ascii="Times New Roman" w:hAnsi="Times New Roman" w:cs="Times New Roman"/>
+          <w:color w:val="auto"/>
+          <w:sz w:val="24"/>
+          <w:szCs w:val="24"/>
+          <w:lang w:val="pt-PT"/>
+        </w:rPr>
+        <w:t>for cloudy pixels. International Journal of Remote Sensing, 26(8), 1659–1676. https://doi.org/10.1080/01431160512331326693</w:t>
       </w:r>
     </w:p>
     <w:p>
@@ -10280,9 +10290,12 @@
           <w:lang w:val="pt-PT"/>
         </w:rPr>
       </w:pPr>
-      <w:r>
-        <w:rPr>
-          <w:rFonts w:hint="default" w:ascii="Times New Roman" w:hAnsi="Times New Roman" w:cs="Times New Roman"/>
+      <w:commentRangeStart w:id="38"/>
+      <w:r>
+        <w:rPr>
+          <w:rFonts w:hint="default" w:ascii="Times New Roman" w:hAnsi="Times New Roman" w:cs="Times New Roman"/>
+          <w:strike/>
+          <w:dstrike w:val="0"/>
           <w:color w:val="auto"/>
           <w:sz w:val="24"/>
           <w:szCs w:val="24"/>
@@ -10290,6 +10303,10 @@
         </w:rPr>
         <w:t>Morton, D. C., Nagol, J., Carabajal, C. C., Rosette, J., Palace, M., Cook, B. D., … North, P. R. J. (2014). Amazon forests maintain consistent canopy structure and greenness during the dry season. Nature, 506(7487), 221–224. https://doi.org/10.1038/nature13006</w:t>
       </w:r>
+      <w:commentRangeEnd w:id="38"/>
+      <w:r>
+        <w:commentReference w:id="38"/>
+      </w:r>
     </w:p>
     <w:p>
       <w:pPr>
@@ -10510,7 +10527,7 @@
           <w:lang w:val="pt-BR"/>
         </w:rPr>
       </w:pPr>
-      <w:commentRangeStart w:id="37"/>
+      <w:commentRangeStart w:id="39"/>
       <w:r>
         <w:rPr>
           <w:rFonts w:hint="default" w:ascii="Times New Roman" w:hAnsi="Times New Roman"/>
@@ -10651,9 +10668,9 @@
         </w:rPr>
         <w:t>.</w:t>
       </w:r>
-      <w:commentRangeEnd w:id="37"/>
-      <w:r>
-        <w:commentReference w:id="37"/>
+      <w:commentRangeEnd w:id="39"/>
+      <w:r>
+        <w:commentReference w:id="39"/>
       </w:r>
     </w:p>
     <w:p>
@@ -12108,7 +12125,43 @@
       </w:r>
     </w:p>
   </w:comment>
-  <w:comment w:id="37" w:author="Unknown" w:date="2020-09-17T15:51:59Z" w:initials="RV">
+  <w:comment w:id="37" w:author="Unknown" w:date="2020-09-17T16:46:36Z" w:initials="RV">
+    <w:p>
+      <w:pPr>
+        <w:pStyle w:val="10"/>
+        <w:rPr>
+          <w:rFonts w:hint="default"/>
+          <w:lang w:val="pt-BR"/>
+        </w:rPr>
+      </w:pPr>
+      <w:r>
+        <w:rPr>
+          <w:rFonts w:hint="default"/>
+          <w:lang w:val="pt-BR"/>
+        </w:rPr>
+        <w:t>Remover</w:t>
+      </w:r>
+    </w:p>
+  </w:comment>
+  <w:comment w:id="38" w:author="Unknown" w:date="2020-09-17T16:46:16Z" w:initials="RV">
+    <w:p>
+      <w:pPr>
+        <w:pStyle w:val="10"/>
+        <w:rPr>
+          <w:rFonts w:hint="default"/>
+          <w:lang w:val="pt-BR"/>
+        </w:rPr>
+      </w:pPr>
+      <w:r>
+        <w:rPr>
+          <w:rFonts w:hint="default"/>
+          <w:lang w:val="pt-BR"/>
+        </w:rPr>
+        <w:t>Remover.</w:t>
+      </w:r>
+    </w:p>
+  </w:comment>
+  <w:comment w:id="39" w:author="Unknown" w:date="2020-09-17T15:51:59Z" w:initials="RV">
     <w:p>
       <w:pPr>
         <w:pStyle w:val="10"/>
@@ -12131,44 +12184,46 @@
 
 <file path=word/commentsExtended.xml><?xml version="1.0" encoding="utf-8"?>
 <w15:commentsEx xmlns:wpc="http://schemas.microsoft.com/office/word/2010/wordprocessingCanvas" xmlns:mc="http://schemas.openxmlformats.org/markup-compatibility/2006" xmlns:o="urn:schemas-microsoft-com:office:office" xmlns:r="http://schemas.openxmlformats.org/officeDocument/2006/relationships" xmlns:m="http://schemas.openxmlformats.org/officeDocument/2006/math" xmlns:v="urn:schemas-microsoft-com:vml" xmlns:wp14="http://schemas.microsoft.com/office/word/2010/wordprocessingDrawing" xmlns:wp="http://schemas.openxmlformats.org/drawingml/2006/wordprocessingDrawing" xmlns:w="http://schemas.openxmlformats.org/wordprocessingml/2006/main" xmlns:w14="http://schemas.microsoft.com/office/word/2010/wordml" xmlns:w15="http://schemas.microsoft.com/office/word/2012/wordml" xmlns:w10="urn:schemas-microsoft-com:office:word" xmlns:wpg="http://schemas.microsoft.com/office/word/2010/wordprocessingGroup" xmlns:wpi="http://schemas.microsoft.com/office/word/2010/wordprocessingInk" xmlns:wne="http://schemas.microsoft.com/office/word/2006/wordml" xmlns:wps="http://schemas.microsoft.com/office/word/2010/wordprocessingShape" xmlns:wpsCustomData="http://www.wps.cn/officeDocument/2013/wpsCustomData" mc:Ignorable="w14 w15 wp14">
-  <w15:commentEx w15:paraId="3E6E0A88" w15:done="0"/>
-  <w15:commentEx w15:paraId="2BA01D6A" w15:done="0"/>
-  <w15:commentEx w15:paraId="54C96DF3" w15:done="0"/>
-  <w15:commentEx w15:paraId="1D7778C8" w15:done="0"/>
-  <w15:commentEx w15:paraId="283A6ED3" w15:done="0"/>
-  <w15:commentEx w15:paraId="03527085" w15:done="0"/>
-  <w15:commentEx w15:paraId="5FDA6C4F" w15:done="0"/>
-  <w15:commentEx w15:paraId="4F2D01A6" w15:done="0"/>
-  <w15:commentEx w15:paraId="209B1547" w15:done="0"/>
-  <w15:commentEx w15:paraId="09AD68A4" w15:done="0"/>
-  <w15:commentEx w15:paraId="557E5596" w15:done="0"/>
-  <w15:commentEx w15:paraId="7BFB18CC" w15:done="0"/>
-  <w15:commentEx w15:paraId="48072894" w15:done="0"/>
-  <w15:commentEx w15:paraId="2BD342E6" w15:done="0"/>
-  <w15:commentEx w15:paraId="1CEF74DF" w15:done="0"/>
-  <w15:commentEx w15:paraId="0918555C" w15:done="0"/>
-  <w15:commentEx w15:paraId="122B6DFE" w15:done="0"/>
-  <w15:commentEx w15:paraId="52C67378" w15:done="0"/>
-  <w15:commentEx w15:paraId="2F3B252C" w15:done="0"/>
-  <w15:commentEx w15:paraId="4EDF7AB3" w15:done="0"/>
-  <w15:commentEx w15:paraId="6B834D60" w15:done="0"/>
-  <w15:commentEx w15:paraId="61A26414" w15:done="0"/>
-  <w15:commentEx w15:paraId="244252A6" w15:done="0"/>
-  <w15:commentEx w15:paraId="1C5D5C61" w15:done="0"/>
-  <w15:commentEx w15:paraId="660B15CB" w15:done="0"/>
-  <w15:commentEx w15:paraId="640C45A2" w15:done="0"/>
-  <w15:commentEx w15:paraId="2BDA7976" w15:done="0"/>
-  <w15:commentEx w15:paraId="0E240BA2" w15:done="0"/>
-  <w15:commentEx w15:paraId="797E4CFE" w15:done="0"/>
-  <w15:commentEx w15:paraId="10B64448" w15:done="0"/>
-  <w15:commentEx w15:paraId="1F812F25" w15:done="0"/>
-  <w15:commentEx w15:paraId="72EA3D50" w15:done="0"/>
-  <w15:commentEx w15:paraId="6E6A51F8" w15:done="0"/>
-  <w15:commentEx w15:paraId="159F00B5" w15:done="0"/>
-  <w15:commentEx w15:paraId="04A22B6A" w15:done="0"/>
-  <w15:commentEx w15:paraId="2F5120A3" w15:done="0"/>
-  <w15:commentEx w15:paraId="78360E26" w15:done="0"/>
-  <w15:commentEx w15:paraId="438470C7" w15:done="0"/>
+  <w15:commentEx w15:paraId="48FE1797" w15:done="0"/>
+  <w15:commentEx w15:paraId="660D48F2" w15:done="0"/>
+  <w15:commentEx w15:paraId="69C96B81" w15:done="0"/>
+  <w15:commentEx w15:paraId="71831438" w15:done="0"/>
+  <w15:commentEx w15:paraId="78A01E8C" w15:done="0"/>
+  <w15:commentEx w15:paraId="054A770B" w15:done="0"/>
+  <w15:commentEx w15:paraId="1BCF6FBB" w15:done="0"/>
+  <w15:commentEx w15:paraId="35C21490" w15:done="0"/>
+  <w15:commentEx w15:paraId="235A687A" w15:done="0"/>
+  <w15:commentEx w15:paraId="30AA77CE" w15:done="0"/>
+  <w15:commentEx w15:paraId="759E531D" w15:done="0"/>
+  <w15:commentEx w15:paraId="2EE65DBD" w15:done="0"/>
+  <w15:commentEx w15:paraId="2F367589" w15:done="0"/>
+  <w15:commentEx w15:paraId="338065A0" w15:done="0"/>
+  <w15:commentEx w15:paraId="7A1C6431" w15:done="0"/>
+  <w15:commentEx w15:paraId="60100145" w15:done="0"/>
+  <w15:commentEx w15:paraId="4593116B" w15:done="0"/>
+  <w15:commentEx w15:paraId="1C3E7C25" w15:done="0"/>
+  <w15:commentEx w15:paraId="4C8879B3" w15:done="0"/>
+  <w15:commentEx w15:paraId="279B791A" w15:done="0"/>
+  <w15:commentEx w15:paraId="3F90294B" w15:done="0"/>
+  <w15:commentEx w15:paraId="659821F6" w15:done="0"/>
+  <w15:commentEx w15:paraId="785A0AE3" w15:done="0"/>
+  <w15:commentEx w15:paraId="0FC84E1E" w15:done="0"/>
+  <w15:commentEx w15:paraId="08B16998" w15:done="0"/>
+  <w15:commentEx w15:paraId="75B84AFF" w15:done="0"/>
+  <w15:commentEx w15:paraId="663B0BEC" w15:done="0"/>
+  <w15:commentEx w15:paraId="7DD47525" w15:done="0"/>
+  <w15:commentEx w15:paraId="79B256B6" w15:done="0"/>
+  <w15:commentEx w15:paraId="52B03483" w15:done="0"/>
+  <w15:commentEx w15:paraId="710800C5" w15:done="0"/>
+  <w15:commentEx w15:paraId="3D754477" w15:done="0"/>
+  <w15:commentEx w15:paraId="134218CC" w15:done="0"/>
+  <w15:commentEx w15:paraId="5FD1201C" w15:done="0"/>
+  <w15:commentEx w15:paraId="226D1D1C" w15:done="0"/>
+  <w15:commentEx w15:paraId="52CB0391" w15:done="0"/>
+  <w15:commentEx w15:paraId="345D7B5C" w15:done="0"/>
+  <w15:commentEx w15:paraId="457550EC" w15:done="0"/>
+  <w15:commentEx w15:paraId="3049666B" w15:done="0"/>
+  <w15:commentEx w15:paraId="155C1319" w15:done="0"/>
 </w15:commentsEx>
 </file>
 

</xml_diff>

<commit_message>
Update figures and new version manuscript
</commit_message>
<xml_diff>
--- a/gcb review/Resource availability and disturbance shape maximum tree height across the Amazon.docx
+++ b/gcb review/Resource availability and disturbance shape maximum tree height across the Amazon.docx
@@ -725,10 +725,13 @@
         <w:pStyle w:val="25"/>
         <w:spacing w:line="480" w:lineRule="auto"/>
         <w:rPr>
-          <w:rFonts w:hint="default" w:ascii="Times New Roman" w:hAnsi="Times New Roman" w:cs="Times New Roman"/>
-          <w:color w:val="auto"/>
-          <w:sz w:val="24"/>
-          <w:szCs w:val="24"/>
+          <w:rFonts w:hint="default" w:ascii="Times New Roman" w:hAnsi="Times New Roman" w:cs="Times New Roman" w:eastAsiaTheme="minorHAnsi"/>
+          <w:i/>
+          <w:iCs w:val="0"/>
+          <w:color w:val="0000FF"/>
+          <w:sz w:val="24"/>
+          <w:szCs w:val="24"/>
+          <w:lang w:val="pt-BR" w:eastAsia="en-US" w:bidi="ar-SA"/>
         </w:rPr>
       </w:pPr>
       <w:r>
@@ -795,7 +798,128 @@
           <w:sz w:val="24"/>
           <w:szCs w:val="24"/>
         </w:rPr>
-        <w:t>, the field of view equal to 30°, and flying altitude of 600 m. The pulse footprint was set to be below 30 cm, based on a divergence angle between 0.1 and 0.3 mrad. Each transect was processed by identifying the returns backscattered from the ground and interpolating a 1m spatial resolution digital terrain model (DTM) from them. Then, the DTM was employed to calculate the heights above ground from the returns backscattered from the vegetation (Görgens et al., 2016). The uppermost vegetation heights were then employed to compute a canopy height model CHM at the same spatial resolution as the DTM. The height of the tallest tree per transect was identified from the CHM using a local maximum moving window algorithm (Dalponte &amp; Coomes, 2016). All transects were finally manually inspected to exclude non-trees maximum derived from artifacts, ensuring that all the largest heights indeed depicted a tall tree.</w:t>
+        <w:t xml:space="preserve">, the field of view equal to 30°, and flying altitude of 600 m. The pulse footprint was set to be below 30 cm, based on a divergence angle between 0.1 and 0.3 mrad. Each transect was processed by identifying the returns backscattered from the ground and interpolating a 1m spatial resolution digital terrain model (DTM) from them. Then, the DTM was employed to calculate the heights above ground from the returns backscattered from the vegetation (Görgens et al., 2016). The uppermost vegetation heights were then employed to compute a canopy height model CHM at the same spatial resolution as the DTM. </w:t>
+      </w:r>
+    </w:p>
+    <w:p>
+      <w:pPr>
+        <w:pStyle w:val="3"/>
+        <w:spacing w:line="480" w:lineRule="auto"/>
+        <w:rPr>
+          <w:rFonts w:hint="default" w:ascii="Times New Roman" w:hAnsi="Times New Roman" w:cs="Times New Roman"/>
+          <w:color w:val="auto"/>
+          <w:sz w:val="24"/>
+          <w:szCs w:val="24"/>
+          <w:lang w:val="pt-BR"/>
+        </w:rPr>
+      </w:pPr>
+      <w:r>
+        <w:rPr>
+          <w:rFonts w:hint="default" w:ascii="Times New Roman" w:hAnsi="Times New Roman" w:cs="Times New Roman"/>
+          <w:color w:val="0000FF"/>
+          <w:sz w:val="24"/>
+          <w:szCs w:val="24"/>
+          <w:lang w:val="pt-BR" w:eastAsia="en-US"/>
+        </w:rPr>
+        <w:t xml:space="preserve">A forest consists of superimposed groups that occur in different combinations over the landscape, and each unit is sensitive to certain special aspects of the environment (Vanclay, 1992). The soil (fertility, drainage), climate (temperature and rainfall patterns), topography (altitude, aspect), and other factors can only give a general indication of site productivity because they fail to account for any local variations in the site (e.g. the species present) (Binkley et al., 2004). </w:t>
+      </w:r>
+      <w:r>
+        <w:rPr>
+          <w:rFonts w:hint="default" w:ascii="Times New Roman" w:hAnsi="Times New Roman"/>
+          <w:color w:val="0000FF"/>
+          <w:sz w:val="24"/>
+          <w:szCs w:val="24"/>
+          <w:lang w:val="pt-BR" w:eastAsia="en-US"/>
+        </w:rPr>
+        <w:t xml:space="preserve">Site comparison, like we are proposing here, should prefer indicators not unduly influenced by stand condition, use history, or diversity complexity. Maximum stand height for sites that are sufficiently large to reflect the maximum height that the nominated species is likely to attain is a perfect indicator (Daubenmire, 1976). </w:t>
+      </w:r>
+      <w:commentRangeStart w:id="9"/>
+      <w:r>
+        <w:rPr>
+          <w:rFonts w:hint="default" w:ascii="Times New Roman" w:hAnsi="Times New Roman" w:cs="Times New Roman"/>
+          <w:color w:val="0000FF"/>
+          <w:sz w:val="24"/>
+          <w:szCs w:val="24"/>
+          <w:lang w:val="pt-BR"/>
+        </w:rPr>
+        <w:t xml:space="preserve">Using an individual tree approach the emergent individual was located using a local minimum filter and the tree height determined. A single </w:t>
+      </w:r>
+      <w:r>
+        <w:rPr>
+          <w:rFonts w:hint="default" w:ascii="Times New Roman" w:hAnsi="Times New Roman" w:cs="Times New Roman"/>
+          <w:color w:val="0000FF"/>
+          <w:sz w:val="24"/>
+          <w:szCs w:val="24"/>
+        </w:rPr>
+        <w:t>tallest tree was identified</w:t>
+      </w:r>
+      <w:r>
+        <w:rPr>
+          <w:rFonts w:hint="default" w:ascii="Times New Roman" w:hAnsi="Times New Roman" w:cs="Times New Roman"/>
+          <w:color w:val="0000FF"/>
+          <w:sz w:val="24"/>
+          <w:szCs w:val="24"/>
+          <w:lang w:val="pt-BR"/>
+        </w:rPr>
+        <w:t xml:space="preserve">, isolated and located </w:t>
+      </w:r>
+      <w:r>
+        <w:rPr>
+          <w:rFonts w:hint="default" w:ascii="Times New Roman" w:hAnsi="Times New Roman" w:cs="Times New Roman"/>
+          <w:color w:val="0000FF"/>
+          <w:sz w:val="24"/>
+          <w:szCs w:val="24"/>
+        </w:rPr>
+        <w:t xml:space="preserve">per transect. All </w:t>
+      </w:r>
+      <w:r>
+        <w:rPr>
+          <w:rFonts w:hint="default" w:ascii="Times New Roman" w:hAnsi="Times New Roman" w:cs="Times New Roman"/>
+          <w:color w:val="0000FF"/>
+          <w:sz w:val="24"/>
+          <w:szCs w:val="24"/>
+          <w:lang w:val="pt-BR"/>
+        </w:rPr>
+        <w:t xml:space="preserve">the trees </w:t>
+      </w:r>
+      <w:r>
+        <w:rPr>
+          <w:rFonts w:hint="default" w:ascii="Times New Roman" w:hAnsi="Times New Roman" w:cs="Times New Roman"/>
+          <w:color w:val="0000FF"/>
+          <w:sz w:val="24"/>
+          <w:szCs w:val="24"/>
+        </w:rPr>
+        <w:t>were manually inspected to exclude non-trees maximum derived from artifacts, ensuring that all the largest heights indeed depicted a tall tree</w:t>
+      </w:r>
+      <w:r>
+        <w:rPr>
+          <w:rFonts w:hint="default" w:ascii="Times New Roman" w:hAnsi="Times New Roman" w:cs="Times New Roman"/>
+          <w:color w:val="0000FF"/>
+          <w:sz w:val="24"/>
+          <w:szCs w:val="24"/>
+          <w:lang w:val="pt-BR"/>
+        </w:rPr>
+        <w:t xml:space="preserve"> (Supplementary Figure 1)</w:t>
+      </w:r>
+      <w:r>
+        <w:rPr>
+          <w:rFonts w:hint="default" w:ascii="Times New Roman" w:hAnsi="Times New Roman" w:cs="Times New Roman"/>
+          <w:color w:val="0000FF"/>
+          <w:sz w:val="24"/>
+          <w:szCs w:val="24"/>
+        </w:rPr>
+        <w:t>.</w:t>
+      </w:r>
+      <w:commentRangeEnd w:id="9"/>
+      <w:r>
+        <w:commentReference w:id="9"/>
+      </w:r>
+      <w:r>
+        <w:rPr>
+          <w:rFonts w:hint="default"/>
+          <w:lang w:val="pt-BR"/>
+        </w:rPr>
+        <w:t xml:space="preserve"> The height distribution of the tallest individual trees select for further analysis is present in Fig. 1.</w:t>
       </w:r>
     </w:p>
     <w:p>
@@ -883,7 +1007,7 @@
           <w:lang w:val="pt-BR" w:eastAsia="en-US" w:bidi="ar-SA"/>
         </w:rPr>
       </w:pPr>
-      <w:commentRangeStart w:id="9"/>
+      <w:commentRangeStart w:id="10"/>
       <w:r>
         <w:rPr>
           <w:rFonts w:hint="default" w:ascii="Times New Roman" w:hAnsi="Times New Roman" w:cs="Times New Roman" w:eastAsiaTheme="minorHAnsi"/>
@@ -896,9 +1020,21 @@
         </w:rPr>
         <w:t xml:space="preserve">Figure </w:t>
       </w:r>
-      <w:commentRangeEnd w:id="9"/>
-      <w:r>
-        <w:commentReference w:id="9"/>
+      <w:commentRangeEnd w:id="10"/>
+      <w:r>
+        <w:commentReference w:id="10"/>
+      </w:r>
+      <w:r>
+        <w:rPr>
+          <w:rFonts w:hint="default" w:ascii="Times New Roman" w:hAnsi="Times New Roman" w:cs="Times New Roman"/>
+          <w:i/>
+          <w:iCs w:val="0"/>
+          <w:color w:val="0000FF"/>
+          <w:sz w:val="24"/>
+          <w:szCs w:val="24"/>
+          <w:lang w:val="pt-BR" w:eastAsia="en-US" w:bidi="ar-SA"/>
+        </w:rPr>
+        <w:t>1</w:t>
       </w:r>
       <w:r>
         <w:rPr>
@@ -910,7 +1046,31 @@
           <w:szCs w:val="24"/>
           <w:lang w:val="pt-BR" w:eastAsia="en-US" w:bidi="ar-SA"/>
         </w:rPr>
-        <w:t>X. Maximum tree height distribution extracted from the 906 airborne laser scanned transects widely dispersed across the Brazilian Amazon.</w:t>
+        <w:t xml:space="preserve">. Maximum tree height distribution </w:t>
+      </w:r>
+      <w:r>
+        <w:rPr>
+          <w:rFonts w:hint="default" w:ascii="Times New Roman" w:hAnsi="Times New Roman" w:cs="Times New Roman"/>
+          <w:i/>
+          <w:iCs w:val="0"/>
+          <w:color w:val="0000FF"/>
+          <w:sz w:val="24"/>
+          <w:szCs w:val="24"/>
+          <w:lang w:val="pt-BR" w:eastAsia="en-US" w:bidi="ar-SA"/>
+        </w:rPr>
+        <w:t xml:space="preserve">of the 906 trees </w:t>
+      </w:r>
+      <w:r>
+        <w:rPr>
+          <w:rFonts w:hint="default" w:ascii="Times New Roman" w:hAnsi="Times New Roman" w:cs="Times New Roman" w:eastAsiaTheme="minorHAnsi"/>
+          <w:i/>
+          <w:iCs w:val="0"/>
+          <w:color w:val="0000FF"/>
+          <w:sz w:val="24"/>
+          <w:szCs w:val="24"/>
+          <w:lang w:val="pt-BR" w:eastAsia="en-US" w:bidi="ar-SA"/>
+        </w:rPr>
+        <w:t>extracted from the 906 airborne laser scanned transects dispersed across the Brazilian Amazon.</w:t>
       </w:r>
     </w:p>
     <w:p>
@@ -1307,7 +1467,7 @@
           <w:szCs w:val="24"/>
         </w:rPr>
       </w:pPr>
-      <w:commentRangeStart w:id="10"/>
+      <w:commentRangeStart w:id="11"/>
       <w:r>
         <w:rPr>
           <w:rFonts w:hint="default" w:ascii="Times New Roman" w:hAnsi="Times New Roman" w:cs="Times New Roman"/>
@@ -1393,7 +1553,7 @@
         </w:rPr>
         <w:t xml:space="preserve"> </w:t>
       </w:r>
-      <w:commentRangeStart w:id="11"/>
+      <w:commentRangeStart w:id="12"/>
       <w:r>
         <w:rPr>
           <w:rFonts w:hint="default" w:ascii="Times New Roman" w:hAnsi="Times New Roman" w:cs="Times New Roman"/>
@@ -1451,6 +1611,29 @@
         </w:rPr>
         <w:t>marginal plots</w:t>
       </w:r>
+      <w:commentRangeEnd w:id="12"/>
+      <w:r>
+        <w:commentReference w:id="12"/>
+      </w:r>
+      <w:r>
+        <w:rPr>
+          <w:rFonts w:hint="default" w:ascii="Times New Roman" w:hAnsi="Times New Roman" w:cs="Times New Roman"/>
+          <w:color w:val="0000FF"/>
+          <w:sz w:val="24"/>
+          <w:szCs w:val="24"/>
+          <w:lang w:val="pt-BR"/>
+        </w:rPr>
+        <w:t>, estimating the maximum height by one variable per time, keeping others constant at average</w:t>
+      </w:r>
+      <w:r>
+        <w:rPr>
+          <w:rFonts w:hint="default" w:ascii="Times New Roman" w:hAnsi="Times New Roman" w:cs="Times New Roman"/>
+          <w:color w:val="0000FF"/>
+          <w:sz w:val="24"/>
+          <w:szCs w:val="24"/>
+        </w:rPr>
+        <w:t>.</w:t>
+      </w:r>
       <w:commentRangeEnd w:id="11"/>
       <w:r>
         <w:commentReference w:id="11"/>
@@ -1458,36 +1641,74 @@
       <w:r>
         <w:rPr>
           <w:rFonts w:hint="default" w:ascii="Times New Roman" w:hAnsi="Times New Roman" w:cs="Times New Roman"/>
-          <w:color w:val="0000FF"/>
-          <w:sz w:val="24"/>
-          <w:szCs w:val="24"/>
-          <w:lang w:val="pt-BR"/>
-        </w:rPr>
-        <w:t>, estimating the maximum height by one variable per time, keeping others constant at average</w:t>
-      </w:r>
-      <w:r>
-        <w:rPr>
-          <w:rFonts w:hint="default" w:ascii="Times New Roman" w:hAnsi="Times New Roman" w:cs="Times New Roman"/>
-          <w:color w:val="0000FF"/>
-          <w:sz w:val="24"/>
-          <w:szCs w:val="24"/>
-        </w:rPr>
-        <w:t>.</w:t>
-      </w:r>
-      <w:commentRangeEnd w:id="10"/>
-      <w:r>
-        <w:commentReference w:id="10"/>
-      </w:r>
-      <w:r>
-        <w:rPr>
-          <w:rFonts w:hint="default" w:ascii="Times New Roman" w:hAnsi="Times New Roman" w:cs="Times New Roman"/>
-          <w:color w:val="auto"/>
-          <w:sz w:val="24"/>
-          <w:szCs w:val="24"/>
-        </w:rPr>
-        <w:t xml:space="preserve"> Among the initial 18 environmental variables, two of them (precipitation on driest month and months &lt; 100mm) were excluded due to high correlation (&gt; 0.80) to other independent variables. Using the coordinates of the tallest tree within each lidar transect, we extracted the values from the variable layers. Tree height was then modeled against the factors using a random forest algorithm, which recursively computes classification and regression trees (CART) from random subsets, a k-fold (k = 15) cross-validation method, and 500 as the number of CART. The number of variables randomly sampled as candidates at each split was set to 10. The adjusted model was evaluated considering the mean absolute error (MAE), root mean squared error (RMSE), and coefficient of determination (R²) of cross-validated predicted versus observed values. </w:t>
-      </w:r>
-      <w:commentRangeStart w:id="12"/>
+          <w:color w:val="auto"/>
+          <w:sz w:val="24"/>
+          <w:szCs w:val="24"/>
+        </w:rPr>
+        <w:t xml:space="preserve"> Among the initial 18 environmental variables, two of them (precipitation on driest month and months &lt; 100mm) were excluded due to high correlation (&gt; 0.80) to other independent variables. Using the coordinates of the tallest tree within each lidar transect, </w:t>
+      </w:r>
+      <w:commentRangeStart w:id="13"/>
+      <w:r>
+        <w:rPr>
+          <w:rFonts w:hint="default" w:ascii="Times New Roman" w:hAnsi="Times New Roman" w:cs="Times New Roman"/>
+          <w:color w:val="0000FF"/>
+          <w:sz w:val="24"/>
+          <w:szCs w:val="24"/>
+        </w:rPr>
+        <w:t xml:space="preserve">we </w:t>
+      </w:r>
+      <w:r>
+        <w:rPr>
+          <w:rFonts w:hint="default" w:ascii="Times New Roman" w:hAnsi="Times New Roman" w:cs="Times New Roman"/>
+          <w:color w:val="0000FF"/>
+          <w:sz w:val="24"/>
+          <w:szCs w:val="24"/>
+          <w:lang w:val="pt-BR"/>
+        </w:rPr>
+        <w:t xml:space="preserve">performed a simple </w:t>
+      </w:r>
+      <w:r>
+        <w:rPr>
+          <w:rFonts w:hint="default" w:ascii="Times New Roman" w:hAnsi="Times New Roman" w:cs="Times New Roman"/>
+          <w:color w:val="0000FF"/>
+          <w:sz w:val="24"/>
+          <w:szCs w:val="24"/>
+        </w:rPr>
+        <w:t>extract</w:t>
+      </w:r>
+      <w:r>
+        <w:rPr>
+          <w:rFonts w:hint="default" w:ascii="Times New Roman" w:hAnsi="Times New Roman" w:cs="Times New Roman"/>
+          <w:color w:val="0000FF"/>
+          <w:sz w:val="24"/>
+          <w:szCs w:val="24"/>
+          <w:lang w:val="pt-BR"/>
+        </w:rPr>
+        <w:t>ion of</w:t>
+      </w:r>
+      <w:r>
+        <w:rPr>
+          <w:rFonts w:hint="default" w:ascii="Times New Roman" w:hAnsi="Times New Roman" w:cs="Times New Roman"/>
+          <w:color w:val="0000FF"/>
+          <w:sz w:val="24"/>
+          <w:szCs w:val="24"/>
+        </w:rPr>
+        <w:t xml:space="preserve"> the values from the variable layers</w:t>
+      </w:r>
+      <w:commentRangeEnd w:id="13"/>
+      <w:r>
+        <w:commentReference w:id="13"/>
+      </w:r>
+      <w:r>
+        <w:rPr>
+          <w:rFonts w:hint="default" w:ascii="Times New Roman" w:hAnsi="Times New Roman" w:cs="Times New Roman"/>
+          <w:color w:val="auto"/>
+          <w:sz w:val="24"/>
+          <w:szCs w:val="24"/>
+        </w:rPr>
+        <w:t xml:space="preserve">. Tree height was then modeled against the factors using a random forest algorithm, which recursively computes classification and regression trees (CART) from random subsets, a k-fold (k = 15) cross-validation method, and 500 as the number of CART. The number of variables randomly sampled as candidates at each split was set to 10. The adjusted model was evaluated considering the mean absolute error (MAE), root mean squared error (RMSE), and coefficient of determination (R²) of cross-validated predicted versus observed values. </w:t>
+      </w:r>
+      <w:commentRangeStart w:id="14"/>
       <w:r>
         <w:rPr>
           <w:rFonts w:hint="default" w:ascii="Times New Roman" w:hAnsi="Times New Roman" w:cs="Times New Roman"/>
@@ -1497,19 +1718,19 @@
         </w:rPr>
         <w:t>To assess the overall relative variable importance we used the mean decrease in accuracy.</w:t>
       </w:r>
-      <w:commentRangeEnd w:id="12"/>
-      <w:r>
-        <w:commentReference w:id="12"/>
-      </w:r>
-      <w:r>
-        <w:rPr>
-          <w:rFonts w:hint="default" w:ascii="Times New Roman" w:hAnsi="Times New Roman" w:cs="Times New Roman"/>
-          <w:color w:val="0000FF"/>
-          <w:sz w:val="24"/>
-          <w:szCs w:val="24"/>
-          <w:lang w:val="pt-BR"/>
-        </w:rPr>
-        <w:t xml:space="preserve"> For further information about the variables importance, see in supplementary figure 2 a plot considering the mean decrease in accuracy and the </w:t>
+      <w:commentRangeEnd w:id="14"/>
+      <w:r>
+        <w:commentReference w:id="14"/>
+      </w:r>
+      <w:r>
+        <w:rPr>
+          <w:rFonts w:hint="default" w:ascii="Times New Roman" w:hAnsi="Times New Roman" w:cs="Times New Roman"/>
+          <w:color w:val="0000FF"/>
+          <w:sz w:val="24"/>
+          <w:szCs w:val="24"/>
+          <w:lang w:val="pt-BR"/>
+        </w:rPr>
+        <w:t xml:space="preserve"> For further information about the variables importance, see in Supplementary Figure 2 a plot considering the mean decrease in accuracy and the </w:t>
       </w:r>
       <w:r>
         <w:rPr>
@@ -1560,7 +1781,7 @@
         </w:rPr>
         <w:t xml:space="preserve">to </w:t>
       </w:r>
-      <w:commentRangeStart w:id="13"/>
+      <w:commentRangeStart w:id="15"/>
       <w:r>
         <w:rPr>
           <w:rFonts w:hint="default" w:ascii="Times New Roman" w:hAnsi="Times New Roman" w:cs="Times New Roman"/>
@@ -1571,12 +1792,12 @@
         </w:rPr>
         <w:t>occur</w:t>
       </w:r>
-      <w:commentRangeEnd w:id="13"/>
+      <w:commentRangeEnd w:id="15"/>
       <w:r>
         <w:rPr>
           <w:color w:val="0070C0"/>
         </w:rPr>
-        <w:commentReference w:id="13"/>
+        <w:commentReference w:id="15"/>
       </w:r>
       <w:r>
         <w:rPr>
@@ -1625,7 +1846,7 @@
           <w:lang w:val="pt-BR" w:eastAsia="en-US" w:bidi="ar-SA"/>
         </w:rPr>
       </w:pPr>
-      <w:commentRangeStart w:id="14"/>
+      <w:commentRangeStart w:id="16"/>
       <w:r>
         <w:rPr>
           <w:rFonts w:hint="default" w:ascii="Times New Roman" w:hAnsi="Times New Roman" w:cs="Times New Roman" w:eastAsiaTheme="minorHAnsi"/>
@@ -1638,9 +1859,9 @@
         </w:rPr>
         <w:t xml:space="preserve">Trees </w:t>
       </w:r>
-      <w:commentRangeEnd w:id="14"/>
-      <w:r>
-        <w:commentReference w:id="14"/>
+      <w:commentRangeEnd w:id="16"/>
+      <w:r>
+        <w:commentReference w:id="16"/>
       </w:r>
       <w:r>
         <w:rPr>
@@ -1784,7 +2005,7 @@
           <w:szCs w:val="24"/>
           <w:lang w:val="pt-BR" w:eastAsia="en-US" w:bidi="ar-SA"/>
         </w:rPr>
-        <w:t xml:space="preserve">Roraima </w:t>
+        <w:t xml:space="preserve">contact of Roraima and Guianan Lowlands </w:t>
       </w:r>
       <w:r>
         <w:rPr>
@@ -1808,7 +2029,19 @@
           <w:szCs w:val="24"/>
           <w:lang w:val="en-US" w:eastAsia="en-US" w:bidi="ar-SA"/>
         </w:rPr>
-        <w:t>region, Fig. </w:t>
+        <w:t>region</w:t>
+      </w:r>
+      <w:r>
+        <w:rPr>
+          <w:rFonts w:hint="default" w:ascii="Times New Roman" w:hAnsi="Times New Roman" w:cs="Times New Roman"/>
+          <w:i w:val="0"/>
+          <w:iCs/>
+          <w:color w:val="0000FF"/>
+          <w:sz w:val="24"/>
+          <w:szCs w:val="24"/>
+          <w:lang w:val="pt-BR" w:eastAsia="en-US" w:bidi="ar-SA"/>
+        </w:rPr>
+        <w:t>s</w:t>
       </w:r>
       <w:r>
         <w:rPr>
@@ -1818,9 +2051,21 @@
           <w:color w:val="0000FF"/>
           <w:sz w:val="24"/>
           <w:szCs w:val="24"/>
-          <w:lang w:val="pt-PT" w:eastAsia="en-US" w:bidi="ar-SA"/>
-        </w:rPr>
-        <w:t>1</w:t>
+          <w:lang w:val="en-US" w:eastAsia="en-US" w:bidi="ar-SA"/>
+        </w:rPr>
+        <w:t>, Fig. </w:t>
+      </w:r>
+      <w:r>
+        <w:rPr>
+          <w:rFonts w:hint="default" w:ascii="Times New Roman" w:hAnsi="Times New Roman" w:cs="Times New Roman"/>
+          <w:i w:val="0"/>
+          <w:iCs/>
+          <w:color w:val="0000FF"/>
+          <w:sz w:val="24"/>
+          <w:szCs w:val="24"/>
+          <w:lang w:val="pt-BR" w:eastAsia="en-US" w:bidi="ar-SA"/>
+        </w:rPr>
+        <w:t>2</w:t>
       </w:r>
       <w:r>
         <w:rPr>
@@ -1860,7 +2105,7 @@
           <wp:inline distT="0" distB="0" distL="114300" distR="114300">
             <wp:extent cx="5483860" cy="3877945"/>
             <wp:effectExtent l="0" t="0" r="2540" b="8255"/>
-            <wp:docPr id="3" name="Imagem 3" descr="Figure 1b"/>
+            <wp:docPr id="2" name="Imagem 2" descr="Figure 1c"/>
             <wp:cNvGraphicFramePr>
               <a:graphicFrameLocks xmlns:a="http://schemas.openxmlformats.org/drawingml/2006/main" noChangeAspect="1"/>
             </wp:cNvGraphicFramePr>
@@ -1868,7 +2113,7 @@
               <a:graphicData uri="http://schemas.openxmlformats.org/drawingml/2006/picture">
                 <pic:pic xmlns:pic="http://schemas.openxmlformats.org/drawingml/2006/picture">
                   <pic:nvPicPr>
-                    <pic:cNvPr id="3" name="Imagem 3" descr="Figure 1b"/>
+                    <pic:cNvPr id="2" name="Imagem 2" descr="Figure 1c"/>
                     <pic:cNvPicPr>
                       <a:picLocks noChangeAspect="1"/>
                     </pic:cNvPicPr>
@@ -1914,7 +2159,27 @@
           <w:szCs w:val="24"/>
           <w:lang w:val="pt-PT"/>
         </w:rPr>
-        <w:t>Figure 1.</w:t>
+        <w:t xml:space="preserve">Figure </w:t>
+      </w:r>
+      <w:r>
+        <w:rPr>
+          <w:rFonts w:hint="default" w:ascii="Times New Roman" w:hAnsi="Times New Roman" w:cs="Times New Roman"/>
+          <w:color w:val="auto"/>
+          <w:sz w:val="24"/>
+          <w:szCs w:val="24"/>
+          <w:lang w:val="pt-BR"/>
+        </w:rPr>
+        <w:t>2</w:t>
+      </w:r>
+      <w:r>
+        <w:rPr>
+          <w:rFonts w:hint="default" w:ascii="Times New Roman" w:hAnsi="Times New Roman" w:cs="Times New Roman"/>
+          <w:color w:val="auto"/>
+          <w:sz w:val="24"/>
+          <w:szCs w:val="24"/>
+          <w:lang w:val="pt-PT"/>
+        </w:rPr>
+        <w:t>.</w:t>
       </w:r>
       <w:r>
         <w:rPr>
@@ -1999,15 +2264,6 @@
       <w:pPr>
         <w:pStyle w:val="32"/>
         <w:spacing w:line="480" w:lineRule="auto"/>
-        <w:rPr>
-          <w:rFonts w:hint="default" w:ascii="Times New Roman" w:hAnsi="Times New Roman" w:cs="Times New Roman"/>
-          <w:color w:val="auto"/>
-          <w:sz w:val="24"/>
-          <w:szCs w:val="24"/>
-        </w:rPr>
-      </w:pPr>
-      <w:commentRangeStart w:id="15"/>
-      <w:r>
         <w:rPr>
           <w:rFonts w:hint="default" w:ascii="Times New Roman" w:hAnsi="Times New Roman" w:cs="Times New Roman"/>
           <w:i w:val="0"/>
@@ -2016,12 +2272,8 @@
           <w:sz w:val="24"/>
           <w:szCs w:val="24"/>
         </w:rPr>
-        <w:t xml:space="preserve">To </w:t>
-      </w:r>
-      <w:commentRangeEnd w:id="15"/>
-      <w:r>
-        <w:commentReference w:id="15"/>
-      </w:r>
+      </w:pPr>
+      <w:commentRangeStart w:id="17"/>
       <w:r>
         <w:rPr>
           <w:rFonts w:hint="default" w:ascii="Times New Roman" w:hAnsi="Times New Roman" w:cs="Times New Roman"/>
@@ -2030,8 +2282,9 @@
           <w:color w:val="0000FF"/>
           <w:sz w:val="24"/>
           <w:szCs w:val="24"/>
-        </w:rPr>
-        <w:t>examine the environmental variables modulating height pattern in the Amazon, we predicted maximum tree height as a function of environmental variables using a Random Forest approach. The number of clear days, clay content in the soil, elevation and mean annual precipitation were found to be the strongest drivers of maximum tree height, while the average monthly temperature and soil water content were weak predictors (Table </w:t>
+          <w:lang w:val="pt-BR"/>
+        </w:rPr>
+        <w:t>By the importance variable metrics extract from the Random Forest model, t</w:t>
       </w:r>
       <w:r>
         <w:rPr>
@@ -2041,9 +2294,8 @@
           <w:color w:val="0000FF"/>
           <w:sz w:val="24"/>
           <w:szCs w:val="24"/>
-          <w:lang w:val="pt-PT"/>
-        </w:rPr>
-        <w:t>1</w:t>
+        </w:rPr>
+        <w:t xml:space="preserve">he number of clear days, clay content in the soil, elevation and mean annual precipitation were found to be the strongest drivers of maximum tree height, while soil water content </w:t>
       </w:r>
       <w:r>
         <w:rPr>
@@ -2053,8 +2305,9 @@
           <w:color w:val="0000FF"/>
           <w:sz w:val="24"/>
           <w:szCs w:val="24"/>
-        </w:rPr>
-        <w:t>).</w:t>
+          <w:lang w:val="pt-BR"/>
+        </w:rPr>
+        <w:t xml:space="preserve">was the </w:t>
       </w:r>
       <w:r>
         <w:rPr>
@@ -2064,11 +2317,171 @@
           <w:color w:val="0000FF"/>
           <w:sz w:val="24"/>
           <w:szCs w:val="24"/>
-          <w:lang w:val="pt-PT"/>
-        </w:rPr>
-        <w:br w:type="page"/>
-      </w:r>
-      <w:commentRangeStart w:id="16"/>
+        </w:rPr>
+        <w:t>weak</w:t>
+      </w:r>
+      <w:r>
+        <w:rPr>
+          <w:rFonts w:hint="default" w:ascii="Times New Roman" w:hAnsi="Times New Roman" w:cs="Times New Roman"/>
+          <w:i w:val="0"/>
+          <w:iCs/>
+          <w:color w:val="0000FF"/>
+          <w:sz w:val="24"/>
+          <w:szCs w:val="24"/>
+          <w:lang w:val="pt-BR"/>
+        </w:rPr>
+        <w:t>est</w:t>
+      </w:r>
+      <w:r>
+        <w:rPr>
+          <w:rFonts w:hint="default" w:ascii="Times New Roman" w:hAnsi="Times New Roman" w:cs="Times New Roman"/>
+          <w:i w:val="0"/>
+          <w:iCs/>
+          <w:color w:val="0000FF"/>
+          <w:sz w:val="24"/>
+          <w:szCs w:val="24"/>
+        </w:rPr>
+        <w:t xml:space="preserve"> predictor</w:t>
+      </w:r>
+      <w:r>
+        <w:rPr>
+          <w:rFonts w:hint="default" w:ascii="Times New Roman" w:hAnsi="Times New Roman" w:cs="Times New Roman"/>
+          <w:i w:val="0"/>
+          <w:iCs/>
+          <w:color w:val="0000FF"/>
+          <w:sz w:val="24"/>
+          <w:szCs w:val="24"/>
+          <w:lang w:val="pt-BR"/>
+        </w:rPr>
+        <w:t>. All the other variables could be included in an intermediate group with importance values close to each other, ranging from 21.3 to 15.6</w:t>
+      </w:r>
+      <w:r>
+        <w:rPr>
+          <w:rFonts w:hint="default" w:ascii="Times New Roman" w:hAnsi="Times New Roman" w:cs="Times New Roman"/>
+          <w:i w:val="0"/>
+          <w:iCs/>
+          <w:color w:val="0000FF"/>
+          <w:sz w:val="24"/>
+          <w:szCs w:val="24"/>
+        </w:rPr>
+        <w:t xml:space="preserve"> (Table </w:t>
+      </w:r>
+      <w:r>
+        <w:rPr>
+          <w:rFonts w:hint="default" w:ascii="Times New Roman" w:hAnsi="Times New Roman" w:cs="Times New Roman"/>
+          <w:i w:val="0"/>
+          <w:iCs/>
+          <w:color w:val="0000FF"/>
+          <w:sz w:val="24"/>
+          <w:szCs w:val="24"/>
+          <w:lang w:val="pt-PT"/>
+        </w:rPr>
+        <w:t>1</w:t>
+      </w:r>
+      <w:r>
+        <w:rPr>
+          <w:rFonts w:hint="default" w:ascii="Times New Roman" w:hAnsi="Times New Roman" w:cs="Times New Roman"/>
+          <w:i w:val="0"/>
+          <w:iCs/>
+          <w:color w:val="0000FF"/>
+          <w:sz w:val="24"/>
+          <w:szCs w:val="24"/>
+          <w:lang w:val="pt-BR"/>
+        </w:rPr>
+        <w:t xml:space="preserve"> and Supplementary Figure 2</w:t>
+      </w:r>
+      <w:r>
+        <w:rPr>
+          <w:rFonts w:hint="default" w:ascii="Times New Roman" w:hAnsi="Times New Roman" w:cs="Times New Roman"/>
+          <w:i w:val="0"/>
+          <w:iCs/>
+          <w:color w:val="0000FF"/>
+          <w:sz w:val="24"/>
+          <w:szCs w:val="24"/>
+        </w:rPr>
+        <w:t>)</w:t>
+      </w:r>
+      <w:commentRangeEnd w:id="17"/>
+      <w:r>
+        <w:commentReference w:id="17"/>
+      </w:r>
+      <w:r>
+        <w:rPr>
+          <w:rFonts w:hint="default" w:ascii="Times New Roman" w:hAnsi="Times New Roman" w:cs="Times New Roman"/>
+          <w:i w:val="0"/>
+          <w:iCs/>
+          <w:color w:val="0000FF"/>
+          <w:sz w:val="24"/>
+          <w:szCs w:val="24"/>
+        </w:rPr>
+        <w:t>.</w:t>
+      </w:r>
+      <w:r>
+        <w:rPr>
+          <w:rFonts w:hint="default" w:ascii="Times New Roman" w:hAnsi="Times New Roman" w:cs="Times New Roman"/>
+          <w:i w:val="0"/>
+          <w:iCs/>
+          <w:color w:val="0000FF"/>
+          <w:sz w:val="24"/>
+          <w:szCs w:val="24"/>
+          <w:lang w:val="pt-BR"/>
+        </w:rPr>
+        <w:t xml:space="preserve"> </w:t>
+      </w:r>
+      <w:commentRangeStart w:id="18"/>
+      <w:r>
+        <w:rPr>
+          <w:rFonts w:hint="default" w:ascii="Times New Roman" w:hAnsi="Times New Roman" w:cs="Times New Roman"/>
+          <w:i w:val="0"/>
+          <w:iCs/>
+          <w:color w:val="0000FF"/>
+          <w:sz w:val="24"/>
+          <w:szCs w:val="24"/>
+        </w:rPr>
+        <w:t xml:space="preserve">To </w:t>
+      </w:r>
+      <w:commentRangeEnd w:id="18"/>
+      <w:r>
+        <w:commentReference w:id="18"/>
+      </w:r>
+      <w:r>
+        <w:rPr>
+          <w:rFonts w:hint="default" w:ascii="Times New Roman" w:hAnsi="Times New Roman" w:cs="Times New Roman"/>
+          <w:i w:val="0"/>
+          <w:iCs/>
+          <w:color w:val="0000FF"/>
+          <w:sz w:val="24"/>
+          <w:szCs w:val="24"/>
+        </w:rPr>
+        <w:t xml:space="preserve">examine the environmental variables modulating height pattern in the Amazon, we predicted maximum tree height as a function of environmental variables using a Random Forest approach. </w:t>
+      </w:r>
+    </w:p>
+    <w:p>
+      <w:pPr>
+        <w:pStyle w:val="32"/>
+        <w:spacing w:line="480" w:lineRule="auto"/>
+        <w:rPr>
+          <w:rFonts w:hint="default" w:ascii="Times New Roman" w:hAnsi="Times New Roman" w:cs="Times New Roman"/>
+          <w:i w:val="0"/>
+          <w:iCs/>
+          <w:color w:val="0000FF"/>
+          <w:sz w:val="24"/>
+          <w:szCs w:val="24"/>
+        </w:rPr>
+      </w:pPr>
+    </w:p>
+    <w:p>
+      <w:pPr>
+        <w:pStyle w:val="32"/>
+        <w:spacing w:line="480" w:lineRule="auto"/>
+        <w:rPr>
+          <w:rFonts w:hint="default" w:ascii="Times New Roman" w:hAnsi="Times New Roman" w:cs="Times New Roman"/>
+          <w:color w:val="auto"/>
+          <w:sz w:val="24"/>
+          <w:szCs w:val="24"/>
+        </w:rPr>
+      </w:pPr>
+      <w:commentRangeStart w:id="19"/>
       <w:r>
         <w:rPr>
           <w:rFonts w:hint="default" w:ascii="Times New Roman" w:hAnsi="Times New Roman" w:cs="Times New Roman"/>
@@ -2079,9 +2492,9 @@
         </w:rPr>
         <w:t xml:space="preserve">Table </w:t>
       </w:r>
-      <w:commentRangeEnd w:id="16"/>
-      <w:r>
-        <w:commentReference w:id="16"/>
+      <w:commentRangeEnd w:id="19"/>
+      <w:r>
+        <w:commentReference w:id="19"/>
       </w:r>
       <w:r>
         <w:rPr>
@@ -2297,7 +2710,7 @@
               </w:rPr>
               <w:t>Spatial r</w:t>
             </w:r>
-            <w:commentRangeStart w:id="17"/>
+            <w:commentRangeStart w:id="20"/>
             <w:r>
               <w:rPr>
                 <w:rFonts w:hint="default" w:ascii="Times New Roman" w:hAnsi="Times New Roman" w:cs="Times New Roman"/>
@@ -2308,9 +2721,9 @@
               </w:rPr>
               <w:t xml:space="preserve">esolution </w:t>
             </w:r>
-            <w:commentRangeEnd w:id="17"/>
-            <w:r>
-              <w:commentReference w:id="17"/>
+            <w:commentRangeEnd w:id="20"/>
+            <w:r>
+              <w:commentReference w:id="20"/>
             </w:r>
             <w:r>
               <w:rPr>
@@ -2392,6 +2805,7 @@
                 <w:lang w:val="pt-BR"/>
               </w:rPr>
             </w:pPr>
+            <w:commentRangeStart w:id="21"/>
             <w:r>
               <w:rPr>
                 <w:rFonts w:hint="default" w:ascii="Times New Roman" w:hAnsi="Times New Roman" w:cs="Times New Roman"/>
@@ -2400,7 +2814,21 @@
                 <w:szCs w:val="16"/>
                 <w:lang w:val="pt-BR"/>
               </w:rPr>
-              <w:t>(increase accuracy)</w:t>
+              <w:t>(increase accuracy</w:t>
+            </w:r>
+            <w:commentRangeEnd w:id="21"/>
+            <w:r>
+              <w:commentReference w:id="21"/>
+            </w:r>
+            <w:r>
+              <w:rPr>
+                <w:rFonts w:hint="default" w:ascii="Times New Roman" w:hAnsi="Times New Roman" w:cs="Times New Roman"/>
+                <w:color w:val="auto"/>
+                <w:sz w:val="16"/>
+                <w:szCs w:val="16"/>
+                <w:lang w:val="pt-BR"/>
+              </w:rPr>
+              <w:t>)</w:t>
             </w:r>
           </w:p>
         </w:tc>
@@ -5653,7 +6081,7 @@
               </w:rPr>
               <w:t xml:space="preserve"> - </w:t>
             </w:r>
-            <w:commentRangeStart w:id="18"/>
+            <w:commentRangeStart w:id="22"/>
             <w:r>
               <w:rPr>
                 <w:rFonts w:hint="default" w:ascii="Times New Roman" w:hAnsi="Times New Roman" w:cs="Times New Roman"/>
@@ -5664,13 +6092,13 @@
               </w:rPr>
               <w:t>precipitation</w:t>
             </w:r>
-            <w:commentRangeEnd w:id="18"/>
-            <w:r>
-              <w:rPr>
-                <w:sz w:val="16"/>
-                <w:szCs w:val="16"/>
-              </w:rPr>
-              <w:commentReference w:id="18"/>
+            <w:commentRangeEnd w:id="22"/>
+            <w:r>
+              <w:rPr>
+                <w:sz w:val="16"/>
+                <w:szCs w:val="16"/>
+              </w:rPr>
+              <w:commentReference w:id="22"/>
             </w:r>
           </w:p>
         </w:tc>
@@ -6824,7 +7252,7 @@
         </w:rPr>
         <w:t xml:space="preserve">that </w:t>
       </w:r>
-      <w:commentRangeStart w:id="19"/>
+      <w:commentRangeStart w:id="23"/>
       <w:r>
         <w:rPr>
           <w:rFonts w:hint="default" w:ascii="Times New Roman" w:hAnsi="Times New Roman" w:cs="Times New Roman"/>
@@ -6837,9 +7265,9 @@
         </w:rPr>
         <w:t xml:space="preserve">56,747 </w:t>
       </w:r>
-      <w:commentRangeEnd w:id="19"/>
-      <w:r>
-        <w:commentReference w:id="19"/>
+      <w:commentRangeEnd w:id="23"/>
+      <w:r>
+        <w:commentReference w:id="23"/>
       </w:r>
       <w:r>
         <w:rPr>
@@ -6870,7 +7298,47 @@
           <w:szCs w:val="24"/>
           <w:lang w:val="pt-PT"/>
         </w:rPr>
-        <w:t xml:space="preserve"> (Fig 2)</w:t>
+        <w:t xml:space="preserve"> (Fig</w:t>
+      </w:r>
+      <w:r>
+        <w:rPr>
+          <w:rFonts w:hint="default" w:ascii="Times New Roman" w:hAnsi="Times New Roman" w:cs="Times New Roman"/>
+          <w:color w:val="auto"/>
+          <w:sz w:val="24"/>
+          <w:szCs w:val="24"/>
+          <w:lang w:val="pt-BR"/>
+        </w:rPr>
+        <w:t>.</w:t>
+      </w:r>
+      <w:r>
+        <w:rPr>
+          <w:rFonts w:hint="default" w:ascii="Times New Roman" w:hAnsi="Times New Roman" w:cs="Times New Roman"/>
+          <w:color w:val="auto"/>
+          <w:sz w:val="24"/>
+          <w:szCs w:val="24"/>
+          <w:lang w:val="pt-PT"/>
+        </w:rPr>
+        <w:t xml:space="preserve"> </w:t>
+      </w:r>
+      <w:r>
+        <w:rPr>
+          <w:rFonts w:hint="default" w:ascii="Times New Roman" w:hAnsi="Times New Roman" w:cs="Times New Roman"/>
+          <w:color w:val="auto"/>
+          <w:sz w:val="24"/>
+          <w:szCs w:val="24"/>
+          <w:lang w:val="pt-BR"/>
+        </w:rPr>
+        <w:t>3</w:t>
+      </w:r>
+      <w:r>
+        <w:rPr>
+          <w:rFonts w:hint="default" w:ascii="Times New Roman" w:hAnsi="Times New Roman" w:cs="Times New Roman"/>
+          <w:color w:val="auto"/>
+          <w:sz w:val="24"/>
+          <w:szCs w:val="24"/>
+          <w:lang w:val="pt-PT"/>
+        </w:rPr>
+        <w:t>)</w:t>
       </w:r>
       <w:r>
         <w:rPr>
@@ -6953,7 +7421,7 @@
           <w:szCs w:val="24"/>
         </w:rPr>
       </w:pPr>
-      <w:commentRangeStart w:id="20"/>
+      <w:commentRangeStart w:id="24"/>
       <w:r>
         <w:rPr>
           <w:rFonts w:hint="default" w:ascii="Times New Roman" w:hAnsi="Times New Roman" w:cs="Times New Roman"/>
@@ -6964,19 +7432,29 @@
         </w:rPr>
         <w:t xml:space="preserve">Figure </w:t>
       </w:r>
-      <w:commentRangeEnd w:id="20"/>
-      <w:r>
-        <w:commentReference w:id="20"/>
-      </w:r>
-      <w:r>
-        <w:rPr>
-          <w:rFonts w:hint="default" w:ascii="Times New Roman" w:hAnsi="Times New Roman" w:cs="Times New Roman"/>
-          <w:color w:val="auto"/>
-          <w:sz w:val="24"/>
-          <w:szCs w:val="24"/>
-          <w:lang w:val="pt-PT"/>
-        </w:rPr>
-        <w:t xml:space="preserve">2. </w:t>
+      <w:commentRangeEnd w:id="24"/>
+      <w:r>
+        <w:commentReference w:id="24"/>
+      </w:r>
+      <w:r>
+        <w:rPr>
+          <w:rFonts w:hint="default" w:ascii="Times New Roman" w:hAnsi="Times New Roman" w:cs="Times New Roman"/>
+          <w:color w:val="auto"/>
+          <w:sz w:val="24"/>
+          <w:szCs w:val="24"/>
+          <w:lang w:val="pt-BR"/>
+        </w:rPr>
+        <w:t>3</w:t>
+      </w:r>
+      <w:r>
+        <w:rPr>
+          <w:rFonts w:hint="default" w:ascii="Times New Roman" w:hAnsi="Times New Roman" w:cs="Times New Roman"/>
+          <w:color w:val="auto"/>
+          <w:sz w:val="24"/>
+          <w:szCs w:val="24"/>
+          <w:lang w:val="pt-PT"/>
+        </w:rPr>
+        <w:t xml:space="preserve">. </w:t>
       </w:r>
       <w:r>
         <w:rPr>
@@ -7052,9 +7530,9 @@
           <w:color w:val="auto"/>
           <w:sz w:val="24"/>
           <w:szCs w:val="24"/>
-          <w:lang w:val="pt-PT"/>
-        </w:rPr>
-        <w:t>3</w:t>
+          <w:lang w:val="pt-BR"/>
+        </w:rPr>
+        <w:t>4</w:t>
       </w:r>
       <w:r>
         <w:rPr>
@@ -7195,7 +7673,7 @@
           <w:szCs w:val="24"/>
         </w:rPr>
       </w:pPr>
-      <w:commentRangeStart w:id="21"/>
+      <w:commentRangeStart w:id="25"/>
       <w:r>
         <w:rPr>
           <w:rFonts w:hint="default" w:ascii="Times New Roman" w:hAnsi="Times New Roman" w:cs="Times New Roman"/>
@@ -7206,19 +7684,29 @@
         </w:rPr>
         <w:t xml:space="preserve">Figure </w:t>
       </w:r>
-      <w:commentRangeEnd w:id="21"/>
-      <w:r>
-        <w:commentReference w:id="21"/>
-      </w:r>
-      <w:r>
-        <w:rPr>
-          <w:rFonts w:hint="default" w:ascii="Times New Roman" w:hAnsi="Times New Roman" w:cs="Times New Roman"/>
-          <w:color w:val="auto"/>
-          <w:sz w:val="24"/>
-          <w:szCs w:val="24"/>
-          <w:lang w:val="pt-PT"/>
-        </w:rPr>
-        <w:t xml:space="preserve">3. </w:t>
+      <w:commentRangeEnd w:id="25"/>
+      <w:r>
+        <w:commentReference w:id="25"/>
+      </w:r>
+      <w:r>
+        <w:rPr>
+          <w:rFonts w:hint="default" w:ascii="Times New Roman" w:hAnsi="Times New Roman" w:cs="Times New Roman"/>
+          <w:color w:val="auto"/>
+          <w:sz w:val="24"/>
+          <w:szCs w:val="24"/>
+          <w:lang w:val="pt-BR"/>
+        </w:rPr>
+        <w:t>4</w:t>
+      </w:r>
+      <w:r>
+        <w:rPr>
+          <w:rFonts w:hint="default" w:ascii="Times New Roman" w:hAnsi="Times New Roman" w:cs="Times New Roman"/>
+          <w:color w:val="auto"/>
+          <w:sz w:val="24"/>
+          <w:szCs w:val="24"/>
+          <w:lang w:val="pt-PT"/>
+        </w:rPr>
+        <w:t xml:space="preserve">. </w:t>
       </w:r>
       <w:r>
         <w:rPr>
@@ -7252,7 +7740,7 @@
         <w:rPr>
           <w:color w:val="0070C0"/>
         </w:rPr>
-        <w:commentReference w:id="22"/>
+        <w:commentReference w:id="26"/>
       </w:r>
       <w:r>
         <w:rPr>
@@ -7313,7 +7801,7 @@
         </w:rPr>
         <w:t xml:space="preserve">of trees taller than 70 m in height. The extraordinarily tall trees </w:t>
       </w:r>
-      <w:commentRangeStart w:id="23"/>
+      <w:commentRangeStart w:id="27"/>
       <w:r>
         <w:rPr>
           <w:rFonts w:hint="default" w:ascii="Times New Roman" w:hAnsi="Times New Roman" w:cs="Times New Roman"/>
@@ -7324,39 +7812,20 @@
         </w:rPr>
         <w:t>were found in conditions</w:t>
       </w:r>
-      <w:commentRangeEnd w:id="23"/>
-      <w:r>
-        <w:commentReference w:id="23"/>
-      </w:r>
-      <w:r>
-        <w:rPr>
-          <w:rFonts w:hint="default" w:ascii="Times New Roman" w:hAnsi="Times New Roman" w:cs="Times New Roman"/>
-          <w:color w:val="auto"/>
-          <w:sz w:val="24"/>
-          <w:szCs w:val="24"/>
-        </w:rPr>
-        <w:t xml:space="preserve"> characterized by a much smaller set of environmental variables from those which drove the large-scale patterns of maximum height</w:t>
-      </w:r>
-      <w:r>
-        <w:rPr>
-          <w:rFonts w:hint="default" w:ascii="Times New Roman" w:hAnsi="Times New Roman" w:cs="Times New Roman"/>
-          <w:color w:val="auto"/>
-          <w:sz w:val="24"/>
-          <w:szCs w:val="24"/>
-          <w:lang w:val="pt-PT"/>
-        </w:rPr>
-        <w:t xml:space="preserve"> (Fig. 4)</w:t>
-      </w:r>
-      <w:r>
-        <w:rPr>
-          <w:rFonts w:hint="default" w:ascii="Times New Roman" w:hAnsi="Times New Roman" w:cs="Times New Roman"/>
-          <w:color w:val="auto"/>
-          <w:sz w:val="24"/>
-          <w:szCs w:val="24"/>
-        </w:rPr>
-        <w:t xml:space="preserve">. The maximum entropy model shows that the niche is dominated mostly by wind speed (relative importance of 67.7 %). The second most important driver of tall tree </w:t>
-      </w:r>
-      <w:commentRangeStart w:id="24"/>
+      <w:commentRangeEnd w:id="27"/>
+      <w:r>
+        <w:commentReference w:id="27"/>
+      </w:r>
+      <w:r>
+        <w:rPr>
+          <w:rFonts w:hint="default" w:ascii="Times New Roman" w:hAnsi="Times New Roman" w:cs="Times New Roman"/>
+          <w:color w:val="auto"/>
+          <w:sz w:val="24"/>
+          <w:szCs w:val="24"/>
+        </w:rPr>
+        <w:t xml:space="preserve"> characterized by a much smaller set of environmental variables from those which drove the large-scale patterns of maximum height. The maximum entropy model shows that the niche is dominated mostly by wind speed (relative importance of 67.7 %). The second most important driver of tall tree </w:t>
+      </w:r>
+      <w:commentRangeStart w:id="28"/>
       <w:r>
         <w:rPr>
           <w:rFonts w:hint="default" w:ascii="Times New Roman" w:hAnsi="Times New Roman" w:cs="Times New Roman"/>
@@ -7367,26 +7836,46 @@
         </w:rPr>
         <w:t xml:space="preserve">occurrence </w:t>
       </w:r>
-      <w:commentRangeEnd w:id="24"/>
-      <w:r>
-        <w:commentReference w:id="24"/>
-      </w:r>
-      <w:r>
-        <w:rPr>
-          <w:rFonts w:hint="default" w:ascii="Times New Roman" w:hAnsi="Times New Roman" w:cs="Times New Roman"/>
-          <w:color w:val="auto"/>
-          <w:sz w:val="24"/>
-          <w:szCs w:val="24"/>
-        </w:rPr>
-        <w:t>was the elevation above sea level (relative importance of 12.3 %). It is worthwhile noting that relative importance values reflect the proportion of all contributions to explain the presence of the tallest trees. The resulting map of predicted occurrence of the tallest trees in the Amazon from the MaxEnt model shows that the probability of maximum tree height occurrence is highest in northeastern Amazon (Fig. </w:t>
-      </w:r>
-      <w:r>
-        <w:rPr>
-          <w:rFonts w:hint="default" w:ascii="Times New Roman" w:hAnsi="Times New Roman" w:cs="Times New Roman"/>
-          <w:color w:val="auto"/>
-          <w:sz w:val="24"/>
-          <w:szCs w:val="24"/>
-          <w:lang w:val="pt-PT"/>
+      <w:commentRangeEnd w:id="28"/>
+      <w:r>
+        <w:commentReference w:id="28"/>
+      </w:r>
+      <w:r>
+        <w:rPr>
+          <w:rFonts w:hint="default" w:ascii="Times New Roman" w:hAnsi="Times New Roman" w:cs="Times New Roman"/>
+          <w:color w:val="auto"/>
+          <w:sz w:val="24"/>
+          <w:szCs w:val="24"/>
+        </w:rPr>
+        <w:t>was the elevation above sea level (relative importance of 12.3 %). It is worthwhile noting that relative importance values reflect the proportion of all contributions to explain the presence of the tallest trees</w:t>
+      </w:r>
+      <w:r>
+        <w:rPr>
+          <w:rFonts w:hint="default" w:ascii="Times New Roman" w:hAnsi="Times New Roman" w:cs="Times New Roman"/>
+          <w:color w:val="auto"/>
+          <w:sz w:val="24"/>
+          <w:szCs w:val="24"/>
+          <w:lang w:val="pt-BR"/>
+        </w:rPr>
+        <w:t xml:space="preserve"> </w:t>
+      </w:r>
+      <w:r>
+        <w:rPr>
+          <w:rFonts w:hint="default" w:ascii="Times New Roman" w:hAnsi="Times New Roman" w:cs="Times New Roman"/>
+          <w:color w:val="auto"/>
+          <w:sz w:val="24"/>
+          <w:szCs w:val="24"/>
+          <w:lang w:val="pt-PT"/>
+        </w:rPr>
+        <w:t xml:space="preserve">(Fig. </w:t>
+      </w:r>
+      <w:r>
+        <w:rPr>
+          <w:rFonts w:hint="default" w:ascii="Times New Roman" w:hAnsi="Times New Roman" w:cs="Times New Roman"/>
+          <w:color w:val="auto"/>
+          <w:sz w:val="24"/>
+          <w:szCs w:val="24"/>
+          <w:lang w:val="pt-BR"/>
         </w:rPr>
         <w:t>5</w:t>
       </w:r>
@@ -7396,8 +7885,37 @@
           <w:color w:val="auto"/>
           <w:sz w:val="24"/>
           <w:szCs w:val="24"/>
-        </w:rPr>
-        <w:t>), more specifically in the Roraima (III) and Guianan Lowlands (IV).      </w:t>
+          <w:lang w:val="pt-PT"/>
+        </w:rPr>
+        <w:t>)</w:t>
+      </w:r>
+      <w:r>
+        <w:rPr>
+          <w:rFonts w:hint="default" w:ascii="Times New Roman" w:hAnsi="Times New Roman" w:cs="Times New Roman"/>
+          <w:color w:val="auto"/>
+          <w:sz w:val="24"/>
+          <w:szCs w:val="24"/>
+        </w:rPr>
+        <w:t>. The resulting map of predicted occurrence of the tallest trees in the Amazon from the MaxEnt model shows that the probability of maximum tree height occurrence is highest in northeastern Amazon (Fig. </w:t>
+      </w:r>
+      <w:r>
+        <w:rPr>
+          <w:rFonts w:hint="default" w:ascii="Times New Roman" w:hAnsi="Times New Roman" w:cs="Times New Roman"/>
+          <w:color w:val="auto"/>
+          <w:sz w:val="24"/>
+          <w:szCs w:val="24"/>
+          <w:lang w:val="pt-BR"/>
+        </w:rPr>
+        <w:t>6</w:t>
+      </w:r>
+      <w:r>
+        <w:rPr>
+          <w:rFonts w:hint="default" w:ascii="Times New Roman" w:hAnsi="Times New Roman" w:cs="Times New Roman"/>
+          <w:color w:val="auto"/>
+          <w:sz w:val="24"/>
+          <w:szCs w:val="24"/>
+        </w:rPr>
+        <w:t>), more specifically in the Roraima and Guianan Lowlands.      </w:t>
       </w:r>
     </w:p>
     <w:p>
@@ -7471,7 +7989,7 @@
           <w:szCs w:val="24"/>
         </w:rPr>
       </w:pPr>
-      <w:commentRangeStart w:id="25"/>
+      <w:commentRangeStart w:id="29"/>
       <w:r>
         <w:rPr>
           <w:rFonts w:hint="default" w:ascii="Times New Roman" w:hAnsi="Times New Roman" w:cs="Times New Roman"/>
@@ -7482,19 +8000,29 @@
         </w:rPr>
         <w:t xml:space="preserve">Figure </w:t>
       </w:r>
-      <w:commentRangeEnd w:id="25"/>
-      <w:r>
-        <w:commentReference w:id="25"/>
-      </w:r>
-      <w:r>
-        <w:rPr>
-          <w:rFonts w:hint="default" w:ascii="Times New Roman" w:hAnsi="Times New Roman" w:cs="Times New Roman"/>
-          <w:color w:val="auto"/>
-          <w:sz w:val="24"/>
-          <w:szCs w:val="24"/>
-          <w:lang w:val="pt-PT"/>
-        </w:rPr>
-        <w:t xml:space="preserve">4. </w:t>
+      <w:commentRangeEnd w:id="29"/>
+      <w:r>
+        <w:commentReference w:id="29"/>
+      </w:r>
+      <w:r>
+        <w:rPr>
+          <w:rFonts w:hint="default" w:ascii="Times New Roman" w:hAnsi="Times New Roman" w:cs="Times New Roman"/>
+          <w:color w:val="auto"/>
+          <w:sz w:val="24"/>
+          <w:szCs w:val="24"/>
+          <w:lang w:val="pt-BR"/>
+        </w:rPr>
+        <w:t>5</w:t>
+      </w:r>
+      <w:r>
+        <w:rPr>
+          <w:rFonts w:hint="default" w:ascii="Times New Roman" w:hAnsi="Times New Roman" w:cs="Times New Roman"/>
+          <w:color w:val="auto"/>
+          <w:sz w:val="24"/>
+          <w:szCs w:val="24"/>
+          <w:lang w:val="pt-PT"/>
+        </w:rPr>
+        <w:t xml:space="preserve">. </w:t>
       </w:r>
       <w:r>
         <w:rPr>
@@ -7643,7 +8171,7 @@
           <w:szCs w:val="24"/>
         </w:rPr>
       </w:pPr>
-      <w:commentRangeStart w:id="26"/>
+      <w:commentRangeStart w:id="30"/>
       <w:r>
         <w:rPr>
           <w:rFonts w:hint="default" w:ascii="Times New Roman" w:hAnsi="Times New Roman" w:cs="Times New Roman"/>
@@ -7654,19 +8182,29 @@
         </w:rPr>
         <w:t xml:space="preserve">Figure </w:t>
       </w:r>
-      <w:commentRangeEnd w:id="26"/>
-      <w:r>
-        <w:commentReference w:id="26"/>
-      </w:r>
-      <w:r>
-        <w:rPr>
-          <w:rFonts w:hint="default" w:ascii="Times New Roman" w:hAnsi="Times New Roman" w:cs="Times New Roman"/>
-          <w:color w:val="auto"/>
-          <w:sz w:val="24"/>
-          <w:szCs w:val="24"/>
-          <w:lang w:val="pt-PT"/>
-        </w:rPr>
-        <w:t xml:space="preserve">5. </w:t>
+      <w:commentRangeEnd w:id="30"/>
+      <w:r>
+        <w:commentReference w:id="30"/>
+      </w:r>
+      <w:r>
+        <w:rPr>
+          <w:rFonts w:hint="default" w:ascii="Times New Roman" w:hAnsi="Times New Roman" w:cs="Times New Roman"/>
+          <w:color w:val="auto"/>
+          <w:sz w:val="24"/>
+          <w:szCs w:val="24"/>
+          <w:lang w:val="pt-BR"/>
+        </w:rPr>
+        <w:t>6</w:t>
+      </w:r>
+      <w:r>
+        <w:rPr>
+          <w:rFonts w:hint="default" w:ascii="Times New Roman" w:hAnsi="Times New Roman" w:cs="Times New Roman"/>
+          <w:color w:val="auto"/>
+          <w:sz w:val="24"/>
+          <w:szCs w:val="24"/>
+          <w:lang w:val="pt-PT"/>
+        </w:rPr>
+        <w:t xml:space="preserve">. </w:t>
       </w:r>
       <w:r>
         <w:rPr>
@@ -7776,7 +8314,26 @@
           <w:sz w:val="24"/>
           <w:szCs w:val="24"/>
         </w:rPr>
-        <w:t>The locations of the tall trees in the eastern and southern Amazon coincide with forests that have a high basal area predicted by statistical modeling of permanent plot data (Malhi et al., 2006</w:t>
+        <w:t>The locations of the tall trees</w:t>
+      </w:r>
+      <w:r>
+        <w:rPr>
+          <w:rFonts w:hint="default" w:ascii="Times New Roman" w:hAnsi="Times New Roman" w:cs="Times New Roman"/>
+          <w:color w:val="auto"/>
+          <w:sz w:val="24"/>
+          <w:szCs w:val="24"/>
+          <w:lang w:val="pt-BR"/>
+        </w:rPr>
+        <w:t xml:space="preserve"> (&gt; 70 m)</w:t>
+      </w:r>
+      <w:r>
+        <w:rPr>
+          <w:rFonts w:hint="default" w:ascii="Times New Roman" w:hAnsi="Times New Roman" w:cs="Times New Roman"/>
+          <w:color w:val="auto"/>
+          <w:sz w:val="24"/>
+          <w:szCs w:val="24"/>
+        </w:rPr>
+        <w:t xml:space="preserve"> in the eastern Amazon coincide with forests that have a high basal area predicted by statistical modeling of permanent plot data (Malhi et al., 2006</w:t>
       </w:r>
       <w:r>
         <w:rPr>
@@ -7788,7 +8345,7 @@
         </w:rPr>
         <w:t xml:space="preserve">; </w:t>
       </w:r>
-      <w:commentRangeStart w:id="27"/>
+      <w:commentRangeStart w:id="31"/>
       <w:r>
         <w:rPr>
           <w:rFonts w:hint="default" w:ascii="Times New Roman" w:hAnsi="Times New Roman" w:cs="Times New Roman"/>
@@ -7799,32 +8356,57 @@
         </w:rPr>
         <w:t>ter Steege et al., 2006</w:t>
       </w:r>
-      <w:commentRangeEnd w:id="27"/>
-      <w:r>
-        <w:commentReference w:id="27"/>
-      </w:r>
-      <w:r>
-        <w:rPr>
-          <w:rFonts w:hint="default" w:ascii="Times New Roman" w:hAnsi="Times New Roman" w:cs="Times New Roman"/>
-          <w:color w:val="auto"/>
-          <w:sz w:val="24"/>
-          <w:szCs w:val="24"/>
-        </w:rPr>
-        <w:t>). The basal area generally declines with increasing dry season length, for regions with dry seasons lasting four months or longer. Young soils nearer the Andes, as well as the sedimented and flooded lowlands, are richer in nutrients, thereby supporting fast-growing, low wood density species with high turnover rates and, as a result, the trees do not reach extremely large sizes (Marra et al., 2014; Quesada et al., 2011; Phillips et al., 2004).           </w:t>
-      </w:r>
-    </w:p>
-    <w:p>
-      <w:pPr>
-        <w:pStyle w:val="3"/>
-        <w:spacing w:line="480" w:lineRule="auto"/>
-        <w:rPr>
-          <w:rFonts w:hint="default" w:ascii="Times New Roman" w:hAnsi="Times New Roman" w:cs="Times New Roman"/>
-          <w:color w:val="auto"/>
-          <w:sz w:val="24"/>
-          <w:szCs w:val="24"/>
-        </w:rPr>
-      </w:pPr>
-      <w:commentRangeStart w:id="28"/>
+      <w:commentRangeEnd w:id="31"/>
+      <w:r>
+        <w:commentReference w:id="31"/>
+      </w:r>
+      <w:r>
+        <w:rPr>
+          <w:rFonts w:hint="default" w:ascii="Times New Roman" w:hAnsi="Times New Roman" w:cs="Times New Roman"/>
+          <w:color w:val="auto"/>
+          <w:sz w:val="24"/>
+          <w:szCs w:val="24"/>
+        </w:rPr>
+        <w:t xml:space="preserve">). </w:t>
+      </w:r>
+      <w:commentRangeStart w:id="32"/>
+      <w:r>
+        <w:rPr>
+          <w:rFonts w:hint="default" w:ascii="Times New Roman" w:hAnsi="Times New Roman" w:cs="Times New Roman"/>
+          <w:strike/>
+          <w:dstrike w:val="0"/>
+          <w:color w:val="auto"/>
+          <w:sz w:val="24"/>
+          <w:szCs w:val="24"/>
+        </w:rPr>
+        <w:t xml:space="preserve">The basal area generally declines with increasing dry season length, for regions with dry seasons lasting four months or longer. </w:t>
+      </w:r>
+      <w:commentRangeEnd w:id="32"/>
+      <w:r>
+        <w:commentReference w:id="32"/>
+      </w:r>
+      <w:r>
+        <w:rPr>
+          <w:rFonts w:hint="default" w:ascii="Times New Roman" w:hAnsi="Times New Roman" w:cs="Times New Roman"/>
+          <w:color w:val="auto"/>
+          <w:sz w:val="24"/>
+          <w:szCs w:val="24"/>
+        </w:rPr>
+        <w:t>Young soils nearer the Andes, as well as the sedimented and flooded lowlands, are richer in nutrients, thereby supporting fast-growing, low wood density species with high turnover rates and, as a result, the trees do not reach extremely large sizes (Marra et al., 2014; Quesada et al., 2011; Phillips et al., 2004).           </w:t>
+      </w:r>
+    </w:p>
+    <w:p>
+      <w:pPr>
+        <w:pStyle w:val="3"/>
+        <w:spacing w:line="480" w:lineRule="auto"/>
+        <w:rPr>
+          <w:rFonts w:hint="default" w:ascii="Times New Roman" w:hAnsi="Times New Roman" w:cs="Times New Roman"/>
+          <w:color w:val="auto"/>
+          <w:sz w:val="24"/>
+          <w:szCs w:val="24"/>
+        </w:rPr>
+      </w:pPr>
+      <w:commentRangeStart w:id="33"/>
       <w:r>
         <w:rPr>
           <w:rFonts w:hint="default" w:ascii="Times New Roman" w:hAnsi="Times New Roman" w:cs="Times New Roman"/>
@@ -7910,7 +8492,7 @@
         </w:rPr>
         <w:t xml:space="preserve">with limited nutrient supply in eastern Amazon favor slow-growing species that invest their resources in structures that can support taller and bigger trees with a long lifespan (Malhi et al., 2004; Quesada et al., 2009). </w:t>
       </w:r>
-      <w:commentRangeStart w:id="29"/>
+      <w:commentRangeStart w:id="34"/>
       <w:r>
         <w:rPr>
           <w:rFonts w:hint="default" w:ascii="Times New Roman" w:hAnsi="Times New Roman" w:cs="Times New Roman"/>
@@ -7920,12 +8502,12 @@
         </w:rPr>
         <w:t xml:space="preserve">This </w:t>
       </w:r>
-      <w:commentRangeEnd w:id="29"/>
-      <w:r>
-        <w:rPr>
-          <w:color w:val="0000FF"/>
-        </w:rPr>
-        <w:commentReference w:id="29"/>
+      <w:commentRangeEnd w:id="34"/>
+      <w:r>
+        <w:rPr>
+          <w:color w:val="0000FF"/>
+        </w:rPr>
+        <w:commentReference w:id="34"/>
       </w:r>
       <w:r>
         <w:rPr>
@@ -7974,9 +8556,9 @@
         </w:rPr>
         <w:t>. </w:t>
       </w:r>
-      <w:commentRangeEnd w:id="28"/>
-      <w:r>
-        <w:commentReference w:id="28"/>
+      <w:commentRangeEnd w:id="33"/>
+      <w:r>
+        <w:commentReference w:id="33"/>
       </w:r>
       <w:r>
         <w:rPr>
@@ -8067,7 +8649,49 @@
           <w:sz w:val="24"/>
           <w:szCs w:val="24"/>
         </w:rPr>
-        <w:t xml:space="preserve"> a similar effect across the Amazon, with trees over 70 m tall having a 50-75% likelihood of surviving in the calmest areas but a sharply decreasing probability with stronger winds. This agrees with previous findings that disturbance rates are far higher in the Western Amazon (Espírito-Santo et al., 2014) and may demonstrate how significant the role of wind is in shaping the niche for extraordinarily tall trees. The importance of wind speed was also apparent in the Random Forest model which showed a 9 m reduction in the estimated tree height from the calmest to the windiest areas. The zonal velocity (i.e. the eastward component), which is the prevailing wind direction in the region, drives this pattern.</w:t>
+        <w:t xml:space="preserve"> a similar effect across the Amazon, with trees over 70 m tall having a 50-75% likelihood of surviving in the calmest areas but a sharply decreasing probability with stronger winds. This agrees with previous findings that disturbance </w:t>
+      </w:r>
+      <w:commentRangeStart w:id="35"/>
+      <w:r>
+        <w:rPr>
+          <w:rFonts w:hint="default" w:ascii="Times New Roman" w:hAnsi="Times New Roman" w:cs="Times New Roman"/>
+          <w:color w:val="auto"/>
+          <w:sz w:val="24"/>
+          <w:szCs w:val="24"/>
+        </w:rPr>
+        <w:t xml:space="preserve">rates are </w:t>
+      </w:r>
+      <w:r>
+        <w:rPr>
+          <w:rFonts w:hint="default" w:ascii="Times New Roman" w:hAnsi="Times New Roman" w:cs="Times New Roman"/>
+          <w:color w:val="auto"/>
+          <w:sz w:val="24"/>
+          <w:szCs w:val="24"/>
+          <w:lang w:val="pt-BR"/>
+        </w:rPr>
+        <w:t xml:space="preserve">three times </w:t>
+      </w:r>
+      <w:r>
+        <w:rPr>
+          <w:rFonts w:hint="default" w:ascii="Times New Roman" w:hAnsi="Times New Roman" w:cs="Times New Roman"/>
+          <w:color w:val="auto"/>
+          <w:sz w:val="24"/>
+          <w:szCs w:val="24"/>
+        </w:rPr>
+        <w:t xml:space="preserve">higher </w:t>
+      </w:r>
+      <w:commentRangeEnd w:id="35"/>
+      <w:r>
+        <w:commentReference w:id="35"/>
+      </w:r>
+      <w:r>
+        <w:rPr>
+          <w:rFonts w:hint="default" w:ascii="Times New Roman" w:hAnsi="Times New Roman" w:cs="Times New Roman"/>
+          <w:color w:val="auto"/>
+          <w:sz w:val="24"/>
+          <w:szCs w:val="24"/>
+        </w:rPr>
+        <w:t>in the Western Amazon (Espírito-Santo et al., 2014) and may demonstrate how significant the role of wind is in shaping the niche for extraordinarily tall trees. The importance of wind speed was also apparent in the Random Forest model which showed a 9 m reduction in the estimated tree height from the calmest to the windiest areas. The zonal velocity (i.e. the eastward component), which is the prevailing wind direction in the region, drives this pattern.</w:t>
       </w:r>
     </w:p>
     <w:p>
@@ -8103,7 +8727,7 @@
           <w:lang w:val="pt-BR"/>
         </w:rPr>
       </w:pPr>
-      <w:commentRangeStart w:id="30"/>
+      <w:commentRangeStart w:id="36"/>
       <w:r>
         <w:rPr>
           <w:rFonts w:hint="default" w:ascii="Times New Roman" w:hAnsi="Times New Roman" w:cs="Times New Roman"/>
@@ -8114,7 +8738,7 @@
         </w:rPr>
         <w:t>To compute the wind speed map, ERA5 does not ingest surface winds from land stations. This is necessary to avoid areas with inhomogeneous terrain, where stations experience strong local influences and do represent the grid-area winds appropriately. As a result, ERA5 is parametrized in planetary boundary layers schemes from surface characteristics, stability indices and lowering the inland speed (</w:t>
       </w:r>
-      <w:commentRangeStart w:id="31"/>
+      <w:commentRangeStart w:id="37"/>
       <w:r>
         <w:rPr>
           <w:rFonts w:hint="default" w:ascii="Times New Roman" w:hAnsi="Times New Roman" w:cs="Times New Roman"/>
@@ -8125,9 +8749,9 @@
         </w:rPr>
         <w:t xml:space="preserve">Ramon </w:t>
       </w:r>
-      <w:commentRangeEnd w:id="31"/>
-      <w:r>
-        <w:commentReference w:id="31"/>
+      <w:commentRangeEnd w:id="37"/>
+      <w:r>
+        <w:commentReference w:id="37"/>
       </w:r>
       <w:r>
         <w:rPr>
@@ -8158,24 +8782,24 @@
         </w:rPr>
         <w:t xml:space="preserve"> wind product does not show a magnitude technically associated to tree damage, its long-term mean speed could indicate variability and trends between regions, which seems to be relevant in our amazonian-scale analysis.</w:t>
       </w:r>
-      <w:commentRangeEnd w:id="30"/>
-      <w:r>
-        <w:commentReference w:id="30"/>
-      </w:r>
-    </w:p>
-    <w:p>
-      <w:pPr>
-        <w:pStyle w:val="3"/>
-        <w:spacing w:line="480" w:lineRule="auto"/>
-        <w:rPr>
-          <w:rFonts w:hint="default" w:ascii="Times New Roman" w:hAnsi="Times New Roman" w:cs="Times New Roman"/>
-          <w:color w:val="auto"/>
-          <w:sz w:val="24"/>
-          <w:szCs w:val="24"/>
-          <w:lang w:val="pt-BR"/>
-        </w:rPr>
-      </w:pPr>
-      <w:commentRangeStart w:id="32"/>
+      <w:commentRangeEnd w:id="36"/>
+      <w:r>
+        <w:commentReference w:id="36"/>
+      </w:r>
+    </w:p>
+    <w:p>
+      <w:pPr>
+        <w:pStyle w:val="3"/>
+        <w:spacing w:line="480" w:lineRule="auto"/>
+        <w:rPr>
+          <w:rFonts w:hint="default" w:ascii="Times New Roman" w:hAnsi="Times New Roman" w:cs="Times New Roman"/>
+          <w:color w:val="auto"/>
+          <w:sz w:val="24"/>
+          <w:szCs w:val="24"/>
+          <w:lang w:val="pt-BR"/>
+        </w:rPr>
+      </w:pPr>
+      <w:commentRangeStart w:id="38"/>
       <w:r>
         <w:rPr>
           <w:rFonts w:hint="default" w:ascii="Times New Roman" w:hAnsi="Times New Roman" w:cs="Times New Roman"/>
@@ -8186,7 +8810,7 @@
         </w:rPr>
         <w:t xml:space="preserve">If we removed wind componentes from the MaxENT analysis, the importance of zonal wind speed shifts to lightning (importance changed from 3 to 34), potential evapotranspiration (importance changed from 4 to 18) and precipitation seasonality (importance changed from 0.5 to 15). Secondary factors such elevation, annual precipitation and watter content did not changed after removing wind speed. This shifts indicates that wind speed is indeed adding information which is scattered in others factors, and related to anomalous events (i.e. </w:t>
       </w:r>
-      <w:commentRangeStart w:id="33"/>
+      <w:commentRangeStart w:id="39"/>
       <w:r>
         <w:rPr>
           <w:rFonts w:hint="default" w:ascii="Times New Roman" w:hAnsi="Times New Roman" w:cs="Times New Roman"/>
@@ -8197,9 +8821,9 @@
         </w:rPr>
         <w:t xml:space="preserve">lightning </w:t>
       </w:r>
-      <w:commentRangeEnd w:id="33"/>
-      <w:r>
-        <w:commentReference w:id="33"/>
+      <w:commentRangeEnd w:id="39"/>
+      <w:r>
+        <w:commentReference w:id="39"/>
       </w:r>
       <w:r>
         <w:rPr>
@@ -8211,9 +8835,9 @@
         </w:rPr>
         <w:t>and seasonality).</w:t>
       </w:r>
-      <w:commentRangeEnd w:id="32"/>
-      <w:r>
-        <w:commentReference w:id="32"/>
+      <w:commentRangeEnd w:id="38"/>
+      <w:r>
+        <w:commentReference w:id="38"/>
       </w:r>
     </w:p>
     <w:p>
@@ -8257,7 +8881,7 @@
         </w:rPr>
         <w:t xml:space="preserve">A decrease in cloud-free days goes together with an increase in solar radiation (Barkhordarian et al., 2019), which, along with changes in the Vapor Pressure Deficit, or atmospheric dryness, drive changes in the physiological function of trees (Williams et al., 2012; Nunes et al., 2019). The increase in diffuse radiation led by cloudy conditions induces an increase in photosynthetic activity (Gu, 2003). </w:t>
       </w:r>
-      <w:commentRangeStart w:id="34"/>
+      <w:commentRangeStart w:id="40"/>
       <w:r>
         <w:rPr>
           <w:rFonts w:hint="default" w:ascii="Times New Roman" w:hAnsi="Times New Roman" w:cs="Times New Roman"/>
@@ -8271,7 +8895,7 @@
         <w:rPr>
           <w:color w:val="0000FF"/>
         </w:rPr>
-        <w:commentReference w:id="35"/>
+        <w:commentReference w:id="41"/>
       </w:r>
       <w:r>
         <w:rPr>
@@ -8301,49 +8925,35 @@
         </w:rPr>
         <w:t>height growth (Koch et al., 2004). </w:t>
       </w:r>
-      <w:commentRangeEnd w:id="34"/>
-      <w:r>
-        <w:commentReference w:id="34"/>
-      </w:r>
-    </w:p>
-    <w:p>
-      <w:pPr>
-        <w:pStyle w:val="3"/>
-        <w:spacing w:line="480" w:lineRule="auto"/>
-        <w:rPr>
-          <w:rFonts w:hint="default" w:ascii="Times New Roman" w:hAnsi="Times New Roman" w:cs="Times New Roman"/>
-          <w:color w:val="auto"/>
-          <w:sz w:val="24"/>
-          <w:szCs w:val="24"/>
-        </w:rPr>
-      </w:pPr>
-      <w:r>
-        <w:rPr>
-          <w:rFonts w:hint="default" w:ascii="Times New Roman" w:hAnsi="Times New Roman" w:cs="Times New Roman"/>
-          <w:color w:val="auto"/>
-          <w:sz w:val="24"/>
-          <w:szCs w:val="24"/>
-        </w:rPr>
-        <w:t>Elevation was also a key predictor of tree height, with low-lying forests growing potentially less than trees in terrains over 40 m a.s.l. (Fig. </w:t>
-      </w:r>
-      <w:r>
-        <w:rPr>
-          <w:rFonts w:hint="default" w:ascii="Times New Roman" w:hAnsi="Times New Roman" w:cs="Times New Roman"/>
-          <w:color w:val="auto"/>
-          <w:sz w:val="24"/>
-          <w:szCs w:val="24"/>
-          <w:lang w:val="pt-PT"/>
-        </w:rPr>
-        <w:t>3</w:t>
-      </w:r>
-      <w:r>
-        <w:rPr>
-          <w:rFonts w:hint="default" w:ascii="Times New Roman" w:hAnsi="Times New Roman" w:cs="Times New Roman"/>
-          <w:color w:val="auto"/>
-          <w:sz w:val="24"/>
-          <w:szCs w:val="24"/>
-        </w:rPr>
-        <w:t>). The topographic gradient is likely to be related to the likelihood of flooding in the low elevation transects on the lowlands. Rivers erode the </w:t>
+      <w:commentRangeEnd w:id="40"/>
+      <w:r>
+        <w:commentReference w:id="40"/>
+      </w:r>
+    </w:p>
+    <w:p>
+      <w:pPr>
+        <w:pStyle w:val="3"/>
+        <w:spacing w:line="480" w:lineRule="auto"/>
+      </w:pPr>
+      <w:r>
+        <w:rPr>
+          <w:rFonts w:hint="default" w:ascii="Times New Roman" w:hAnsi="Times New Roman" w:cs="Times New Roman"/>
+          <w:color w:val="auto"/>
+          <w:sz w:val="24"/>
+          <w:szCs w:val="24"/>
+        </w:rPr>
+        <w:t>Elevation was also a key predictor of tree height, with low-lying forests growing potentially less than trees in terrains over 40 m a.s.l.</w:t>
+      </w:r>
+      <w:bookmarkStart w:id="9" w:name="_GoBack"/>
+      <w:bookmarkEnd w:id="9"/>
+      <w:r>
+        <w:rPr>
+          <w:rFonts w:hint="default" w:ascii="Times New Roman" w:hAnsi="Times New Roman" w:cs="Times New Roman"/>
+          <w:color w:val="auto"/>
+          <w:sz w:val="24"/>
+          <w:szCs w:val="24"/>
+        </w:rPr>
+        <w:t>. The topographic gradient is likely to be related to the likelihood of flooding in the low elevation transects on the lowlands. Rivers erode the </w:t>
       </w:r>
       <w:r>
         <w:rPr>
@@ -8364,7 +8974,7 @@
         </w:rPr>
         <w:t xml:space="preserve"> terraces and create floodplains of variable sizes dating to the Miocene, with terrace–floodplain elevation differences decreasing eastwards from the Andes (Hamilton et al., 2007). </w:t>
       </w:r>
-      <w:commentRangeStart w:id="36"/>
+      <w:commentRangeStart w:id="42"/>
       <w:r>
         <w:rPr>
           <w:rFonts w:hint="default" w:ascii="Times New Roman" w:hAnsi="Times New Roman" w:cs="Times New Roman"/>
@@ -8422,18 +9032,35 @@
         </w:rPr>
         <w:t>in Amazonian forests (Asner et al., 2015).</w:t>
       </w:r>
-      <w:commentRangeEnd w:id="36"/>
-      <w:r>
-        <w:commentReference w:id="36"/>
-      </w:r>
-      <w:r>
-        <w:rPr>
-          <w:rFonts w:hint="default" w:ascii="Times New Roman" w:hAnsi="Times New Roman" w:cs="Times New Roman"/>
-          <w:color w:val="auto"/>
-          <w:sz w:val="24"/>
-          <w:szCs w:val="24"/>
-        </w:rPr>
-        <w:t xml:space="preserve">  </w:t>
+      <w:commentRangeEnd w:id="42"/>
+      <w:r>
+        <w:commentReference w:id="42"/>
+      </w:r>
+    </w:p>
+    <w:p>
+      <w:pPr>
+        <w:pStyle w:val="3"/>
+        <w:spacing w:line="480" w:lineRule="auto"/>
+        <w:rPr>
+          <w:rFonts w:hint="default" w:ascii="Times New Roman" w:hAnsi="Times New Roman" w:cs="Times New Roman"/>
+          <w:color w:val="0000FF"/>
+          <w:sz w:val="24"/>
+          <w:szCs w:val="24"/>
+          <w:lang w:val="pt-BR"/>
+        </w:rPr>
+      </w:pPr>
+      <w:commentRangeStart w:id="43"/>
+      <w:r>
+        <w:rPr>
+          <w:rFonts w:hint="default" w:ascii="Times New Roman"/>
+          <w:color w:val="0000FF"/>
+          <w:lang w:val="pt-BR"/>
+        </w:rPr>
+        <w:t>The terrain could also influence the extraction of the individual tree height. As the height is computed based on the diference between surface elevation and terrain elevation, difficulties in the true terrain determination could influence the height retrieval. Studies reported an underestimation of the tree height in hilly terrains, but in a similar way that other measurement approaches (e.g. field measurements). Results showed the LiDAR surveys with at least 4 points per square meters have high penetration into the canopy to height estimation (Clark et al., 2004; Glenn et al., 2011; Andrade et al., 2018).</w:t>
+      </w:r>
+      <w:commentRangeEnd w:id="43"/>
+      <w:r>
+        <w:commentReference w:id="43"/>
       </w:r>
     </w:p>
     <w:p>
@@ -9834,7 +10461,7 @@
           <w:lang w:val="pt-PT"/>
         </w:rPr>
       </w:pPr>
-      <w:commentRangeStart w:id="37"/>
+      <w:commentRangeStart w:id="44"/>
       <w:r>
         <w:rPr>
           <w:rFonts w:hint="default" w:ascii="Times New Roman" w:hAnsi="Times New Roman" w:cs="Times New Roman"/>
@@ -9847,9 +10474,9 @@
         </w:rPr>
         <w:t>Huete, A. R., Didan, K., Shimabukuro, Y. E., Ratana, P., Saleska, S. R., Hutyra, L. R., … Myneni, R. (2006). Amazon rainforests green-up with sunlight in dry season. Geophysical Research Letters, 33(6). https://doi.org/10.1029/2005gl025583</w:t>
       </w:r>
-      <w:commentRangeEnd w:id="37"/>
-      <w:r>
-        <w:commentReference w:id="37"/>
+      <w:commentRangeEnd w:id="44"/>
+      <w:r>
+        <w:commentReference w:id="44"/>
       </w:r>
     </w:p>
     <w:p>
@@ -9895,19 +10522,7 @@
           <w:szCs w:val="24"/>
           <w:lang w:val="pt-PT"/>
         </w:rPr>
-        <w:t xml:space="preserve">Kang, S., Running, S. W., Zhao, M., Kimball, J. S., &amp; Glassy, J. (2005). Improving continuity of {MODIS} terrestrial photosynthesis products using an interpolation scheme </w:t>
-      </w:r>
-      <w:bookmarkStart w:id="9" w:name="_GoBack"/>
-      <w:bookmarkEnd w:id="9"/>
-      <w:r>
-        <w:rPr>
-          <w:rFonts w:hint="default" w:ascii="Times New Roman" w:hAnsi="Times New Roman" w:cs="Times New Roman"/>
-          <w:color w:val="auto"/>
-          <w:sz w:val="24"/>
-          <w:szCs w:val="24"/>
-          <w:lang w:val="pt-PT"/>
-        </w:rPr>
-        <w:t>for cloudy pixels. International Journal of Remote Sensing, 26(8), 1659–1676. https://doi.org/10.1080/01431160512331326693</w:t>
+        <w:t>Kang, S., Running, S. W., Zhao, M., Kimball, J. S., &amp; Glassy, J. (2005). Improving continuity of {MODIS} terrestrial photosynthesis products using an interpolation scheme for cloudy pixels. International Journal of Remote Sensing, 26(8), 1659–1676. https://doi.org/10.1080/01431160512331326693</w:t>
       </w:r>
     </w:p>
     <w:p>
@@ -10290,7 +10905,7 @@
           <w:lang w:val="pt-PT"/>
         </w:rPr>
       </w:pPr>
-      <w:commentRangeStart w:id="38"/>
+      <w:commentRangeStart w:id="45"/>
       <w:r>
         <w:rPr>
           <w:rFonts w:hint="default" w:ascii="Times New Roman" w:hAnsi="Times New Roman" w:cs="Times New Roman"/>
@@ -10303,9 +10918,9 @@
         </w:rPr>
         <w:t>Morton, D. C., Nagol, J., Carabajal, C. C., Rosette, J., Palace, M., Cook, B. D., … North, P. R. J. (2014). Amazon forests maintain consistent canopy structure and greenness during the dry season. Nature, 506(7487), 221–224. https://doi.org/10.1038/nature13006</w:t>
       </w:r>
-      <w:commentRangeEnd w:id="38"/>
-      <w:r>
-        <w:commentReference w:id="38"/>
+      <w:commentRangeEnd w:id="45"/>
+      <w:r>
+        <w:commentReference w:id="45"/>
       </w:r>
     </w:p>
     <w:p>
@@ -10527,7 +11142,7 @@
           <w:lang w:val="pt-BR"/>
         </w:rPr>
       </w:pPr>
-      <w:commentRangeStart w:id="39"/>
+      <w:commentRangeStart w:id="46"/>
       <w:r>
         <w:rPr>
           <w:rFonts w:hint="default" w:ascii="Times New Roman" w:hAnsi="Times New Roman"/>
@@ -10668,9 +11283,9 @@
         </w:rPr>
         <w:t>.</w:t>
       </w:r>
-      <w:commentRangeEnd w:id="39"/>
-      <w:r>
-        <w:commentReference w:id="39"/>
+      <w:commentRangeEnd w:id="46"/>
+      <w:r>
+        <w:commentReference w:id="46"/>
       </w:r>
     </w:p>
     <w:p>
@@ -11547,7 +12162,7 @@
       </w:pPr>
     </w:p>
   </w:comment>
-  <w:comment w:id="9" w:author="Unknown" w:date="2020-09-10T21:15:12Z" w:initials="RV">
+  <w:comment w:id="9" w:author="Unknown" w:date="2020-09-18T13:45:49Z" w:initials="RV">
     <w:p>
       <w:pPr>
         <w:pStyle w:val="10"/>
@@ -11561,11 +12176,29 @@
           <w:rFonts w:hint="default"/>
           <w:lang w:val="pt-BR"/>
         </w:rPr>
+        <w:t>R1.a/</w:t>
+      </w:r>
+    </w:p>
+  </w:comment>
+  <w:comment w:id="10" w:author="Unknown" w:date="2020-09-10T21:15:12Z" w:initials="RV">
+    <w:p>
+      <w:pPr>
+        <w:pStyle w:val="10"/>
+        <w:rPr>
+          <w:rFonts w:hint="default"/>
+          <w:lang w:val="pt-BR"/>
+        </w:rPr>
+      </w:pPr>
+      <w:r>
+        <w:rPr>
+          <w:rFonts w:hint="default"/>
+          <w:lang w:val="pt-BR"/>
+        </w:rPr>
         <w:t>R1.b/</w:t>
       </w:r>
     </w:p>
   </w:comment>
-  <w:comment w:id="11" w:author="Unknown" w:date="2020-09-13T20:19:36Z" w:initials="RV">
+  <w:comment w:id="12" w:author="Unknown" w:date="2020-09-13T20:19:36Z" w:initials="RV">
     <w:p>
       <w:pPr>
         <w:pStyle w:val="10"/>
@@ -11583,7 +12216,7 @@
       </w:r>
     </w:p>
   </w:comment>
-  <w:comment w:id="10" w:author="Unknown" w:date="2020-09-13T20:08:48Z" w:initials="RV">
+  <w:comment w:id="11" w:author="Unknown" w:date="2020-09-13T20:08:48Z" w:initials="RV">
     <w:p>
       <w:pPr>
         <w:pStyle w:val="10"/>
@@ -11601,7 +12234,7 @@
       </w:r>
     </w:p>
   </w:comment>
-  <w:comment w:id="12" w:author="Unknown" w:date="2020-09-17T15:37:08Z" w:initials="RV">
+  <w:comment w:id="13" w:author="Unknown" w:date="2020-09-18T12:48:27Z" w:initials="RV">
     <w:p>
       <w:pPr>
         <w:pStyle w:val="10"/>
@@ -11615,11 +12248,29 @@
           <w:rFonts w:hint="default"/>
           <w:lang w:val="pt-BR"/>
         </w:rPr>
+        <w:t>R2. Line 171.</w:t>
+      </w:r>
+    </w:p>
+  </w:comment>
+  <w:comment w:id="14" w:author="Unknown" w:date="2020-09-17T15:37:08Z" w:initials="RV">
+    <w:p>
+      <w:pPr>
+        <w:pStyle w:val="10"/>
+        <w:rPr>
+          <w:rFonts w:hint="default"/>
+          <w:lang w:val="pt-BR"/>
+        </w:rPr>
+      </w:pPr>
+      <w:r>
+        <w:rPr>
+          <w:rFonts w:hint="default"/>
+          <w:lang w:val="pt-BR"/>
+        </w:rPr>
         <w:t>R2</w:t>
       </w:r>
     </w:p>
   </w:comment>
-  <w:comment w:id="13" w:author="Unknown" w:date="2020-09-11T19:45:32Z" w:initials="RV">
+  <w:comment w:id="15" w:author="Unknown" w:date="2020-09-11T19:45:32Z" w:initials="RV">
     <w:p>
       <w:pPr>
         <w:pStyle w:val="10"/>
@@ -11637,7 +12288,7 @@
       </w:r>
     </w:p>
   </w:comment>
-  <w:comment w:id="14" w:author="Unknown" w:date="2020-09-10T21:15:38Z" w:initials="RV">
+  <w:comment w:id="16" w:author="Unknown" w:date="2020-09-10T21:15:38Z" w:initials="RV">
     <w:p>
       <w:pPr>
         <w:pStyle w:val="10"/>
@@ -11655,7 +12306,7 @@
       </w:r>
     </w:p>
   </w:comment>
-  <w:comment w:id="15" w:author="Unknown" w:date="2020-09-10T21:15:53Z" w:initials="RV">
+  <w:comment w:id="17" w:author="Unknown" w:date="2020-09-18T13:16:34Z" w:initials="RV">
     <w:p>
       <w:pPr>
         <w:pStyle w:val="10"/>
@@ -11669,6 +12320,24 @@
           <w:rFonts w:hint="default"/>
           <w:lang w:val="pt-BR"/>
         </w:rPr>
+        <w:t>R1.c/</w:t>
+      </w:r>
+    </w:p>
+  </w:comment>
+  <w:comment w:id="18" w:author="Unknown" w:date="2020-09-10T21:15:53Z" w:initials="RV">
+    <w:p>
+      <w:pPr>
+        <w:pStyle w:val="10"/>
+        <w:rPr>
+          <w:rFonts w:hint="default"/>
+          <w:lang w:val="pt-BR"/>
+        </w:rPr>
+      </w:pPr>
+      <w:r>
+        <w:rPr>
+          <w:rFonts w:hint="default"/>
+          <w:lang w:val="pt-BR"/>
+        </w:rPr>
         <w:t>R1.b/</w:t>
       </w:r>
     </w:p>
@@ -11678,7 +12347,7 @@
       </w:pPr>
     </w:p>
   </w:comment>
-  <w:comment w:id="16" w:author="Unknown" w:date="2020-09-13T20:16:22Z" w:initials="RV">
+  <w:comment w:id="19" w:author="Unknown" w:date="2020-09-13T20:16:22Z" w:initials="RV">
     <w:p>
       <w:pPr>
         <w:pStyle w:val="10"/>
@@ -11696,7 +12365,7 @@
       </w:r>
     </w:p>
   </w:comment>
-  <w:comment w:id="17" w:author="Unknown" w:date="2020-09-17T16:14:54Z" w:initials="RV">
+  <w:comment w:id="20" w:author="Unknown" w:date="2020-09-17T16:14:54Z" w:initials="RV">
     <w:p>
       <w:pPr>
         <w:pStyle w:val="10"/>
@@ -11714,7 +12383,7 @@
       </w:r>
     </w:p>
   </w:comment>
-  <w:comment w:id="18" w:author="Unknown" w:date="2020-09-11T20:14:13Z" w:initials="RV">
+  <w:comment w:id="21" w:author="Unknown" w:date="2020-09-18T12:51:58Z" w:initials="RV">
     <w:p>
       <w:pPr>
         <w:pStyle w:val="10"/>
@@ -11728,11 +12397,29 @@
           <w:rFonts w:hint="default"/>
           <w:lang w:val="pt-BR"/>
         </w:rPr>
+        <w:t>R2. Line 213</w:t>
+      </w:r>
+    </w:p>
+  </w:comment>
+  <w:comment w:id="22" w:author="Unknown" w:date="2020-09-11T20:14:13Z" w:initials="RV">
+    <w:p>
+      <w:pPr>
+        <w:pStyle w:val="10"/>
+        <w:rPr>
+          <w:rFonts w:hint="default"/>
+          <w:lang w:val="pt-BR"/>
+        </w:rPr>
+      </w:pPr>
+      <w:r>
+        <w:rPr>
+          <w:rFonts w:hint="default"/>
+          <w:lang w:val="pt-BR"/>
+        </w:rPr>
         <w:t>R2.discussion</w:t>
       </w:r>
     </w:p>
   </w:comment>
-  <w:comment w:id="19" w:author="Unknown" w:date="2020-09-10T21:16:06Z" w:initials="RV">
+  <w:comment w:id="23" w:author="Unknown" w:date="2020-09-10T21:16:06Z" w:initials="RV">
     <w:p>
       <w:pPr>
         <w:pStyle w:val="10"/>
@@ -11755,7 +12442,7 @@
       </w:pPr>
     </w:p>
   </w:comment>
-  <w:comment w:id="20" w:author="Unknown" w:date="2020-09-12T20:36:33Z" w:initials="RV">
+  <w:comment w:id="24" w:author="Unknown" w:date="2020-09-12T20:36:33Z" w:initials="RV">
     <w:p>
       <w:pPr>
         <w:pStyle w:val="10"/>
@@ -11773,7 +12460,7 @@
       </w:r>
     </w:p>
   </w:comment>
-  <w:comment w:id="21" w:author="Unknown" w:date="2020-09-11T20:47:07Z" w:initials="RV">
+  <w:comment w:id="25" w:author="Unknown" w:date="2020-09-11T20:47:07Z" w:initials="RV">
     <w:p>
       <w:pPr>
         <w:pStyle w:val="10"/>
@@ -11791,7 +12478,7 @@
       </w:r>
     </w:p>
   </w:comment>
-  <w:comment w:id="22" w:author="Unknown" w:date="2020-09-11T20:49:22Z" w:initials="RV">
+  <w:comment w:id="26" w:author="Unknown" w:date="2020-09-11T20:49:22Z" w:initials="RV">
     <w:p>
       <w:pPr>
         <w:pStyle w:val="10"/>
@@ -11809,7 +12496,7 @@
       </w:r>
     </w:p>
   </w:comment>
-  <w:comment w:id="23" w:author="Unknown" w:date="2020-09-11T19:47:35Z" w:initials="RV">
+  <w:comment w:id="27" w:author="Unknown" w:date="2020-09-11T19:47:35Z" w:initials="RV">
     <w:p>
       <w:pPr>
         <w:pStyle w:val="10"/>
@@ -11827,7 +12514,7 @@
       </w:r>
     </w:p>
   </w:comment>
-  <w:comment w:id="24" w:author="Unknown" w:date="2020-09-11T21:00:36Z" w:initials="RV">
+  <w:comment w:id="28" w:author="Unknown" w:date="2020-09-11T21:00:36Z" w:initials="RV">
     <w:p>
       <w:pPr>
         <w:pStyle w:val="10"/>
@@ -11845,7 +12532,7 @@
       </w:r>
     </w:p>
   </w:comment>
-  <w:comment w:id="25" w:author="Unknown" w:date="2020-09-11T21:38:44Z" w:initials="RV">
+  <w:comment w:id="29" w:author="Unknown" w:date="2020-09-11T21:38:44Z" w:initials="RV">
     <w:p>
       <w:pPr>
         <w:pStyle w:val="10"/>
@@ -11863,7 +12550,7 @@
       </w:r>
     </w:p>
   </w:comment>
-  <w:comment w:id="26" w:author="Unknown" w:date="2020-09-12T20:37:20Z" w:initials="RV">
+  <w:comment w:id="30" w:author="Unknown" w:date="2020-09-12T20:37:20Z" w:initials="RV">
     <w:p>
       <w:pPr>
         <w:pStyle w:val="10"/>
@@ -11886,7 +12573,7 @@
       </w:pPr>
     </w:p>
   </w:comment>
-  <w:comment w:id="27" w:author="Unknown" w:date="2020-09-14T18:49:38Z" w:initials="RV">
+  <w:comment w:id="31" w:author="Unknown" w:date="2020-09-14T18:49:38Z" w:initials="RV">
     <w:p>
       <w:pPr>
         <w:pStyle w:val="10"/>
@@ -11904,7 +12591,7 @@
       </w:r>
     </w:p>
   </w:comment>
-  <w:comment w:id="29" w:author="Unknown" w:date="2020-09-14T19:04:16Z" w:initials="RV">
+  <w:comment w:id="32" w:author="Unknown" w:date="2020-09-18T12:57:04Z" w:initials="RV">
     <w:p>
       <w:pPr>
         <w:pStyle w:val="10"/>
@@ -11918,6 +12605,24 @@
           <w:rFonts w:hint="default"/>
           <w:lang w:val="pt-BR"/>
         </w:rPr>
+        <w:t>R2. Line 268.</w:t>
+      </w:r>
+    </w:p>
+  </w:comment>
+  <w:comment w:id="34" w:author="Unknown" w:date="2020-09-14T19:04:16Z" w:initials="RV">
+    <w:p>
+      <w:pPr>
+        <w:pStyle w:val="10"/>
+        <w:rPr>
+          <w:rFonts w:hint="default"/>
+          <w:lang w:val="pt-BR"/>
+        </w:rPr>
+      </w:pPr>
+      <w:r>
+        <w:rPr>
+          <w:rFonts w:hint="default"/>
+          <w:lang w:val="pt-BR"/>
+        </w:rPr>
         <w:t xml:space="preserve">Removed: </w:t>
       </w:r>
       <w:r>
@@ -11931,7 +12636,7 @@
       </w:r>
     </w:p>
   </w:comment>
-  <w:comment w:id="28" w:author="Unknown" w:date="2020-09-14T19:05:47Z" w:initials="RV">
+  <w:comment w:id="33" w:author="Unknown" w:date="2020-09-14T19:05:47Z" w:initials="RV">
     <w:p>
       <w:pPr>
         <w:pStyle w:val="10"/>
@@ -11949,17 +12654,35 @@
       </w:r>
     </w:p>
   </w:comment>
-  <w:comment w:id="31" w:author="Unknown" w:date="2020-09-14T19:40:13Z" w:initials="RV">
+  <w:comment w:id="35" w:author="Unknown" w:date="2020-09-18T13:05:46Z" w:initials="RV">
     <w:p>
       <w:pPr>
         <w:pStyle w:val="10"/>
         <w:rPr>
           <w:rFonts w:hint="default"/>
+          <w:lang w:val="pt-BR"/>
         </w:rPr>
       </w:pPr>
       <w:r>
         <w:rPr>
           <w:rFonts w:hint="default"/>
+          <w:lang w:val="pt-BR"/>
+        </w:rPr>
+        <w:t>R2. Line 294</w:t>
+      </w:r>
+    </w:p>
+  </w:comment>
+  <w:comment w:id="37" w:author="Unknown" w:date="2020-09-14T19:40:13Z" w:initials="RV">
+    <w:p>
+      <w:pPr>
+        <w:pStyle w:val="10"/>
+        <w:rPr>
+          <w:rFonts w:hint="default"/>
+        </w:rPr>
+      </w:pPr>
+      <w:r>
+        <w:rPr>
+          <w:rFonts w:hint="default"/>
         </w:rPr>
         <w:t>DOI: 10.1002/qj.3616</w:t>
       </w:r>
@@ -12008,7 +12731,7 @@
       </w:r>
     </w:p>
   </w:comment>
-  <w:comment w:id="30" w:author="Unknown" w:date="2020-09-14T19:38:50Z" w:initials="RV">
+  <w:comment w:id="36" w:author="Unknown" w:date="2020-09-14T19:38:50Z" w:initials="RV">
     <w:p>
       <w:pPr>
         <w:pStyle w:val="10"/>
@@ -12026,7 +12749,7 @@
       </w:r>
     </w:p>
   </w:comment>
-  <w:comment w:id="33" w:author="Unknown" w:date="2020-09-14T19:50:50Z" w:initials="RV">
+  <w:comment w:id="39" w:author="Unknown" w:date="2020-09-14T19:50:50Z" w:initials="RV">
     <w:p>
       <w:pPr>
         <w:pStyle w:val="10"/>
@@ -12044,7 +12767,7 @@
       </w:r>
     </w:p>
   </w:comment>
-  <w:comment w:id="32" w:author="Unknown" w:date="2020-09-14T19:50:07Z" w:initials="RV">
+  <w:comment w:id="38" w:author="Unknown" w:date="2020-09-14T19:50:07Z" w:initials="RV">
     <w:p>
       <w:pPr>
         <w:pStyle w:val="10"/>
@@ -12062,7 +12785,7 @@
       </w:r>
     </w:p>
   </w:comment>
-  <w:comment w:id="35" w:author="Unknown" w:date="2020-09-14T19:12:48Z" w:initials="RV">
+  <w:comment w:id="41" w:author="Unknown" w:date="2020-09-14T19:12:48Z" w:initials="RV">
     <w:p>
       <w:pPr>
         <w:pStyle w:val="10"/>
@@ -12089,7 +12812,7 @@
       </w:r>
     </w:p>
   </w:comment>
-  <w:comment w:id="34" w:author="Unknown" w:date="2020-09-14T19:16:50Z" w:initials="RV">
+  <w:comment w:id="40" w:author="Unknown" w:date="2020-09-14T19:16:50Z" w:initials="RV">
     <w:p>
       <w:pPr>
         <w:pStyle w:val="10"/>
@@ -12107,7 +12830,7 @@
       </w:r>
     </w:p>
   </w:comment>
-  <w:comment w:id="36" w:author="Unknown" w:date="2020-09-14T20:03:09Z" w:initials="RV">
+  <w:comment w:id="42" w:author="Unknown" w:date="2020-09-14T20:03:09Z" w:initials="RV">
     <w:p>
       <w:pPr>
         <w:pStyle w:val="10"/>
@@ -12125,7 +12848,7 @@
       </w:r>
     </w:p>
   </w:comment>
-  <w:comment w:id="37" w:author="Unknown" w:date="2020-09-17T16:46:36Z" w:initials="RV">
+  <w:comment w:id="43" w:author="Unknown" w:date="2020-09-18T13:40:24Z" w:initials="RV">
     <w:p>
       <w:pPr>
         <w:pStyle w:val="10"/>
@@ -12139,11 +12862,29 @@
           <w:rFonts w:hint="default"/>
           <w:lang w:val="pt-BR"/>
         </w:rPr>
+        <w:t>R1.e/</w:t>
+      </w:r>
+    </w:p>
+  </w:comment>
+  <w:comment w:id="44" w:author="Unknown" w:date="2020-09-17T16:46:36Z" w:initials="RV">
+    <w:p>
+      <w:pPr>
+        <w:pStyle w:val="10"/>
+        <w:rPr>
+          <w:rFonts w:hint="default"/>
+          <w:lang w:val="pt-BR"/>
+        </w:rPr>
+      </w:pPr>
+      <w:r>
+        <w:rPr>
+          <w:rFonts w:hint="default"/>
+          <w:lang w:val="pt-BR"/>
+        </w:rPr>
         <w:t>Remover</w:t>
       </w:r>
     </w:p>
   </w:comment>
-  <w:comment w:id="38" w:author="Unknown" w:date="2020-09-17T16:46:16Z" w:initials="RV">
+  <w:comment w:id="45" w:author="Unknown" w:date="2020-09-17T16:46:16Z" w:initials="RV">
     <w:p>
       <w:pPr>
         <w:pStyle w:val="10"/>
@@ -12161,7 +12902,7 @@
       </w:r>
     </w:p>
   </w:comment>
-  <w:comment w:id="39" w:author="Unknown" w:date="2020-09-17T15:51:59Z" w:initials="RV">
+  <w:comment w:id="46" w:author="Unknown" w:date="2020-09-17T15:51:59Z" w:initials="RV">
     <w:p>
       <w:pPr>
         <w:pStyle w:val="10"/>
@@ -12184,46 +12925,53 @@
 
 <file path=word/commentsExtended.xml><?xml version="1.0" encoding="utf-8"?>
 <w15:commentsEx xmlns:wpc="http://schemas.microsoft.com/office/word/2010/wordprocessingCanvas" xmlns:mc="http://schemas.openxmlformats.org/markup-compatibility/2006" xmlns:o="urn:schemas-microsoft-com:office:office" xmlns:r="http://schemas.openxmlformats.org/officeDocument/2006/relationships" xmlns:m="http://schemas.openxmlformats.org/officeDocument/2006/math" xmlns:v="urn:schemas-microsoft-com:vml" xmlns:wp14="http://schemas.microsoft.com/office/word/2010/wordprocessingDrawing" xmlns:wp="http://schemas.openxmlformats.org/drawingml/2006/wordprocessingDrawing" xmlns:w="http://schemas.openxmlformats.org/wordprocessingml/2006/main" xmlns:w14="http://schemas.microsoft.com/office/word/2010/wordml" xmlns:w15="http://schemas.microsoft.com/office/word/2012/wordml" xmlns:w10="urn:schemas-microsoft-com:office:word" xmlns:wpg="http://schemas.microsoft.com/office/word/2010/wordprocessingGroup" xmlns:wpi="http://schemas.microsoft.com/office/word/2010/wordprocessingInk" xmlns:wne="http://schemas.microsoft.com/office/word/2006/wordml" xmlns:wps="http://schemas.microsoft.com/office/word/2010/wordprocessingShape" xmlns:wpsCustomData="http://www.wps.cn/officeDocument/2013/wpsCustomData" mc:Ignorable="w14 w15 wp14">
-  <w15:commentEx w15:paraId="48FE1797" w15:done="0"/>
-  <w15:commentEx w15:paraId="660D48F2" w15:done="0"/>
-  <w15:commentEx w15:paraId="69C96B81" w15:done="0"/>
-  <w15:commentEx w15:paraId="71831438" w15:done="0"/>
-  <w15:commentEx w15:paraId="78A01E8C" w15:done="0"/>
-  <w15:commentEx w15:paraId="054A770B" w15:done="0"/>
-  <w15:commentEx w15:paraId="1BCF6FBB" w15:done="0"/>
-  <w15:commentEx w15:paraId="35C21490" w15:done="0"/>
-  <w15:commentEx w15:paraId="235A687A" w15:done="0"/>
-  <w15:commentEx w15:paraId="30AA77CE" w15:done="0"/>
-  <w15:commentEx w15:paraId="759E531D" w15:done="0"/>
-  <w15:commentEx w15:paraId="2EE65DBD" w15:done="0"/>
-  <w15:commentEx w15:paraId="2F367589" w15:done="0"/>
-  <w15:commentEx w15:paraId="338065A0" w15:done="0"/>
-  <w15:commentEx w15:paraId="7A1C6431" w15:done="0"/>
-  <w15:commentEx w15:paraId="60100145" w15:done="0"/>
-  <w15:commentEx w15:paraId="4593116B" w15:done="0"/>
-  <w15:commentEx w15:paraId="1C3E7C25" w15:done="0"/>
-  <w15:commentEx w15:paraId="4C8879B3" w15:done="0"/>
-  <w15:commentEx w15:paraId="279B791A" w15:done="0"/>
-  <w15:commentEx w15:paraId="3F90294B" w15:done="0"/>
-  <w15:commentEx w15:paraId="659821F6" w15:done="0"/>
-  <w15:commentEx w15:paraId="785A0AE3" w15:done="0"/>
-  <w15:commentEx w15:paraId="0FC84E1E" w15:done="0"/>
-  <w15:commentEx w15:paraId="08B16998" w15:done="0"/>
-  <w15:commentEx w15:paraId="75B84AFF" w15:done="0"/>
-  <w15:commentEx w15:paraId="663B0BEC" w15:done="0"/>
-  <w15:commentEx w15:paraId="7DD47525" w15:done="0"/>
-  <w15:commentEx w15:paraId="79B256B6" w15:done="0"/>
-  <w15:commentEx w15:paraId="52B03483" w15:done="0"/>
-  <w15:commentEx w15:paraId="710800C5" w15:done="0"/>
-  <w15:commentEx w15:paraId="3D754477" w15:done="0"/>
-  <w15:commentEx w15:paraId="134218CC" w15:done="0"/>
-  <w15:commentEx w15:paraId="5FD1201C" w15:done="0"/>
-  <w15:commentEx w15:paraId="226D1D1C" w15:done="0"/>
-  <w15:commentEx w15:paraId="52CB0391" w15:done="0"/>
-  <w15:commentEx w15:paraId="345D7B5C" w15:done="0"/>
-  <w15:commentEx w15:paraId="457550EC" w15:done="0"/>
-  <w15:commentEx w15:paraId="3049666B" w15:done="0"/>
-  <w15:commentEx w15:paraId="155C1319" w15:done="0"/>
+  <w15:commentEx w15:paraId="662C34B4" w15:done="0"/>
+  <w15:commentEx w15:paraId="0CF223F7" w15:done="0"/>
+  <w15:commentEx w15:paraId="1CB0601F" w15:done="0"/>
+  <w15:commentEx w15:paraId="7DFD6365" w15:done="0"/>
+  <w15:commentEx w15:paraId="38D0763D" w15:done="0"/>
+  <w15:commentEx w15:paraId="648D24D1" w15:done="0"/>
+  <w15:commentEx w15:paraId="41A97D4C" w15:done="0"/>
+  <w15:commentEx w15:paraId="1138457B" w15:done="0"/>
+  <w15:commentEx w15:paraId="22240A97" w15:done="0"/>
+  <w15:commentEx w15:paraId="08DD4431" w15:done="0"/>
+  <w15:commentEx w15:paraId="5DC04B90" w15:done="0"/>
+  <w15:commentEx w15:paraId="7F8A330A" w15:done="0"/>
+  <w15:commentEx w15:paraId="0292251F" w15:done="0"/>
+  <w15:commentEx w15:paraId="7A9D7157" w15:done="0"/>
+  <w15:commentEx w15:paraId="7C8A5D3A" w15:done="0"/>
+  <w15:commentEx w15:paraId="5E2941D7" w15:done="0"/>
+  <w15:commentEx w15:paraId="2DF702B6" w15:done="0"/>
+  <w15:commentEx w15:paraId="699B112A" w15:done="0"/>
+  <w15:commentEx w15:paraId="679D0088" w15:done="0"/>
+  <w15:commentEx w15:paraId="68264040" w15:done="0"/>
+  <w15:commentEx w15:paraId="153A08B3" w15:done="0"/>
+  <w15:commentEx w15:paraId="3B88404E" w15:done="0"/>
+  <w15:commentEx w15:paraId="0443492A" w15:done="0"/>
+  <w15:commentEx w15:paraId="7CF257A0" w15:done="0"/>
+  <w15:commentEx w15:paraId="3B690E2A" w15:done="0"/>
+  <w15:commentEx w15:paraId="22CE23AC" w15:done="0"/>
+  <w15:commentEx w15:paraId="62F025D4" w15:done="0"/>
+  <w15:commentEx w15:paraId="60CE42C2" w15:done="0"/>
+  <w15:commentEx w15:paraId="3655054E" w15:done="0"/>
+  <w15:commentEx w15:paraId="60C13862" w15:done="0"/>
+  <w15:commentEx w15:paraId="11ED0E8F" w15:done="0"/>
+  <w15:commentEx w15:paraId="2B6356DC" w15:done="0"/>
+  <w15:commentEx w15:paraId="02F75283" w15:done="0"/>
+  <w15:commentEx w15:paraId="7B8E0452" w15:done="0"/>
+  <w15:commentEx w15:paraId="130349A1" w15:done="0"/>
+  <w15:commentEx w15:paraId="77E16F3D" w15:done="0"/>
+  <w15:commentEx w15:paraId="08D52735" w15:done="0"/>
+  <w15:commentEx w15:paraId="4BCE249A" w15:done="0"/>
+  <w15:commentEx w15:paraId="4F30715A" w15:done="0"/>
+  <w15:commentEx w15:paraId="59E32A6E" w15:done="0"/>
+  <w15:commentEx w15:paraId="7AC069AD" w15:done="0"/>
+  <w15:commentEx w15:paraId="6E5E7562" w15:done="0"/>
+  <w15:commentEx w15:paraId="640B3172" w15:done="0"/>
+  <w15:commentEx w15:paraId="23A306F1" w15:done="0"/>
+  <w15:commentEx w15:paraId="63325D0F" w15:done="0"/>
+  <w15:commentEx w15:paraId="527956C7" w15:done="0"/>
+  <w15:commentEx w15:paraId="53D462BD" w15:done="0"/>
 </w15:commentsEx>
 </file>
 

</xml_diff>